<commit_message>
Ensure environment variable InitialConfiguration:RTE can be used to set run time environment name
</commit_message>
<xml_diff>
--- a/SecureConfiguration.docx
+++ b/SecureConfiguration.docx
@@ -40,7 +40,7 @@
         <w:rPr/>
         <w:t xml:space="preserve">.  Although you can perform all the necessary steps using the Azure Portal </w:t>
       </w:r>
-      <w:hyperlink w:anchor="home" r:id="R23cd8f059bb14cc4">
+      <w:hyperlink w:anchor="home" r:id="R23f7b98a4a35433d">
         <w:r>
           <w:rPr>
             <w:rStyle w:val="Hyperlink"/>
@@ -62,7 +62,7 @@
         <w:rPr/>
         <w:t xml:space="preserve"> scripts. So, ensure you have the latest version of </w:t>
       </w:r>
-      <w:hyperlink r:id="R0e425113c59d400e">
+      <w:hyperlink r:id="R91a12b5757444049">
         <w:r>
           <w:rPr>
             <w:rStyle w:val="Hyperlink"/>
@@ -145,7 +145,7 @@
         <w:rPr/>
         <w:t xml:space="preserve">Sign into Azure using the </w:t>
       </w:r>
-      <w:hyperlink r:id="R1c5ac8638e944776">
+      <w:hyperlink r:id="Rc87619b339784adb">
         <w:r>
           <w:rPr>
             <w:rStyle w:val="Hyperlink"/>
@@ -214,7 +214,7 @@
         <w:rPr/>
         <w:t xml:space="preserve"> are listed below. For a comprehensive list of commands, please refer to  </w:t>
       </w:r>
-      <w:hyperlink w:anchor="key-vault" r:id="R14550709e4af4a5d">
+      <w:hyperlink w:anchor="key-vault" r:id="R465d6abfc5844a10">
         <w:r>
           <w:rPr>
             <w:rStyle w:val="Hyperlink"/>
@@ -236,7 +236,7 @@
         <w:rPr/>
         <w:t xml:space="preserve"> commands can be found </w:t>
       </w:r>
-      <w:hyperlink r:id="R9379448925594af8">
+      <w:hyperlink r:id="R768b096d8ed14458">
         <w:r>
           <w:rPr>
             <w:rStyle w:val="Hyperlink"/>
@@ -265,7 +265,7 @@
       </w:pPr>
       <w:r>
         <w:drawing>
-          <wp:inline wp14:editId="200B62BD" wp14:anchorId="4B773A0F">
+          <wp:inline wp14:editId="5505A25C" wp14:anchorId="4B773A0F">
             <wp:extent cx="3552825" cy="5313214"/>
             <wp:effectExtent l="0" t="0" r="0" b="0"/>
             <wp:docPr id="346779045" name="" title=""/>
@@ -280,7 +280,7 @@
                     <pic:cNvPicPr/>
                   </pic:nvPicPr>
                   <pic:blipFill>
-                    <a:blip r:embed="R82b4f14f85034b29">
+                    <a:blip r:embed="R72f9b326628a430e">
                       <a:extLst>
                         <a:ext xmlns:a="http://schemas.openxmlformats.org/drawingml/2006/main" uri="{28A0092B-C50C-407E-A947-70E740481C1C}">
                           <a14:useLocalDpi val="0"/>
@@ -336,7 +336,7 @@
       </w:pPr>
       <w:r>
         <w:drawing>
-          <wp:inline wp14:editId="25D0EE81" wp14:anchorId="252B2AF7">
+          <wp:inline wp14:editId="3E416819" wp14:anchorId="252B2AF7">
             <wp:extent cx="2162175" cy="1552575"/>
             <wp:effectExtent l="0" t="0" r="0" b="0"/>
             <wp:docPr id="326780730" name="" title=""/>
@@ -351,7 +351,7 @@
                     <pic:cNvPicPr/>
                   </pic:nvPicPr>
                   <pic:blipFill>
-                    <a:blip r:embed="R76726b6f90924b44">
+                    <a:blip r:embed="R125909c40dea4850">
                       <a:extLst>
                         <a:ext xmlns:a="http://schemas.openxmlformats.org/drawingml/2006/main" uri="{28A0092B-C50C-407E-A947-70E740481C1C}">
                           <a14:useLocalDpi val="0"/>
@@ -883,7 +883,7 @@
       </w:pPr>
       <w:r>
         <w:drawing>
-          <wp:inline wp14:editId="2427331B" wp14:anchorId="797008FE">
+          <wp:inline wp14:editId="657E730C" wp14:anchorId="797008FE">
             <wp:extent cx="5943600" cy="638175"/>
             <wp:effectExtent l="0" t="0" r="0" b="0"/>
             <wp:docPr id="347033452" name="" title=""/>
@@ -898,7 +898,7 @@
                     <pic:cNvPicPr/>
                   </pic:nvPicPr>
                   <pic:blipFill>
-                    <a:blip r:embed="Rdac41901d1294b19">
+                    <a:blip r:embed="Rc0fcca4f95c4485c">
                       <a:extLst>
                         <a:ext xmlns:a="http://schemas.openxmlformats.org/drawingml/2006/main" uri="{28A0092B-C50C-407E-A947-70E740481C1C}">
                           <a14:useLocalDpi val="0"/>
@@ -1042,7 +1042,7 @@
       </w:pPr>
       <w:r>
         <w:drawing>
-          <wp:inline wp14:editId="148E92D6" wp14:anchorId="5452FE8C">
+          <wp:inline wp14:editId="0720EB18" wp14:anchorId="5452FE8C">
             <wp:extent cx="5257800" cy="942975"/>
             <wp:effectExtent l="0" t="0" r="0" b="0"/>
             <wp:docPr id="1460751688" name="" title=""/>
@@ -1057,7 +1057,7 @@
                     <pic:cNvPicPr/>
                   </pic:nvPicPr>
                   <pic:blipFill>
-                    <a:blip r:embed="Rf43430be540b4215">
+                    <a:blip r:embed="R11fd54ad65524924">
                       <a:extLst>
                         <a:ext xmlns:a="http://schemas.openxmlformats.org/drawingml/2006/main" uri="{28A0092B-C50C-407E-A947-70E740481C1C}">
                           <a14:useLocalDpi val="0"/>
@@ -1497,7 +1497,7 @@
       </w:pPr>
       <w:r>
         <w:drawing>
-          <wp:inline wp14:editId="0AEC823D" wp14:anchorId="7AFA4675">
+          <wp:inline wp14:editId="37F6737E" wp14:anchorId="7AFA4675">
             <wp:extent cx="1390650" cy="1219200"/>
             <wp:effectExtent l="0" t="0" r="0" b="0"/>
             <wp:docPr id="1086118396" name="" title=""/>
@@ -1512,7 +1512,7 @@
                     <pic:cNvPicPr/>
                   </pic:nvPicPr>
                   <pic:blipFill>
-                    <a:blip r:embed="Rd9a96fcf2ec04426">
+                    <a:blip r:embed="R53ee5a7544464be8">
                       <a:extLst>
                         <a:ext xmlns:a="http://schemas.openxmlformats.org/drawingml/2006/main" uri="{28A0092B-C50C-407E-A947-70E740481C1C}">
                           <a14:useLocalDpi val="0"/>
@@ -1703,7 +1703,7 @@
       </w:pPr>
       <w:r>
         <w:drawing>
-          <wp:inline wp14:editId="2464E4D8" wp14:anchorId="3DB208DD">
+          <wp:inline wp14:editId="6E68A388" wp14:anchorId="3DB208DD">
             <wp:extent cx="5943600" cy="447675"/>
             <wp:effectExtent l="0" t="0" r="0" b="0"/>
             <wp:docPr id="694275650" name="" title=""/>
@@ -1718,7 +1718,7 @@
                     <pic:cNvPicPr/>
                   </pic:nvPicPr>
                   <pic:blipFill>
-                    <a:blip r:embed="Rd1da2c7f1af74af3">
+                    <a:blip r:embed="R877d5b52b17c4a52">
                       <a:extLst>
                         <a:ext xmlns:a="http://schemas.openxmlformats.org/drawingml/2006/main" uri="{28A0092B-C50C-407E-A947-70E740481C1C}">
                           <a14:useLocalDpi val="0"/>
@@ -2046,7 +2046,7 @@
       </w:pPr>
       <w:r>
         <w:drawing>
-          <wp:inline wp14:editId="282605DB" wp14:anchorId="0D11ACE4">
+          <wp:inline wp14:editId="385F6AA1" wp14:anchorId="0D11ACE4">
             <wp:extent cx="1971675" cy="676275"/>
             <wp:effectExtent l="0" t="0" r="0" b="0"/>
             <wp:docPr id="538273042" name="" title=""/>
@@ -2061,7 +2061,7 @@
                     <pic:cNvPicPr/>
                   </pic:nvPicPr>
                   <pic:blipFill>
-                    <a:blip r:embed="Red20bc31a8704a14">
+                    <a:blip r:embed="R5608bf86062641d3">
                       <a:extLst>
                         <a:ext xmlns:a="http://schemas.openxmlformats.org/drawingml/2006/main" uri="{28A0092B-C50C-407E-A947-70E740481C1C}">
                           <a14:useLocalDpi val="0"/>
@@ -2474,7 +2474,7 @@
       </w:pPr>
       <w:r>
         <w:drawing>
-          <wp:inline wp14:editId="7995B91D" wp14:anchorId="2E9DC06E">
+          <wp:inline wp14:editId="4F662047" wp14:anchorId="2E9DC06E">
             <wp:extent cx="5943600" cy="371475"/>
             <wp:effectExtent l="0" t="0" r="0" b="0"/>
             <wp:docPr id="46493769" name="" title=""/>
@@ -2489,7 +2489,7 @@
                     <pic:cNvPicPr/>
                   </pic:nvPicPr>
                   <pic:blipFill>
-                    <a:blip r:embed="Rae839fa3628e4554">
+                    <a:blip r:embed="R29ba876f413f4d15">
                       <a:extLst>
                         <a:ext xmlns:a="http://schemas.openxmlformats.org/drawingml/2006/main" uri="{28A0092B-C50C-407E-A947-70E740481C1C}">
                           <a14:useLocalDpi val="0"/>
@@ -2557,7 +2557,7 @@
         <w:rPr/>
         <w:t xml:space="preserve">A reference application </w:t>
       </w:r>
-      <w:hyperlink r:id="R08f05903b7b441df">
+      <w:hyperlink r:id="R8c19261593b64450">
         <w:r>
           <w:rPr>
             <w:rStyle w:val="Hyperlink"/>
@@ -2604,7 +2604,51 @@
       <w:proofErr w:type="spellEnd"/>
       <w:r>
         <w:rPr/>
-        <w:t xml:space="preserve"> name and secret key name as described above. The key vault values contain substitution markers “{RTE}” which stands for “Run Time Environment”. This value is set in your “InitialConfiguration” section so that you can test out getting key vault information in different runtime environments. If the property RTE is not set, then the value will be retrieved from an environment variable with that name. This allows you to set this environment variable differently on each server. You don’t have to worry about changing this value in your configuration file and deploying a different one to each server. If you don’t have the property set in either location, then the value “DEFAULT” will be used. You can always hard code the key vault properties as well. You don’t have to use the {RTE} substitution of you don’t want to. You might have a need to test out some specific property hard coded values for some reason. </w:t>
+        <w:t xml:space="preserve"> name and secret key name as described above. The key vault values contain substitution markers “{RTE}” which stands for “Run Time Environment”. This value is set in your “</w:t>
+      </w:r>
+      <w:proofErr w:type="spellStart"/>
+      <w:r>
+        <w:rPr/>
+        <w:t>InitialConfiguration</w:t>
+      </w:r>
+      <w:proofErr w:type="spellEnd"/>
+      <w:r>
+        <w:rPr/>
+        <w:t>” section so that you can test out getting key vault information in different runtime environments. If the property '</w:t>
+      </w:r>
+      <w:proofErr w:type="spellStart"/>
+      <w:r>
+        <w:rPr>
+          <w:rFonts w:ascii="Consolas" w:hAnsi="Consolas" w:eastAsia="Consolas" w:cs="Consolas"/>
+          <w:noProof w:val="0"/>
+          <w:color w:val="008000"/>
+          <w:sz w:val="19"/>
+          <w:szCs w:val="19"/>
+          <w:lang w:val="en-US"/>
+        </w:rPr>
+        <w:t>InitialConfiguration:RTE</w:t>
+      </w:r>
+      <w:proofErr w:type="spellEnd"/>
+      <w:r>
+        <w:rPr/>
+        <w:t>’ is not set, then the value will be retrieved from an environment variable with that name. Note, that the environment variable name MUST BE ‘</w:t>
+      </w:r>
+      <w:proofErr w:type="spellStart"/>
+      <w:r>
+        <w:rPr>
+          <w:rFonts w:ascii="Consolas" w:hAnsi="Consolas" w:eastAsia="Consolas" w:cs="Consolas"/>
+          <w:noProof w:val="0"/>
+          <w:color w:val="008000"/>
+          <w:sz w:val="19"/>
+          <w:szCs w:val="19"/>
+          <w:lang w:val="en-US"/>
+        </w:rPr>
+        <w:t>InitialConfiguration:RTE</w:t>
+      </w:r>
+      <w:proofErr w:type="spellEnd"/>
+      <w:r>
+        <w:rPr/>
+        <w:t xml:space="preserve">’ because it must match the path name that would be used to retrieve the property from the configuration file. The colon is how you specify a nested/child property name.  This allows you to set this environment variable differently on each server. You don’t have to worry about changing this value in your configuration file and deploying a different one to each server. If you don’t have the property set in either location, then the value “DEFAULT” will be used. You can always hard code the key vault properties as well. You don’t have to use the {RTE} substitution of you don’t want to. You might have a need to test out some specific property hard coded values for some reason. </w:t>
       </w:r>
     </w:p>
     <w:p>
@@ -2634,26 +2678,49 @@
         <w:rPr/>
         <w:t>[</w:t>
       </w:r>
+      <w:proofErr w:type="spellStart"/>
       <w:r>
         <w:rPr/>
         <w:t>System.Environment</w:t>
       </w:r>
+      <w:proofErr w:type="spellEnd"/>
       <w:r>
         <w:rPr/>
         <w:t>]::</w:t>
       </w:r>
+      <w:proofErr w:type="spellStart"/>
       <w:r>
         <w:rPr/>
         <w:t>SetEnvironmentVariable</w:t>
       </w:r>
-      <w:r>
-        <w:rPr/>
-        <w:t>('RTE','PROD',[</w:t>
-      </w:r>
+      <w:proofErr w:type="spellEnd"/>
+      <w:r>
+        <w:rPr/>
+        <w:t>('</w:t>
+      </w:r>
+      <w:proofErr w:type="spellStart"/>
+      <w:r>
+        <w:rPr>
+          <w:rFonts w:ascii="Consolas" w:hAnsi="Consolas" w:eastAsia="Consolas" w:cs="Consolas"/>
+          <w:noProof w:val="0"/>
+          <w:color w:val="008000"/>
+          <w:sz w:val="19"/>
+          <w:szCs w:val="19"/>
+          <w:lang w:val="en-US"/>
+        </w:rPr>
+        <w:t>InitialConfiguration:RTE</w:t>
+      </w:r>
+      <w:proofErr w:type="spellEnd"/>
+      <w:r>
+        <w:rPr/>
+        <w:t>','PROD',[</w:t>
+      </w:r>
+      <w:proofErr w:type="spellStart"/>
       <w:r>
         <w:rPr/>
         <w:t>System.EnvironmentVariableTarget</w:t>
       </w:r>
+      <w:proofErr w:type="spellEnd"/>
       <w:r>
         <w:rPr/>
         <w:t>]::Machine)</w:t>
@@ -2664,6 +2731,54 @@
         <w:pStyle w:val="Normal"/>
       </w:pPr>
       <w:r>
+        <w:drawing>
+          <wp:inline wp14:editId="46992456" wp14:anchorId="6A01F507">
+            <wp:extent cx="2781300" cy="1238250"/>
+            <wp:effectExtent l="0" t="0" r="0" b="0"/>
+            <wp:docPr id="2034087081" name="" title=""/>
+            <wp:cNvGraphicFramePr>
+              <a:graphicFrameLocks noChangeAspect="1"/>
+            </wp:cNvGraphicFramePr>
+            <a:graphic>
+              <a:graphicData uri="http://schemas.openxmlformats.org/drawingml/2006/picture">
+                <pic:pic>
+                  <pic:nvPicPr>
+                    <pic:cNvPr id="0" name=""/>
+                    <pic:cNvPicPr/>
+                  </pic:nvPicPr>
+                  <pic:blipFill>
+                    <a:blip r:embed="R2f597b3397e84d24">
+                      <a:extLst>
+                        <a:ext xmlns:a="http://schemas.openxmlformats.org/drawingml/2006/main" uri="{28A0092B-C50C-407E-A947-70E740481C1C}">
+                          <a14:useLocalDpi val="0"/>
+                        </a:ext>
+                      </a:extLst>
+                    </a:blip>
+                    <a:stretch>
+                      <a:fillRect/>
+                    </a:stretch>
+                  </pic:blipFill>
+                  <pic:spPr>
+                    <a:xfrm>
+                      <a:off x="0" y="0"/>
+                      <a:ext cx="2781300" cy="1238250"/>
+                    </a:xfrm>
+                    <a:prstGeom prst="rect">
+                      <a:avLst/>
+                    </a:prstGeom>
+                  </pic:spPr>
+                </pic:pic>
+              </a:graphicData>
+            </a:graphic>
+          </wp:inline>
+        </w:drawing>
+      </w:r>
+    </w:p>
+    <w:p>
+      <w:pPr>
+        <w:pStyle w:val="Normal"/>
+      </w:pPr>
+      <w:r>
         <w:rPr/>
         <w:t>To delete the environment variable, simply set the value to $null</w:t>
       </w:r>
@@ -2674,39 +2789,22 @@
       </w:pPr>
       <w:r>
         <w:rPr/>
-        <w:t>[</w:t>
-      </w:r>
-      <w:r>
-        <w:rPr/>
-        <w:t>System.Environment</w:t>
-      </w:r>
-      <w:r>
-        <w:rPr/>
-        <w:t>]::</w:t>
-      </w:r>
-      <w:r>
-        <w:rPr/>
-        <w:t>SetEnvironmentVariable</w:t>
-      </w:r>
-      <w:r>
-        <w:rPr/>
-        <w:t>('</w:t>
-      </w:r>
-      <w:r>
-        <w:rPr/>
-        <w:t>RTE',$null</w:t>
-      </w:r>
-      <w:r>
-        <w:rPr/>
-        <w:t>,[</w:t>
-      </w:r>
-      <w:r>
-        <w:rPr/>
-        <w:t>System.EnvironmentVariableTarget</w:t>
-      </w:r>
-      <w:r>
-        <w:rPr/>
-        <w:t>]::Machine)</w:t>
+        <w:t>[System.Environment]::SetEnvironmentVariable('</w:t>
+      </w:r>
+      <w:r>
+        <w:rPr>
+          <w:rFonts w:ascii="Consolas" w:hAnsi="Consolas" w:eastAsia="Consolas" w:cs="Consolas"/>
+          <w:noProof w:val="0"/>
+          <w:color w:val="008000"/>
+          <w:sz w:val="19"/>
+          <w:szCs w:val="19"/>
+          <w:lang w:val="en-US"/>
+        </w:rPr>
+        <w:t>InitialConfiguration:RTE</w:t>
+      </w:r>
+      <w:r>
+        <w:rPr/>
+        <w:t>',$null,[System.EnvironmentVariableTarget]::Machine)</w:t>
       </w:r>
     </w:p>
     <w:p>
@@ -2720,7 +2818,7 @@
       </w:pPr>
       <w:r>
         <w:drawing>
-          <wp:inline wp14:editId="5BC72657" wp14:anchorId="0D0AAF75">
+          <wp:inline wp14:editId="6DF85941" wp14:anchorId="0D0AAF75">
             <wp:extent cx="5943600" cy="3019425"/>
             <wp:effectExtent l="0" t="0" r="0" b="0"/>
             <wp:docPr id="241038380" name="" title=""/>
@@ -2735,7 +2833,7 @@
                     <pic:cNvPicPr/>
                   </pic:nvPicPr>
                   <pic:blipFill>
-                    <a:blip r:embed="Rd05dcce5f818419a">
+                    <a:blip r:embed="R02184a95043a4482">
                       <a:extLst>
                         <a:ext xmlns:a="http://schemas.openxmlformats.org/drawingml/2006/main" uri="{28A0092B-C50C-407E-A947-70E740481C1C}">
                           <a14:useLocalDpi val="0"/>
@@ -2784,6 +2882,35 @@
       <w:pPr>
         <w:pStyle w:val="Normal"/>
       </w:pPr>
+    </w:p>
+    <w:p>
+      <w:pPr>
+        <w:pStyle w:val="Normal"/>
+        <w:rPr>
+          <w:b w:val="1"/>
+          <w:bCs w:val="1"/>
+          <w:i w:val="1"/>
+          <w:iCs w:val="1"/>
+        </w:rPr>
+      </w:pPr>
+      <w:r>
+        <w:rPr/>
+        <w:t xml:space="preserve">NOTE: </w:t>
+      </w:r>
+      <w:r>
+        <w:rPr>
+          <w:b w:val="1"/>
+          <w:bCs w:val="1"/>
+          <w:i w:val="1"/>
+          <w:iCs w:val="1"/>
+        </w:rPr>
+        <w:t>Visual Studio caches all environment variables when it is launched. If you set an environment variable WHILE Visual Studio is still running, your code WILL NOT see that change. You must shut down visual studio and restart for your code to see any change in environment variables.</w:t>
+      </w:r>
+    </w:p>
+    <w:p>
+      <w:pPr>
+        <w:pStyle w:val="Normal"/>
+      </w:pPr>
       <w:r>
         <w:rPr/>
         <w:t xml:space="preserve">A file called “Local-Secrets.json” contains some data that you must copy and place into your </w:t>
@@ -2899,7 +3026,7 @@
       </w:pPr>
       <w:r>
         <w:drawing>
-          <wp:inline wp14:editId="33B6099D" wp14:anchorId="711779B8">
+          <wp:inline wp14:editId="32D2484C" wp14:anchorId="711779B8">
             <wp:extent cx="1914525" cy="428625"/>
             <wp:effectExtent l="0" t="0" r="0" b="0"/>
             <wp:docPr id="993450318" name="" title=""/>
@@ -2914,7 +3041,7 @@
                     <pic:cNvPicPr/>
                   </pic:nvPicPr>
                   <pic:blipFill>
-                    <a:blip r:embed="R0145a16eb07e4891">
+                    <a:blip r:embed="Re783666f4c8e4523">
                       <a:extLst>
                         <a:ext xmlns:a="http://schemas.openxmlformats.org/drawingml/2006/main" uri="{28A0092B-C50C-407E-A947-70E740481C1C}">
                           <a14:useLocalDpi val="0"/>
@@ -2980,7 +3107,7 @@
       </w:pPr>
       <w:r>
         <w:drawing>
-          <wp:inline wp14:editId="5836F3B3" wp14:anchorId="165ECC63">
+          <wp:inline wp14:editId="17935532" wp14:anchorId="165ECC63">
             <wp:extent cx="5943600" cy="1866900"/>
             <wp:effectExtent l="0" t="0" r="0" b="0"/>
             <wp:docPr id="816582182" name="" title=""/>
@@ -2995,7 +3122,7 @@
                     <pic:cNvPicPr/>
                   </pic:nvPicPr>
                   <pic:blipFill>
-                    <a:blip r:embed="R41429db2564f4180">
+                    <a:blip r:embed="R5c134893e6c3484e">
                       <a:extLst>
                         <a:ext xmlns:a="http://schemas.openxmlformats.org/drawingml/2006/main" uri="{28A0092B-C50C-407E-A947-70E740481C1C}">
                           <a14:useLocalDpi val="0"/>
@@ -3138,7 +3265,7 @@
       </w:pPr>
       <w:r>
         <w:drawing>
-          <wp:inline wp14:editId="34BC4713" wp14:anchorId="08B31E2D">
+          <wp:inline wp14:editId="238F845C" wp14:anchorId="08B31E2D">
             <wp:extent cx="5943600" cy="3314700"/>
             <wp:effectExtent l="0" t="0" r="0" b="0"/>
             <wp:docPr id="1259716547" name="" title=""/>
@@ -3153,7 +3280,7 @@
                     <pic:cNvPicPr/>
                   </pic:nvPicPr>
                   <pic:blipFill>
-                    <a:blip r:embed="Rfc43fa6bcc544bae">
+                    <a:blip r:embed="Rb36b5f0a065444bd">
                       <a:extLst>
                         <a:ext xmlns:a="http://schemas.openxmlformats.org/drawingml/2006/main" uri="{28A0092B-C50C-407E-A947-70E740481C1C}">
                           <a14:useLocalDpi val="0"/>
@@ -3255,7 +3382,7 @@
       </w:pPr>
       <w:r>
         <w:drawing>
-          <wp:inline wp14:editId="3D83964E" wp14:anchorId="6D5DA6ED">
+          <wp:inline wp14:editId="03D42EBC" wp14:anchorId="6D5DA6ED">
             <wp:extent cx="5943600" cy="228600"/>
             <wp:effectExtent l="0" t="0" r="0" b="0"/>
             <wp:docPr id="808661985" name="" title=""/>
@@ -3270,7 +3397,7 @@
                     <pic:cNvPicPr/>
                   </pic:nvPicPr>
                   <pic:blipFill>
-                    <a:blip r:embed="R941106dcf37e43a8">
+                    <a:blip r:embed="Re0397e9cac2441de">
                       <a:extLst>
                         <a:ext xmlns:a="http://schemas.openxmlformats.org/drawingml/2006/main" uri="{28A0092B-C50C-407E-A947-70E740481C1C}">
                           <a14:useLocalDpi val="0"/>
@@ -3312,7 +3439,7 @@
       </w:pPr>
       <w:r>
         <w:drawing>
-          <wp:inline wp14:editId="67D1FA31" wp14:anchorId="31840622">
+          <wp:inline wp14:editId="286B4F8A" wp14:anchorId="31840622">
             <wp:extent cx="5943600" cy="295275"/>
             <wp:effectExtent l="0" t="0" r="0" b="0"/>
             <wp:docPr id="394973915" name="" title=""/>
@@ -3327,7 +3454,7 @@
                     <pic:cNvPicPr/>
                   </pic:nvPicPr>
                   <pic:blipFill>
-                    <a:blip r:embed="R959c264d39494337">
+                    <a:blip r:embed="R57b6e9abc41e45fc">
                       <a:extLst>
                         <a:ext xmlns:a="http://schemas.openxmlformats.org/drawingml/2006/main" uri="{28A0092B-C50C-407E-A947-70E740481C1C}">
                           <a14:useLocalDpi val="0"/>
@@ -3433,7 +3560,7 @@
       </w:pPr>
       <w:r>
         <w:drawing>
-          <wp:inline wp14:editId="0FB4A277" wp14:anchorId="1F35B854">
+          <wp:inline wp14:editId="70397F36" wp14:anchorId="1F35B854">
             <wp:extent cx="5943600" cy="723900"/>
             <wp:effectExtent l="0" t="0" r="0" b="0"/>
             <wp:docPr id="2144276874" name="" title=""/>
@@ -3448,7 +3575,7 @@
                     <pic:cNvPicPr/>
                   </pic:nvPicPr>
                   <pic:blipFill>
-                    <a:blip r:embed="Rc93ca90c4687452e">
+                    <a:blip r:embed="R0337f96c9cfb4aa8">
                       <a:extLst>
                         <a:ext xmlns:a="http://schemas.openxmlformats.org/drawingml/2006/main" uri="{28A0092B-C50C-407E-A947-70E740481C1C}">
                           <a14:useLocalDpi val="0"/>
@@ -3490,7 +3617,7 @@
       </w:pPr>
       <w:r>
         <w:drawing>
-          <wp:inline wp14:editId="4C5EDF83" wp14:anchorId="4CDD69A2">
+          <wp:inline wp14:editId="6C7A622D" wp14:anchorId="4CDD69A2">
             <wp:extent cx="5943600" cy="504825"/>
             <wp:effectExtent l="0" t="0" r="0" b="0"/>
             <wp:docPr id="1062170261" name="" title=""/>
@@ -3505,7 +3632,7 @@
                     <pic:cNvPicPr/>
                   </pic:nvPicPr>
                   <pic:blipFill>
-                    <a:blip r:embed="Rc6cbedf6e7cd421f">
+                    <a:blip r:embed="R0f811da78c9d4599">
                       <a:extLst>
                         <a:ext xmlns:a="http://schemas.openxmlformats.org/drawingml/2006/main" uri="{28A0092B-C50C-407E-A947-70E740481C1C}">
                           <a14:useLocalDpi val="0"/>
@@ -3533,7 +3660,7 @@
       </w:r>
       <w:r>
         <w:drawing>
-          <wp:inline wp14:editId="245E069C" wp14:anchorId="30ADFC63">
+          <wp:inline wp14:editId="611EDE7A" wp14:anchorId="30ADFC63">
             <wp:extent cx="5943600" cy="1885950"/>
             <wp:effectExtent l="0" t="0" r="0" b="0"/>
             <wp:docPr id="1559227411" name="" title=""/>
@@ -3548,7 +3675,7 @@
                     <pic:cNvPicPr/>
                   </pic:nvPicPr>
                   <pic:blipFill>
-                    <a:blip r:embed="R0b8bae8b8a044f8a">
+                    <a:blip r:embed="R78981e5cc15d4480">
                       <a:extLst>
                         <a:ext xmlns:a="http://schemas.openxmlformats.org/drawingml/2006/main" uri="{28A0092B-C50C-407E-A947-70E740481C1C}">
                           <a14:useLocalDpi val="0"/>
@@ -3687,7 +3814,7 @@
       </w:pPr>
       <w:r>
         <w:drawing>
-          <wp:inline wp14:editId="010F1F2E" wp14:anchorId="3DF0D6BC">
+          <wp:inline wp14:editId="1D5D486C" wp14:anchorId="3DF0D6BC">
             <wp:extent cx="5943600" cy="676275"/>
             <wp:effectExtent l="0" t="0" r="0" b="0"/>
             <wp:docPr id="83836985" name="" title=""/>
@@ -3702,7 +3829,7 @@
                     <pic:cNvPicPr/>
                   </pic:nvPicPr>
                   <pic:blipFill>
-                    <a:blip r:embed="R0b6aec19af1b4152">
+                    <a:blip r:embed="R200cdb2b6fde41d5">
                       <a:extLst>
                         <a:ext xmlns:a="http://schemas.openxmlformats.org/drawingml/2006/main" uri="{28A0092B-C50C-407E-A947-70E740481C1C}">
                           <a14:useLocalDpi val="0"/>
@@ -3746,7 +3873,7 @@
       </w:pPr>
       <w:r>
         <w:drawing>
-          <wp:inline wp14:editId="6F63F88A" wp14:anchorId="1DC899B2">
+          <wp:inline wp14:editId="0AE5A652" wp14:anchorId="1DC899B2">
             <wp:extent cx="5943600" cy="1704975"/>
             <wp:effectExtent l="0" t="0" r="0" b="0"/>
             <wp:docPr id="619215329" name="" title=""/>
@@ -3761,7 +3888,7 @@
                     <pic:cNvPicPr/>
                   </pic:nvPicPr>
                   <pic:blipFill>
-                    <a:blip r:embed="Ra45e41d8a89d434f">
+                    <a:blip r:embed="R75005dbcf0314fc1">
                       <a:extLst>
                         <a:ext xmlns:a="http://schemas.openxmlformats.org/drawingml/2006/main" uri="{28A0092B-C50C-407E-A947-70E740481C1C}">
                           <a14:useLocalDpi val="0"/>
@@ -3809,7 +3936,7 @@
       </w:pPr>
       <w:r>
         <w:drawing>
-          <wp:inline wp14:editId="0D329CBC" wp14:anchorId="7B1D73AA">
+          <wp:inline wp14:editId="17F0B1B3" wp14:anchorId="7B1D73AA">
             <wp:extent cx="5943600" cy="1619250"/>
             <wp:effectExtent l="0" t="0" r="0" b="0"/>
             <wp:docPr id="742131950" name="" title=""/>
@@ -3824,7 +3951,7 @@
                     <pic:cNvPicPr/>
                   </pic:nvPicPr>
                   <pic:blipFill>
-                    <a:blip r:embed="Rb32e483c146f43b8">
+                    <a:blip r:embed="Rfa375a21ee40478a">
                       <a:extLst>
                         <a:ext xmlns:a="http://schemas.openxmlformats.org/drawingml/2006/main" uri="{28A0092B-C50C-407E-A947-70E740481C1C}">
                           <a14:useLocalDpi val="0"/>
@@ -3903,7 +4030,7 @@
       </w:pPr>
       <w:r>
         <w:drawing>
-          <wp:inline wp14:editId="4A705D38" wp14:anchorId="7F9071F0">
+          <wp:inline wp14:editId="71F56FF4" wp14:anchorId="7F9071F0">
             <wp:extent cx="5943600" cy="3676650"/>
             <wp:effectExtent l="0" t="0" r="0" b="0"/>
             <wp:docPr id="1666513711" name="" title=""/>
@@ -3918,7 +4045,7 @@
                     <pic:cNvPicPr/>
                   </pic:nvPicPr>
                   <pic:blipFill>
-                    <a:blip r:embed="Racbbfda280214141">
+                    <a:blip r:embed="R12045a83e34e4af9">
                       <a:extLst>
                         <a:ext xmlns:a="http://schemas.openxmlformats.org/drawingml/2006/main" uri="{28A0092B-C50C-407E-A947-70E740481C1C}">
                           <a14:useLocalDpi val="0"/>
@@ -3962,7 +4089,7 @@
       </w:pPr>
       <w:r>
         <w:drawing>
-          <wp:inline wp14:editId="66EDB491" wp14:anchorId="1DB701E8">
+          <wp:inline wp14:editId="67A8506B" wp14:anchorId="1DB701E8">
             <wp:extent cx="5943600" cy="571500"/>
             <wp:effectExtent l="0" t="0" r="0" b="0"/>
             <wp:docPr id="621622636" name="" title=""/>
@@ -3977,7 +4104,7 @@
                     <pic:cNvPicPr/>
                   </pic:nvPicPr>
                   <pic:blipFill>
-                    <a:blip r:embed="R33adf1cb931947d5">
+                    <a:blip r:embed="Rcd0c6f37136146a6">
                       <a:extLst>
                         <a:ext xmlns:a="http://schemas.openxmlformats.org/drawingml/2006/main" uri="{28A0092B-C50C-407E-A947-70E740481C1C}">
                           <a14:useLocalDpi val="0"/>
@@ -4011,7 +4138,7 @@
       </w:pPr>
       <w:r>
         <w:drawing>
-          <wp:inline wp14:editId="444ED1C0" wp14:anchorId="463B636E">
+          <wp:inline wp14:editId="476E4373" wp14:anchorId="463B636E">
             <wp:extent cx="5943600" cy="381000"/>
             <wp:effectExtent l="0" t="0" r="0" b="0"/>
             <wp:docPr id="887834368" name="" title=""/>
@@ -4026,7 +4153,7 @@
                     <pic:cNvPicPr/>
                   </pic:nvPicPr>
                   <pic:blipFill>
-                    <a:blip r:embed="R7e7838beaa024201">
+                    <a:blip r:embed="R75d5c017eb5c480b">
                       <a:extLst>
                         <a:ext xmlns:a="http://schemas.openxmlformats.org/drawingml/2006/main" uri="{28A0092B-C50C-407E-A947-70E740481C1C}">
                           <a14:useLocalDpi val="0"/>
@@ -4064,7 +4191,7 @@
       </w:pPr>
       <w:r>
         <w:drawing>
-          <wp:inline wp14:editId="21CB2640" wp14:anchorId="7D3124AD">
+          <wp:inline wp14:editId="5972BD2E" wp14:anchorId="7D3124AD">
             <wp:extent cx="5943600" cy="542925"/>
             <wp:effectExtent l="0" t="0" r="0" b="0"/>
             <wp:docPr id="51964227" name="" title=""/>
@@ -4079,7 +4206,7 @@
                     <pic:cNvPicPr/>
                   </pic:nvPicPr>
                   <pic:blipFill>
-                    <a:blip r:embed="Re7009443bcda48fc">
+                    <a:blip r:embed="R055270b580444a92">
                       <a:extLst>
                         <a:ext xmlns:a="http://schemas.openxmlformats.org/drawingml/2006/main" uri="{28A0092B-C50C-407E-A947-70E740481C1C}">
                           <a14:useLocalDpi val="0"/>
@@ -4107,7 +4234,7 @@
       </w:r>
       <w:r>
         <w:drawing>
-          <wp:inline wp14:editId="4BEE77F5" wp14:anchorId="704EA4D0">
+          <wp:inline wp14:editId="68E752FA" wp14:anchorId="704EA4D0">
             <wp:extent cx="5943600" cy="1895475"/>
             <wp:effectExtent l="0" t="0" r="0" b="0"/>
             <wp:docPr id="816478863" name="" title=""/>
@@ -4122,7 +4249,7 @@
                     <pic:cNvPicPr/>
                   </pic:nvPicPr>
                   <pic:blipFill>
-                    <a:blip r:embed="Rc5f2ac1fb3b94d89">
+                    <a:blip r:embed="R534df1c41c3e4280">
                       <a:extLst>
                         <a:ext xmlns:a="http://schemas.openxmlformats.org/drawingml/2006/main" uri="{28A0092B-C50C-407E-A947-70E740481C1C}">
                           <a14:useLocalDpi val="0"/>
@@ -4174,7 +4301,7 @@
       </w:pPr>
       <w:r>
         <w:drawing>
-          <wp:inline wp14:editId="701A5E7E" wp14:anchorId="5C6EAB40">
+          <wp:inline wp14:editId="7EB1905E" wp14:anchorId="5C6EAB40">
             <wp:extent cx="5943600" cy="809625"/>
             <wp:effectExtent l="0" t="0" r="0" b="0"/>
             <wp:docPr id="1937210480" name="" title=""/>
@@ -4189,7 +4316,7 @@
                     <pic:cNvPicPr/>
                   </pic:nvPicPr>
                   <pic:blipFill>
-                    <a:blip r:embed="Rfc0bdc69ce59453d">
+                    <a:blip r:embed="R86a79c7c77b84543">
                       <a:extLst>
                         <a:ext xmlns:a="http://schemas.openxmlformats.org/drawingml/2006/main" uri="{28A0092B-C50C-407E-A947-70E740481C1C}">
                           <a14:useLocalDpi val="0"/>
@@ -4217,7 +4344,7 @@
       </w:r>
       <w:r>
         <w:drawing>
-          <wp:inline wp14:editId="1D3ECD63" wp14:anchorId="1C0E9C67">
+          <wp:inline wp14:editId="280FF7C8" wp14:anchorId="1C0E9C67">
             <wp:extent cx="5943600" cy="1733550"/>
             <wp:effectExtent l="0" t="0" r="0" b="0"/>
             <wp:docPr id="1559472825" name="" title=""/>
@@ -4232,7 +4359,7 @@
                     <pic:cNvPicPr/>
                   </pic:nvPicPr>
                   <pic:blipFill>
-                    <a:blip r:embed="Rf4d212c364fa4764">
+                    <a:blip r:embed="Reef1903d368941cb">
                       <a:extLst>
                         <a:ext xmlns:a="http://schemas.openxmlformats.org/drawingml/2006/main" uri="{28A0092B-C50C-407E-A947-70E740481C1C}">
                           <a14:useLocalDpi val="0"/>
@@ -4284,7 +4411,7 @@
       </w:pPr>
       <w:r>
         <w:drawing>
-          <wp:inline wp14:editId="54C4F3B8" wp14:anchorId="52D29204">
+          <wp:inline wp14:editId="55430D46" wp14:anchorId="52D29204">
             <wp:extent cx="5048252" cy="1466850"/>
             <wp:effectExtent l="0" t="0" r="0" b="0"/>
             <wp:docPr id="1891817509" name="" title=""/>
@@ -4299,7 +4426,7 @@
                     <pic:cNvPicPr/>
                   </pic:nvPicPr>
                   <pic:blipFill>
-                    <a:blip r:embed="R7ca7b3b21eba49a0">
+                    <a:blip r:embed="R2e70b9f6de5c44b7">
                       <a:extLst>
                         <a:ext xmlns:a="http://schemas.openxmlformats.org/drawingml/2006/main" uri="{28A0092B-C50C-407E-A947-70E740481C1C}">
                           <a14:useLocalDpi val="0"/>
@@ -4343,7 +4470,7 @@
       </w:pPr>
       <w:r>
         <w:drawing>
-          <wp:inline wp14:editId="4621DFB5" wp14:anchorId="781FBEC5">
+          <wp:inline wp14:editId="5A9D3CE5" wp14:anchorId="781FBEC5">
             <wp:extent cx="5943600" cy="828675"/>
             <wp:effectExtent l="0" t="0" r="0" b="0"/>
             <wp:docPr id="601386241" name="" title=""/>
@@ -4358,7 +4485,7 @@
                     <pic:cNvPicPr/>
                   </pic:nvPicPr>
                   <pic:blipFill>
-                    <a:blip r:embed="R6a1f51aaa7074426">
+                    <a:blip r:embed="Rc8ff707be11d4e3e">
                       <a:extLst>
                         <a:ext xmlns:a="http://schemas.openxmlformats.org/drawingml/2006/main" uri="{28A0092B-C50C-407E-A947-70E740481C1C}">
                           <a14:useLocalDpi val="0"/>
@@ -4392,7 +4519,7 @@
       </w:pPr>
       <w:r>
         <w:drawing>
-          <wp:inline wp14:editId="5605E5E1" wp14:anchorId="2117F9B2">
+          <wp:inline wp14:editId="23F3F8B6" wp14:anchorId="2117F9B2">
             <wp:extent cx="2590800" cy="1485900"/>
             <wp:effectExtent l="0" t="0" r="0" b="0"/>
             <wp:docPr id="808646264" name="" title=""/>
@@ -4407,7 +4534,7 @@
                     <pic:cNvPicPr/>
                   </pic:nvPicPr>
                   <pic:blipFill>
-                    <a:blip r:embed="R8a27713321164f22">
+                    <a:blip r:embed="R265e240065d54cda">
                       <a:extLst>
                         <a:ext xmlns:a="http://schemas.openxmlformats.org/drawingml/2006/main" uri="{28A0092B-C50C-407E-A947-70E740481C1C}">
                           <a14:useLocalDpi val="0"/>
@@ -4451,7 +4578,7 @@
       </w:pPr>
       <w:r>
         <w:drawing>
-          <wp:inline wp14:editId="54871F63" wp14:anchorId="35486256">
+          <wp:inline wp14:editId="4FAE5EA9" wp14:anchorId="35486256">
             <wp:extent cx="5219702" cy="1752600"/>
             <wp:effectExtent l="0" t="0" r="0" b="0"/>
             <wp:docPr id="1319833495" name="" title=""/>
@@ -4466,7 +4593,7 @@
                     <pic:cNvPicPr/>
                   </pic:nvPicPr>
                   <pic:blipFill>
-                    <a:blip r:embed="R2811e9d2791143af">
+                    <a:blip r:embed="R5d68ad1f6f6a43ac">
                       <a:extLst>
                         <a:ext xmlns:a="http://schemas.openxmlformats.org/drawingml/2006/main" uri="{28A0092B-C50C-407E-A947-70E740481C1C}">
                           <a14:useLocalDpi val="0"/>
@@ -4517,7 +4644,7 @@
       </w:r>
       <w:r>
         <w:drawing>
-          <wp:inline wp14:editId="5E6BD0FE" wp14:anchorId="7236CCAA">
+          <wp:inline wp14:editId="7222B571" wp14:anchorId="7236CCAA">
             <wp:extent cx="5943600" cy="1695450"/>
             <wp:effectExtent l="0" t="0" r="0" b="0"/>
             <wp:docPr id="966513211" name="" title=""/>
@@ -4532,7 +4659,7 @@
                     <pic:cNvPicPr/>
                   </pic:nvPicPr>
                   <pic:blipFill>
-                    <a:blip r:embed="R9c6a6503e1bc431f">
+                    <a:blip r:embed="Rcdd76d6c3df14bc9">
                       <a:extLst>
                         <a:ext xmlns:a="http://schemas.openxmlformats.org/drawingml/2006/main" uri="{28A0092B-C50C-407E-A947-70E740481C1C}">
                           <a14:useLocalDpi val="0"/>

</xml_diff>

<commit_message>
Updated documentation to describve authentication
</commit_message>
<xml_diff>
--- a/SecureConfiguration.docx
+++ b/SecureConfiguration.docx
@@ -265,8 +265,8 @@
       </w:pPr>
       <w:r>
         <w:drawing>
-          <wp:inline wp14:editId="5505A25C" wp14:anchorId="4B773A0F">
-            <wp:extent cx="3552825" cy="5313214"/>
+          <wp:inline wp14:editId="22151073" wp14:anchorId="4B773A0F">
+            <wp:extent cx="3552825" cy="5313212"/>
             <wp:effectExtent l="0" t="0" r="0" b="0"/>
             <wp:docPr id="346779045" name="" title=""/>
             <wp:cNvGraphicFramePr>
@@ -280,10 +280,10 @@
                     <pic:cNvPicPr/>
                   </pic:nvPicPr>
                   <pic:blipFill>
-                    <a:blip r:embed="R72f9b326628a430e">
-                      <a:extLst>
+                    <a:blip r:embed="R04ce807510934e96">
+                      <a:extLst xmlns:a="http://schemas.openxmlformats.org/drawingml/2006/main">
                         <a:ext xmlns:a="http://schemas.openxmlformats.org/drawingml/2006/main" uri="{28A0092B-C50C-407E-A947-70E740481C1C}">
-                          <a14:useLocalDpi val="0"/>
+                          <a14:useLocalDpi xmlns:a14="http://schemas.microsoft.com/office/drawing/2010/main" val="0"/>
                         </a:ext>
                       </a:extLst>
                     </a:blip>
@@ -292,9 +292,9 @@
                     </a:stretch>
                   </pic:blipFill>
                   <pic:spPr>
-                    <a:xfrm>
+                    <a:xfrm rot="0" flipH="0" flipV="0">
                       <a:off x="0" y="0"/>
-                      <a:ext cx="3552825" cy="5313214"/>
+                      <a:ext cx="3552825" cy="5313212"/>
                     </a:xfrm>
                     <a:prstGeom prst="rect">
                       <a:avLst/>
@@ -336,7 +336,7 @@
       </w:pPr>
       <w:r>
         <w:drawing>
-          <wp:inline wp14:editId="3E416819" wp14:anchorId="252B2AF7">
+          <wp:inline wp14:editId="43ECD1E7" wp14:anchorId="252B2AF7">
             <wp:extent cx="2162175" cy="1552575"/>
             <wp:effectExtent l="0" t="0" r="0" b="0"/>
             <wp:docPr id="326780730" name="" title=""/>
@@ -351,10 +351,10 @@
                     <pic:cNvPicPr/>
                   </pic:nvPicPr>
                   <pic:blipFill>
-                    <a:blip r:embed="R125909c40dea4850">
-                      <a:extLst>
+                    <a:blip r:embed="R452cbcaa5de04591">
+                      <a:extLst xmlns:a="http://schemas.openxmlformats.org/drawingml/2006/main">
                         <a:ext xmlns:a="http://schemas.openxmlformats.org/drawingml/2006/main" uri="{28A0092B-C50C-407E-A947-70E740481C1C}">
-                          <a14:useLocalDpi val="0"/>
+                          <a14:useLocalDpi xmlns:a14="http://schemas.microsoft.com/office/drawing/2010/main" val="0"/>
                         </a:ext>
                       </a:extLst>
                     </a:blip>
@@ -363,7 +363,7 @@
                     </a:stretch>
                   </pic:blipFill>
                   <pic:spPr>
-                    <a:xfrm>
+                    <a:xfrm rot="0" flipH="0" flipV="0">
                       <a:off x="0" y="0"/>
                       <a:ext cx="2162175" cy="1552575"/>
                     </a:xfrm>
@@ -883,7 +883,7 @@
       </w:pPr>
       <w:r>
         <w:drawing>
-          <wp:inline wp14:editId="657E730C" wp14:anchorId="797008FE">
+          <wp:inline wp14:editId="771808FA" wp14:anchorId="797008FE">
             <wp:extent cx="5943600" cy="638175"/>
             <wp:effectExtent l="0" t="0" r="0" b="0"/>
             <wp:docPr id="347033452" name="" title=""/>
@@ -898,10 +898,10 @@
                     <pic:cNvPicPr/>
                   </pic:nvPicPr>
                   <pic:blipFill>
-                    <a:blip r:embed="Rc0fcca4f95c4485c">
-                      <a:extLst>
+                    <a:blip r:embed="Raaa2c15a87474e2f">
+                      <a:extLst xmlns:a="http://schemas.openxmlformats.org/drawingml/2006/main">
                         <a:ext xmlns:a="http://schemas.openxmlformats.org/drawingml/2006/main" uri="{28A0092B-C50C-407E-A947-70E740481C1C}">
-                          <a14:useLocalDpi val="0"/>
+                          <a14:useLocalDpi xmlns:a14="http://schemas.microsoft.com/office/drawing/2010/main" val="0"/>
                         </a:ext>
                       </a:extLst>
                     </a:blip>
@@ -910,7 +910,7 @@
                     </a:stretch>
                   </pic:blipFill>
                   <pic:spPr>
-                    <a:xfrm>
+                    <a:xfrm rot="0" flipH="0" flipV="0">
                       <a:off x="0" y="0"/>
                       <a:ext cx="5943600" cy="638175"/>
                     </a:xfrm>
@@ -1042,7 +1042,7 @@
       </w:pPr>
       <w:r>
         <w:drawing>
-          <wp:inline wp14:editId="0720EB18" wp14:anchorId="5452FE8C">
+          <wp:inline wp14:editId="2AD395A6" wp14:anchorId="5452FE8C">
             <wp:extent cx="5257800" cy="942975"/>
             <wp:effectExtent l="0" t="0" r="0" b="0"/>
             <wp:docPr id="1460751688" name="" title=""/>
@@ -1057,10 +1057,10 @@
                     <pic:cNvPicPr/>
                   </pic:nvPicPr>
                   <pic:blipFill>
-                    <a:blip r:embed="R11fd54ad65524924">
-                      <a:extLst>
+                    <a:blip r:embed="Rd2711adeea9e430f">
+                      <a:extLst xmlns:a="http://schemas.openxmlformats.org/drawingml/2006/main">
                         <a:ext xmlns:a="http://schemas.openxmlformats.org/drawingml/2006/main" uri="{28A0092B-C50C-407E-A947-70E740481C1C}">
-                          <a14:useLocalDpi val="0"/>
+                          <a14:useLocalDpi xmlns:a14="http://schemas.microsoft.com/office/drawing/2010/main" val="0"/>
                         </a:ext>
                       </a:extLst>
                     </a:blip>
@@ -1069,7 +1069,7 @@
                     </a:stretch>
                   </pic:blipFill>
                   <pic:spPr>
-                    <a:xfrm>
+                    <a:xfrm rot="0" flipH="0" flipV="0">
                       <a:off x="0" y="0"/>
                       <a:ext cx="5257800" cy="942975"/>
                     </a:xfrm>
@@ -1497,7 +1497,7 @@
       </w:pPr>
       <w:r>
         <w:drawing>
-          <wp:inline wp14:editId="37F6737E" wp14:anchorId="7AFA4675">
+          <wp:inline wp14:editId="5B184A4A" wp14:anchorId="7AFA4675">
             <wp:extent cx="1390650" cy="1219200"/>
             <wp:effectExtent l="0" t="0" r="0" b="0"/>
             <wp:docPr id="1086118396" name="" title=""/>
@@ -1512,10 +1512,10 @@
                     <pic:cNvPicPr/>
                   </pic:nvPicPr>
                   <pic:blipFill>
-                    <a:blip r:embed="R53ee5a7544464be8">
-                      <a:extLst>
+                    <a:blip r:embed="R5d9be8876629442c">
+                      <a:extLst xmlns:a="http://schemas.openxmlformats.org/drawingml/2006/main">
                         <a:ext xmlns:a="http://schemas.openxmlformats.org/drawingml/2006/main" uri="{28A0092B-C50C-407E-A947-70E740481C1C}">
-                          <a14:useLocalDpi val="0"/>
+                          <a14:useLocalDpi xmlns:a14="http://schemas.microsoft.com/office/drawing/2010/main" val="0"/>
                         </a:ext>
                       </a:extLst>
                     </a:blip>
@@ -1524,7 +1524,7 @@
                     </a:stretch>
                   </pic:blipFill>
                   <pic:spPr>
-                    <a:xfrm>
+                    <a:xfrm rot="0" flipH="0" flipV="0">
                       <a:off x="0" y="0"/>
                       <a:ext cx="1390650" cy="1219200"/>
                     </a:xfrm>
@@ -1703,7 +1703,7 @@
       </w:pPr>
       <w:r>
         <w:drawing>
-          <wp:inline wp14:editId="6E68A388" wp14:anchorId="3DB208DD">
+          <wp:inline wp14:editId="71F2E12A" wp14:anchorId="3DB208DD">
             <wp:extent cx="5943600" cy="447675"/>
             <wp:effectExtent l="0" t="0" r="0" b="0"/>
             <wp:docPr id="694275650" name="" title=""/>
@@ -1718,10 +1718,10 @@
                     <pic:cNvPicPr/>
                   </pic:nvPicPr>
                   <pic:blipFill>
-                    <a:blip r:embed="R877d5b52b17c4a52">
-                      <a:extLst>
+                    <a:blip r:embed="Rb632a11413df4afd">
+                      <a:extLst xmlns:a="http://schemas.openxmlformats.org/drawingml/2006/main">
                         <a:ext xmlns:a="http://schemas.openxmlformats.org/drawingml/2006/main" uri="{28A0092B-C50C-407E-A947-70E740481C1C}">
-                          <a14:useLocalDpi val="0"/>
+                          <a14:useLocalDpi xmlns:a14="http://schemas.microsoft.com/office/drawing/2010/main" val="0"/>
                         </a:ext>
                       </a:extLst>
                     </a:blip>
@@ -1730,7 +1730,7 @@
                     </a:stretch>
                   </pic:blipFill>
                   <pic:spPr>
-                    <a:xfrm>
+                    <a:xfrm rot="0" flipH="0" flipV="0">
                       <a:off x="0" y="0"/>
                       <a:ext cx="5943600" cy="447675"/>
                     </a:xfrm>
@@ -2046,7 +2046,7 @@
       </w:pPr>
       <w:r>
         <w:drawing>
-          <wp:inline wp14:editId="385F6AA1" wp14:anchorId="0D11ACE4">
+          <wp:inline wp14:editId="78164436" wp14:anchorId="0D11ACE4">
             <wp:extent cx="1971675" cy="676275"/>
             <wp:effectExtent l="0" t="0" r="0" b="0"/>
             <wp:docPr id="538273042" name="" title=""/>
@@ -2061,10 +2061,10 @@
                     <pic:cNvPicPr/>
                   </pic:nvPicPr>
                   <pic:blipFill>
-                    <a:blip r:embed="R5608bf86062641d3">
-                      <a:extLst>
+                    <a:blip r:embed="Rfa192f9b61434797">
+                      <a:extLst xmlns:a="http://schemas.openxmlformats.org/drawingml/2006/main">
                         <a:ext xmlns:a="http://schemas.openxmlformats.org/drawingml/2006/main" uri="{28A0092B-C50C-407E-A947-70E740481C1C}">
-                          <a14:useLocalDpi val="0"/>
+                          <a14:useLocalDpi xmlns:a14="http://schemas.microsoft.com/office/drawing/2010/main" val="0"/>
                         </a:ext>
                       </a:extLst>
                     </a:blip>
@@ -2073,7 +2073,7 @@
                     </a:stretch>
                   </pic:blipFill>
                   <pic:spPr>
-                    <a:xfrm>
+                    <a:xfrm rot="0" flipH="0" flipV="0">
                       <a:off x="0" y="0"/>
                       <a:ext cx="1971675" cy="676275"/>
                     </a:xfrm>
@@ -2474,7 +2474,7 @@
       </w:pPr>
       <w:r>
         <w:drawing>
-          <wp:inline wp14:editId="4F662047" wp14:anchorId="2E9DC06E">
+          <wp:inline wp14:editId="242F8367" wp14:anchorId="2E9DC06E">
             <wp:extent cx="5943600" cy="371475"/>
             <wp:effectExtent l="0" t="0" r="0" b="0"/>
             <wp:docPr id="46493769" name="" title=""/>
@@ -2489,10 +2489,10 @@
                     <pic:cNvPicPr/>
                   </pic:nvPicPr>
                   <pic:blipFill>
-                    <a:blip r:embed="R29ba876f413f4d15">
-                      <a:extLst>
+                    <a:blip r:embed="R83216cba22224739">
+                      <a:extLst xmlns:a="http://schemas.openxmlformats.org/drawingml/2006/main">
                         <a:ext xmlns:a="http://schemas.openxmlformats.org/drawingml/2006/main" uri="{28A0092B-C50C-407E-A947-70E740481C1C}">
-                          <a14:useLocalDpi val="0"/>
+                          <a14:useLocalDpi xmlns:a14="http://schemas.microsoft.com/office/drawing/2010/main" val="0"/>
                         </a:ext>
                       </a:extLst>
                     </a:blip>
@@ -2501,7 +2501,7 @@
                     </a:stretch>
                   </pic:blipFill>
                   <pic:spPr>
-                    <a:xfrm>
+                    <a:xfrm rot="0" flipH="0" flipV="0">
                       <a:off x="0" y="0"/>
                       <a:ext cx="5943600" cy="371475"/>
                     </a:xfrm>
@@ -2732,7 +2732,7 @@
       </w:pPr>
       <w:r>
         <w:drawing>
-          <wp:inline wp14:editId="46992456" wp14:anchorId="6A01F507">
+          <wp:inline wp14:editId="6651AC9B" wp14:anchorId="6A01F507">
             <wp:extent cx="2781300" cy="1238250"/>
             <wp:effectExtent l="0" t="0" r="0" b="0"/>
             <wp:docPr id="2034087081" name="" title=""/>
@@ -2747,10 +2747,10 @@
                     <pic:cNvPicPr/>
                   </pic:nvPicPr>
                   <pic:blipFill>
-                    <a:blip r:embed="R2f597b3397e84d24">
-                      <a:extLst>
+                    <a:blip r:embed="R79e3422233b44d3e">
+                      <a:extLst xmlns:a="http://schemas.openxmlformats.org/drawingml/2006/main">
                         <a:ext xmlns:a="http://schemas.openxmlformats.org/drawingml/2006/main" uri="{28A0092B-C50C-407E-A947-70E740481C1C}">
-                          <a14:useLocalDpi val="0"/>
+                          <a14:useLocalDpi xmlns:a14="http://schemas.microsoft.com/office/drawing/2010/main" val="0"/>
                         </a:ext>
                       </a:extLst>
                     </a:blip>
@@ -2759,7 +2759,7 @@
                     </a:stretch>
                   </pic:blipFill>
                   <pic:spPr>
-                    <a:xfrm>
+                    <a:xfrm rot="0" flipH="0" flipV="0">
                       <a:off x="0" y="0"/>
                       <a:ext cx="2781300" cy="1238250"/>
                     </a:xfrm>
@@ -2818,7 +2818,7 @@
       </w:pPr>
       <w:r>
         <w:drawing>
-          <wp:inline wp14:editId="6DF85941" wp14:anchorId="0D0AAF75">
+          <wp:inline wp14:editId="381FCFF3" wp14:anchorId="0D0AAF75">
             <wp:extent cx="5943600" cy="3019425"/>
             <wp:effectExtent l="0" t="0" r="0" b="0"/>
             <wp:docPr id="241038380" name="" title=""/>
@@ -2833,10 +2833,10 @@
                     <pic:cNvPicPr/>
                   </pic:nvPicPr>
                   <pic:blipFill>
-                    <a:blip r:embed="R02184a95043a4482">
-                      <a:extLst>
+                    <a:blip r:embed="R684098d0c2064145">
+                      <a:extLst xmlns:a="http://schemas.openxmlformats.org/drawingml/2006/main">
                         <a:ext xmlns:a="http://schemas.openxmlformats.org/drawingml/2006/main" uri="{28A0092B-C50C-407E-A947-70E740481C1C}">
-                          <a14:useLocalDpi val="0"/>
+                          <a14:useLocalDpi xmlns:a14="http://schemas.microsoft.com/office/drawing/2010/main" val="0"/>
                         </a:ext>
                       </a:extLst>
                     </a:blip>
@@ -2845,7 +2845,7 @@
                     </a:stretch>
                   </pic:blipFill>
                   <pic:spPr>
-                    <a:xfrm>
+                    <a:xfrm rot="0" flipH="0" flipV="0">
                       <a:off x="0" y="0"/>
                       <a:ext cx="5943600" cy="3019425"/>
                     </a:xfrm>
@@ -3026,7 +3026,7 @@
       </w:pPr>
       <w:r>
         <w:drawing>
-          <wp:inline wp14:editId="32D2484C" wp14:anchorId="711779B8">
+          <wp:inline wp14:editId="7FA11FC3" wp14:anchorId="711779B8">
             <wp:extent cx="1914525" cy="428625"/>
             <wp:effectExtent l="0" t="0" r="0" b="0"/>
             <wp:docPr id="993450318" name="" title=""/>
@@ -3041,10 +3041,10 @@
                     <pic:cNvPicPr/>
                   </pic:nvPicPr>
                   <pic:blipFill>
-                    <a:blip r:embed="Re783666f4c8e4523">
-                      <a:extLst>
+                    <a:blip r:embed="R6600ed7d77954db2">
+                      <a:extLst xmlns:a="http://schemas.openxmlformats.org/drawingml/2006/main">
                         <a:ext xmlns:a="http://schemas.openxmlformats.org/drawingml/2006/main" uri="{28A0092B-C50C-407E-A947-70E740481C1C}">
-                          <a14:useLocalDpi val="0"/>
+                          <a14:useLocalDpi xmlns:a14="http://schemas.microsoft.com/office/drawing/2010/main" val="0"/>
                         </a:ext>
                       </a:extLst>
                     </a:blip>
@@ -3053,7 +3053,7 @@
                     </a:stretch>
                   </pic:blipFill>
                   <pic:spPr>
-                    <a:xfrm>
+                    <a:xfrm rot="0" flipH="0" flipV="0">
                       <a:off x="0" y="0"/>
                       <a:ext cx="1914525" cy="428625"/>
                     </a:xfrm>
@@ -3107,7 +3107,7 @@
       </w:pPr>
       <w:r>
         <w:drawing>
-          <wp:inline wp14:editId="17935532" wp14:anchorId="165ECC63">
+          <wp:inline wp14:editId="35721281" wp14:anchorId="165ECC63">
             <wp:extent cx="5943600" cy="1866900"/>
             <wp:effectExtent l="0" t="0" r="0" b="0"/>
             <wp:docPr id="816582182" name="" title=""/>
@@ -3122,10 +3122,10 @@
                     <pic:cNvPicPr/>
                   </pic:nvPicPr>
                   <pic:blipFill>
-                    <a:blip r:embed="R5c134893e6c3484e">
-                      <a:extLst>
+                    <a:blip r:embed="R08271b1f90f146fb">
+                      <a:extLst xmlns:a="http://schemas.openxmlformats.org/drawingml/2006/main">
                         <a:ext xmlns:a="http://schemas.openxmlformats.org/drawingml/2006/main" uri="{28A0092B-C50C-407E-A947-70E740481C1C}">
-                          <a14:useLocalDpi val="0"/>
+                          <a14:useLocalDpi xmlns:a14="http://schemas.microsoft.com/office/drawing/2010/main" val="0"/>
                         </a:ext>
                       </a:extLst>
                     </a:blip>
@@ -3134,7 +3134,7 @@
                     </a:stretch>
                   </pic:blipFill>
                   <pic:spPr>
-                    <a:xfrm>
+                    <a:xfrm rot="0" flipH="0" flipV="0">
                       <a:off x="0" y="0"/>
                       <a:ext cx="5943600" cy="1866900"/>
                     </a:xfrm>
@@ -3265,7 +3265,7 @@
       </w:pPr>
       <w:r>
         <w:drawing>
-          <wp:inline wp14:editId="238F845C" wp14:anchorId="08B31E2D">
+          <wp:inline wp14:editId="72B4C71F" wp14:anchorId="08B31E2D">
             <wp:extent cx="5943600" cy="3314700"/>
             <wp:effectExtent l="0" t="0" r="0" b="0"/>
             <wp:docPr id="1259716547" name="" title=""/>
@@ -3280,10 +3280,10 @@
                     <pic:cNvPicPr/>
                   </pic:nvPicPr>
                   <pic:blipFill>
-                    <a:blip r:embed="Rb36b5f0a065444bd">
-                      <a:extLst>
+                    <a:blip r:embed="R1af2af48d0be4fe8">
+                      <a:extLst xmlns:a="http://schemas.openxmlformats.org/drawingml/2006/main">
                         <a:ext xmlns:a="http://schemas.openxmlformats.org/drawingml/2006/main" uri="{28A0092B-C50C-407E-A947-70E740481C1C}">
-                          <a14:useLocalDpi val="0"/>
+                          <a14:useLocalDpi xmlns:a14="http://schemas.microsoft.com/office/drawing/2010/main" val="0"/>
                         </a:ext>
                       </a:extLst>
                     </a:blip>
@@ -3292,7 +3292,7 @@
                     </a:stretch>
                   </pic:blipFill>
                   <pic:spPr>
-                    <a:xfrm>
+                    <a:xfrm rot="0" flipH="0" flipV="0">
                       <a:off x="0" y="0"/>
                       <a:ext cx="5943600" cy="3314700"/>
                     </a:xfrm>
@@ -3382,7 +3382,7 @@
       </w:pPr>
       <w:r>
         <w:drawing>
-          <wp:inline wp14:editId="03D42EBC" wp14:anchorId="6D5DA6ED">
+          <wp:inline wp14:editId="4F152AA4" wp14:anchorId="6D5DA6ED">
             <wp:extent cx="5943600" cy="228600"/>
             <wp:effectExtent l="0" t="0" r="0" b="0"/>
             <wp:docPr id="808661985" name="" title=""/>
@@ -3397,10 +3397,10 @@
                     <pic:cNvPicPr/>
                   </pic:nvPicPr>
                   <pic:blipFill>
-                    <a:blip r:embed="Re0397e9cac2441de">
-                      <a:extLst>
+                    <a:blip r:embed="R2d9033f417104240">
+                      <a:extLst xmlns:a="http://schemas.openxmlformats.org/drawingml/2006/main">
                         <a:ext xmlns:a="http://schemas.openxmlformats.org/drawingml/2006/main" uri="{28A0092B-C50C-407E-A947-70E740481C1C}">
-                          <a14:useLocalDpi val="0"/>
+                          <a14:useLocalDpi xmlns:a14="http://schemas.microsoft.com/office/drawing/2010/main" val="0"/>
                         </a:ext>
                       </a:extLst>
                     </a:blip>
@@ -3409,7 +3409,7 @@
                     </a:stretch>
                   </pic:blipFill>
                   <pic:spPr>
-                    <a:xfrm>
+                    <a:xfrm rot="0" flipH="0" flipV="0">
                       <a:off x="0" y="0"/>
                       <a:ext cx="5943600" cy="228600"/>
                     </a:xfrm>
@@ -3439,7 +3439,7 @@
       </w:pPr>
       <w:r>
         <w:drawing>
-          <wp:inline wp14:editId="286B4F8A" wp14:anchorId="31840622">
+          <wp:inline wp14:editId="3BE54344" wp14:anchorId="31840622">
             <wp:extent cx="5943600" cy="295275"/>
             <wp:effectExtent l="0" t="0" r="0" b="0"/>
             <wp:docPr id="394973915" name="" title=""/>
@@ -3454,10 +3454,10 @@
                     <pic:cNvPicPr/>
                   </pic:nvPicPr>
                   <pic:blipFill>
-                    <a:blip r:embed="R57b6e9abc41e45fc">
-                      <a:extLst>
+                    <a:blip r:embed="R0a4c51125d1543b9">
+                      <a:extLst xmlns:a="http://schemas.openxmlformats.org/drawingml/2006/main">
                         <a:ext xmlns:a="http://schemas.openxmlformats.org/drawingml/2006/main" uri="{28A0092B-C50C-407E-A947-70E740481C1C}">
-                          <a14:useLocalDpi val="0"/>
+                          <a14:useLocalDpi xmlns:a14="http://schemas.microsoft.com/office/drawing/2010/main" val="0"/>
                         </a:ext>
                       </a:extLst>
                     </a:blip>
@@ -3466,7 +3466,7 @@
                     </a:stretch>
                   </pic:blipFill>
                   <pic:spPr>
-                    <a:xfrm>
+                    <a:xfrm rot="0" flipH="0" flipV="0">
                       <a:off x="0" y="0"/>
                       <a:ext cx="5943600" cy="295275"/>
                     </a:xfrm>
@@ -3484,12 +3484,10 @@
         <w:rPr/>
         <w:t xml:space="preserve">I suggest that you create a separate .json file for each environment and then call the SetKeyVaultSecret.ps1 </w:t>
       </w:r>
-      <w:proofErr w:type="spellStart"/>
       <w:r>
         <w:rPr/>
         <w:t>powershell</w:t>
       </w:r>
-      <w:proofErr w:type="spellEnd"/>
       <w:r>
         <w:rPr/>
         <w:t xml:space="preserve"> script to store your secrets for that environment.</w:t>
@@ -3560,7 +3558,7 @@
       </w:pPr>
       <w:r>
         <w:drawing>
-          <wp:inline wp14:editId="70397F36" wp14:anchorId="1F35B854">
+          <wp:inline wp14:editId="341A992C" wp14:anchorId="1F35B854">
             <wp:extent cx="5943600" cy="723900"/>
             <wp:effectExtent l="0" t="0" r="0" b="0"/>
             <wp:docPr id="2144276874" name="" title=""/>
@@ -3575,10 +3573,10 @@
                     <pic:cNvPicPr/>
                   </pic:nvPicPr>
                   <pic:blipFill>
-                    <a:blip r:embed="R0337f96c9cfb4aa8">
-                      <a:extLst>
+                    <a:blip r:embed="R9c7c78e14fe34569">
+                      <a:extLst xmlns:a="http://schemas.openxmlformats.org/drawingml/2006/main">
                         <a:ext xmlns:a="http://schemas.openxmlformats.org/drawingml/2006/main" uri="{28A0092B-C50C-407E-A947-70E740481C1C}">
-                          <a14:useLocalDpi val="0"/>
+                          <a14:useLocalDpi xmlns:a14="http://schemas.microsoft.com/office/drawing/2010/main" val="0"/>
                         </a:ext>
                       </a:extLst>
                     </a:blip>
@@ -3587,7 +3585,7 @@
                     </a:stretch>
                   </pic:blipFill>
                   <pic:spPr>
-                    <a:xfrm>
+                    <a:xfrm rot="0" flipH="0" flipV="0">
                       <a:off x="0" y="0"/>
                       <a:ext cx="5943600" cy="723900"/>
                     </a:xfrm>
@@ -3617,7 +3615,7 @@
       </w:pPr>
       <w:r>
         <w:drawing>
-          <wp:inline wp14:editId="6C7A622D" wp14:anchorId="4CDD69A2">
+          <wp:inline wp14:editId="645D5FAC" wp14:anchorId="4CDD69A2">
             <wp:extent cx="5943600" cy="504825"/>
             <wp:effectExtent l="0" t="0" r="0" b="0"/>
             <wp:docPr id="1062170261" name="" title=""/>
@@ -3632,7 +3630,50 @@
                     <pic:cNvPicPr/>
                   </pic:nvPicPr>
                   <pic:blipFill>
-                    <a:blip r:embed="R0f811da78c9d4599">
+                    <a:blip r:embed="R0aa8b9e1dd0144a6">
+                      <a:extLst xmlns:a="http://schemas.openxmlformats.org/drawingml/2006/main">
+                        <a:ext xmlns:a="http://schemas.openxmlformats.org/drawingml/2006/main" uri="{28A0092B-C50C-407E-A947-70E740481C1C}">
+                          <a14:useLocalDpi xmlns:a14="http://schemas.microsoft.com/office/drawing/2010/main" val="0"/>
+                        </a:ext>
+                      </a:extLst>
+                    </a:blip>
+                    <a:stretch>
+                      <a:fillRect/>
+                    </a:stretch>
+                  </pic:blipFill>
+                  <pic:spPr>
+                    <a:xfrm rot="0" flipH="0" flipV="0">
+                      <a:off x="0" y="0"/>
+                      <a:ext cx="5943600" cy="504825"/>
+                    </a:xfrm>
+                    <a:prstGeom prst="rect">
+                      <a:avLst/>
+                    </a:prstGeom>
+                  </pic:spPr>
+                </pic:pic>
+              </a:graphicData>
+            </a:graphic>
+          </wp:inline>
+        </w:drawing>
+      </w:r>
+      <w:r>
+        <w:drawing>
+          <wp:inline wp14:editId="63CAC408" wp14:anchorId="4BCB51F4">
+            <wp:extent cx="5943600" cy="3895725"/>
+            <wp:effectExtent l="0" t="0" r="0" b="0"/>
+            <wp:docPr id="154798077" name="" title=""/>
+            <wp:cNvGraphicFramePr>
+              <a:graphicFrameLocks noChangeAspect="1"/>
+            </wp:cNvGraphicFramePr>
+            <a:graphic>
+              <a:graphicData uri="http://schemas.openxmlformats.org/drawingml/2006/picture">
+                <pic:pic>
+                  <pic:nvPicPr>
+                    <pic:cNvPr id="0" name=""/>
+                    <pic:cNvPicPr/>
+                  </pic:nvPicPr>
+                  <pic:blipFill>
+                    <a:blip r:embed="R001203e4f4634e77">
                       <a:extLst>
                         <a:ext xmlns:a="http://schemas.openxmlformats.org/drawingml/2006/main" uri="{28A0092B-C50C-407E-A947-70E740481C1C}">
                           <a14:useLocalDpi val="0"/>
@@ -3646,7 +3687,7 @@
                   <pic:spPr>
                     <a:xfrm>
                       <a:off x="0" y="0"/>
-                      <a:ext cx="5943600" cy="504825"/>
+                      <a:ext cx="5943600" cy="3895725"/>
                     </a:xfrm>
                     <a:prstGeom prst="rect">
                       <a:avLst/>
@@ -3658,49 +3699,6 @@
           </wp:inline>
         </w:drawing>
       </w:r>
-      <w:r>
-        <w:drawing>
-          <wp:inline wp14:editId="611EDE7A" wp14:anchorId="30ADFC63">
-            <wp:extent cx="5943600" cy="1885950"/>
-            <wp:effectExtent l="0" t="0" r="0" b="0"/>
-            <wp:docPr id="1559227411" name="" title=""/>
-            <wp:cNvGraphicFramePr>
-              <a:graphicFrameLocks noChangeAspect="1"/>
-            </wp:cNvGraphicFramePr>
-            <a:graphic>
-              <a:graphicData uri="http://schemas.openxmlformats.org/drawingml/2006/picture">
-                <pic:pic>
-                  <pic:nvPicPr>
-                    <pic:cNvPr id="0" name=""/>
-                    <pic:cNvPicPr/>
-                  </pic:nvPicPr>
-                  <pic:blipFill>
-                    <a:blip r:embed="R78981e5cc15d4480">
-                      <a:extLst>
-                        <a:ext xmlns:a="http://schemas.openxmlformats.org/drawingml/2006/main" uri="{28A0092B-C50C-407E-A947-70E740481C1C}">
-                          <a14:useLocalDpi val="0"/>
-                        </a:ext>
-                      </a:extLst>
-                    </a:blip>
-                    <a:stretch>
-                      <a:fillRect/>
-                    </a:stretch>
-                  </pic:blipFill>
-                  <pic:spPr>
-                    <a:xfrm>
-                      <a:off x="0" y="0"/>
-                      <a:ext cx="5943600" cy="1885950"/>
-                    </a:xfrm>
-                    <a:prstGeom prst="rect">
-                      <a:avLst/>
-                    </a:prstGeom>
-                  </pic:spPr>
-                </pic:pic>
-              </a:graphicData>
-            </a:graphic>
-          </wp:inline>
-        </w:drawing>
-      </w:r>
     </w:p>
     <w:p>
       <w:pPr>
@@ -3814,7 +3812,7 @@
       </w:pPr>
       <w:r>
         <w:drawing>
-          <wp:inline wp14:editId="1D5D486C" wp14:anchorId="3DF0D6BC">
+          <wp:inline wp14:editId="385781E3" wp14:anchorId="3DF0D6BC">
             <wp:extent cx="5943600" cy="676275"/>
             <wp:effectExtent l="0" t="0" r="0" b="0"/>
             <wp:docPr id="83836985" name="" title=""/>
@@ -3829,10 +3827,10 @@
                     <pic:cNvPicPr/>
                   </pic:nvPicPr>
                   <pic:blipFill>
-                    <a:blip r:embed="R200cdb2b6fde41d5">
-                      <a:extLst>
+                    <a:blip r:embed="Re6abc143b0104a8f">
+                      <a:extLst xmlns:a="http://schemas.openxmlformats.org/drawingml/2006/main">
                         <a:ext xmlns:a="http://schemas.openxmlformats.org/drawingml/2006/main" uri="{28A0092B-C50C-407E-A947-70E740481C1C}">
-                          <a14:useLocalDpi val="0"/>
+                          <a14:useLocalDpi xmlns:a14="http://schemas.microsoft.com/office/drawing/2010/main" val="0"/>
                         </a:ext>
                       </a:extLst>
                     </a:blip>
@@ -3841,7 +3839,7 @@
                     </a:stretch>
                   </pic:blipFill>
                   <pic:spPr>
-                    <a:xfrm>
+                    <a:xfrm rot="0" flipH="0" flipV="0">
                       <a:off x="0" y="0"/>
                       <a:ext cx="5943600" cy="676275"/>
                     </a:xfrm>
@@ -3873,7 +3871,7 @@
       </w:pPr>
       <w:r>
         <w:drawing>
-          <wp:inline wp14:editId="0AE5A652" wp14:anchorId="1DC899B2">
+          <wp:inline wp14:editId="78A60963" wp14:anchorId="1DC899B2">
             <wp:extent cx="5943600" cy="1704975"/>
             <wp:effectExtent l="0" t="0" r="0" b="0"/>
             <wp:docPr id="619215329" name="" title=""/>
@@ -3888,10 +3886,10 @@
                     <pic:cNvPicPr/>
                   </pic:nvPicPr>
                   <pic:blipFill>
-                    <a:blip r:embed="R75005dbcf0314fc1">
-                      <a:extLst>
+                    <a:blip r:embed="R0efc75482bf343ff">
+                      <a:extLst xmlns:a="http://schemas.openxmlformats.org/drawingml/2006/main">
                         <a:ext xmlns:a="http://schemas.openxmlformats.org/drawingml/2006/main" uri="{28A0092B-C50C-407E-A947-70E740481C1C}">
-                          <a14:useLocalDpi val="0"/>
+                          <a14:useLocalDpi xmlns:a14="http://schemas.microsoft.com/office/drawing/2010/main" val="0"/>
                         </a:ext>
                       </a:extLst>
                     </a:blip>
@@ -3900,7 +3898,7 @@
                     </a:stretch>
                   </pic:blipFill>
                   <pic:spPr>
-                    <a:xfrm>
+                    <a:xfrm rot="0" flipH="0" flipV="0">
                       <a:off x="0" y="0"/>
                       <a:ext cx="5943600" cy="1704975"/>
                     </a:xfrm>
@@ -3918,12 +3916,10 @@
         <w:rPr/>
         <w:t>An extension method that provides a very simple way to log data is provided. Simply use .</w:t>
       </w:r>
-      <w:proofErr w:type="spellStart"/>
       <w:r>
         <w:rPr/>
         <w:t>TraceXXXX</w:t>
       </w:r>
-      <w:proofErr w:type="spellEnd"/>
       <w:r>
         <w:rPr/>
         <w:t xml:space="preserve"> on ANY object to log that data.</w:t>
@@ -3936,7 +3932,7 @@
       </w:pPr>
       <w:r>
         <w:drawing>
-          <wp:inline wp14:editId="17F0B1B3" wp14:anchorId="7B1D73AA">
+          <wp:inline wp14:editId="098B3FC8" wp14:anchorId="7B1D73AA">
             <wp:extent cx="5943600" cy="1619250"/>
             <wp:effectExtent l="0" t="0" r="0" b="0"/>
             <wp:docPr id="742131950" name="" title=""/>
@@ -3951,10 +3947,10 @@
                     <pic:cNvPicPr/>
                   </pic:nvPicPr>
                   <pic:blipFill>
-                    <a:blip r:embed="Rfa375a21ee40478a">
-                      <a:extLst>
+                    <a:blip r:embed="R4713d24b05e5498f">
+                      <a:extLst xmlns:a="http://schemas.openxmlformats.org/drawingml/2006/main">
                         <a:ext xmlns:a="http://schemas.openxmlformats.org/drawingml/2006/main" uri="{28A0092B-C50C-407E-A947-70E740481C1C}">
-                          <a14:useLocalDpi val="0"/>
+                          <a14:useLocalDpi xmlns:a14="http://schemas.microsoft.com/office/drawing/2010/main" val="0"/>
                         </a:ext>
                       </a:extLst>
                     </a:blip>
@@ -3963,7 +3959,7 @@
                     </a:stretch>
                   </pic:blipFill>
                   <pic:spPr>
-                    <a:xfrm>
+                    <a:xfrm rot="0" flipH="0" flipV="0">
                       <a:off x="0" y="0"/>
                       <a:ext cx="5943600" cy="1619250"/>
                     </a:xfrm>
@@ -4030,7 +4026,7 @@
       </w:pPr>
       <w:r>
         <w:drawing>
-          <wp:inline wp14:editId="71F56FF4" wp14:anchorId="7F9071F0">
+          <wp:inline wp14:editId="7A1AC9BE" wp14:anchorId="7F9071F0">
             <wp:extent cx="5943600" cy="3676650"/>
             <wp:effectExtent l="0" t="0" r="0" b="0"/>
             <wp:docPr id="1666513711" name="" title=""/>
@@ -4045,10 +4041,10 @@
                     <pic:cNvPicPr/>
                   </pic:nvPicPr>
                   <pic:blipFill>
-                    <a:blip r:embed="R12045a83e34e4af9">
-                      <a:extLst>
+                    <a:blip r:embed="Rbb7ea68ca6774905">
+                      <a:extLst xmlns:a="http://schemas.openxmlformats.org/drawingml/2006/main">
                         <a:ext xmlns:a="http://schemas.openxmlformats.org/drawingml/2006/main" uri="{28A0092B-C50C-407E-A947-70E740481C1C}">
-                          <a14:useLocalDpi val="0"/>
+                          <a14:useLocalDpi xmlns:a14="http://schemas.microsoft.com/office/drawing/2010/main" val="0"/>
                         </a:ext>
                       </a:extLst>
                     </a:blip>
@@ -4057,7 +4053,7 @@
                     </a:stretch>
                   </pic:blipFill>
                   <pic:spPr>
-                    <a:xfrm>
+                    <a:xfrm rot="0" flipH="0" flipV="0">
                       <a:off x="0" y="0"/>
                       <a:ext cx="5943600" cy="3676650"/>
                     </a:xfrm>
@@ -4089,7 +4085,7 @@
       </w:pPr>
       <w:r>
         <w:drawing>
-          <wp:inline wp14:editId="67A8506B" wp14:anchorId="1DB701E8">
+          <wp:inline wp14:editId="0DCD02CD" wp14:anchorId="1DB701E8">
             <wp:extent cx="5943600" cy="571500"/>
             <wp:effectExtent l="0" t="0" r="0" b="0"/>
             <wp:docPr id="621622636" name="" title=""/>
@@ -4104,10 +4100,10 @@
                     <pic:cNvPicPr/>
                   </pic:nvPicPr>
                   <pic:blipFill>
-                    <a:blip r:embed="Rcd0c6f37136146a6">
-                      <a:extLst>
+                    <a:blip r:embed="Rb95fec43c7ab48ba">
+                      <a:extLst xmlns:a="http://schemas.openxmlformats.org/drawingml/2006/main">
                         <a:ext xmlns:a="http://schemas.openxmlformats.org/drawingml/2006/main" uri="{28A0092B-C50C-407E-A947-70E740481C1C}">
-                          <a14:useLocalDpi val="0"/>
+                          <a14:useLocalDpi xmlns:a14="http://schemas.microsoft.com/office/drawing/2010/main" val="0"/>
                         </a:ext>
                       </a:extLst>
                     </a:blip>
@@ -4116,7 +4112,7 @@
                     </a:stretch>
                   </pic:blipFill>
                   <pic:spPr>
-                    <a:xfrm>
+                    <a:xfrm rot="0" flipH="0" flipV="0">
                       <a:off x="0" y="0"/>
                       <a:ext cx="5943600" cy="571500"/>
                     </a:xfrm>
@@ -4138,7 +4134,7 @@
       </w:pPr>
       <w:r>
         <w:drawing>
-          <wp:inline wp14:editId="476E4373" wp14:anchorId="463B636E">
+          <wp:inline wp14:editId="44C589CF" wp14:anchorId="463B636E">
             <wp:extent cx="5943600" cy="381000"/>
             <wp:effectExtent l="0" t="0" r="0" b="0"/>
             <wp:docPr id="887834368" name="" title=""/>
@@ -4153,10 +4149,10 @@
                     <pic:cNvPicPr/>
                   </pic:nvPicPr>
                   <pic:blipFill>
-                    <a:blip r:embed="R75d5c017eb5c480b">
-                      <a:extLst>
+                    <a:blip r:embed="Recb6492a359047ac">
+                      <a:extLst xmlns:a="http://schemas.openxmlformats.org/drawingml/2006/main">
                         <a:ext xmlns:a="http://schemas.openxmlformats.org/drawingml/2006/main" uri="{28A0092B-C50C-407E-A947-70E740481C1C}">
-                          <a14:useLocalDpi val="0"/>
+                          <a14:useLocalDpi xmlns:a14="http://schemas.microsoft.com/office/drawing/2010/main" val="0"/>
                         </a:ext>
                       </a:extLst>
                     </a:blip>
@@ -4165,7 +4161,7 @@
                     </a:stretch>
                   </pic:blipFill>
                   <pic:spPr>
-                    <a:xfrm>
+                    <a:xfrm rot="0" flipH="0" flipV="0">
                       <a:off x="0" y="0"/>
                       <a:ext cx="5943600" cy="381000"/>
                     </a:xfrm>
@@ -4191,7 +4187,7 @@
       </w:pPr>
       <w:r>
         <w:drawing>
-          <wp:inline wp14:editId="5972BD2E" wp14:anchorId="7D3124AD">
+          <wp:inline wp14:editId="3CAA3456" wp14:anchorId="7D3124AD">
             <wp:extent cx="5943600" cy="542925"/>
             <wp:effectExtent l="0" t="0" r="0" b="0"/>
             <wp:docPr id="51964227" name="" title=""/>
@@ -4206,10 +4202,10 @@
                     <pic:cNvPicPr/>
                   </pic:nvPicPr>
                   <pic:blipFill>
-                    <a:blip r:embed="R055270b580444a92">
-                      <a:extLst>
+                    <a:blip r:embed="Rb077cc5877e44131">
+                      <a:extLst xmlns:a="http://schemas.openxmlformats.org/drawingml/2006/main">
                         <a:ext xmlns:a="http://schemas.openxmlformats.org/drawingml/2006/main" uri="{28A0092B-C50C-407E-A947-70E740481C1C}">
-                          <a14:useLocalDpi val="0"/>
+                          <a14:useLocalDpi xmlns:a14="http://schemas.microsoft.com/office/drawing/2010/main" val="0"/>
                         </a:ext>
                       </a:extLst>
                     </a:blip>
@@ -4218,7 +4214,7 @@
                     </a:stretch>
                   </pic:blipFill>
                   <pic:spPr>
-                    <a:xfrm>
+                    <a:xfrm rot="0" flipH="0" flipV="0">
                       <a:off x="0" y="0"/>
                       <a:ext cx="5943600" cy="542925"/>
                     </a:xfrm>
@@ -4234,7 +4230,7 @@
       </w:r>
       <w:r>
         <w:drawing>
-          <wp:inline wp14:editId="68E752FA" wp14:anchorId="704EA4D0">
+          <wp:inline wp14:editId="7A00EEE1" wp14:anchorId="704EA4D0">
             <wp:extent cx="5943600" cy="1895475"/>
             <wp:effectExtent l="0" t="0" r="0" b="0"/>
             <wp:docPr id="816478863" name="" title=""/>
@@ -4249,10 +4245,10 @@
                     <pic:cNvPicPr/>
                   </pic:nvPicPr>
                   <pic:blipFill>
-                    <a:blip r:embed="R534df1c41c3e4280">
-                      <a:extLst>
+                    <a:blip r:embed="R9c2e860128b54264">
+                      <a:extLst xmlns:a="http://schemas.openxmlformats.org/drawingml/2006/main">
                         <a:ext xmlns:a="http://schemas.openxmlformats.org/drawingml/2006/main" uri="{28A0092B-C50C-407E-A947-70E740481C1C}">
-                          <a14:useLocalDpi val="0"/>
+                          <a14:useLocalDpi xmlns:a14="http://schemas.microsoft.com/office/drawing/2010/main" val="0"/>
                         </a:ext>
                       </a:extLst>
                     </a:blip>
@@ -4261,7 +4257,7 @@
                     </a:stretch>
                   </pic:blipFill>
                   <pic:spPr>
-                    <a:xfrm>
+                    <a:xfrm rot="0" flipH="0" flipV="0">
                       <a:off x="0" y="0"/>
                       <a:ext cx="5943600" cy="1895475"/>
                     </a:xfrm>
@@ -4301,7 +4297,7 @@
       </w:pPr>
       <w:r>
         <w:drawing>
-          <wp:inline wp14:editId="7EB1905E" wp14:anchorId="5C6EAB40">
+          <wp:inline wp14:editId="6B609B25" wp14:anchorId="5C6EAB40">
             <wp:extent cx="5943600" cy="809625"/>
             <wp:effectExtent l="0" t="0" r="0" b="0"/>
             <wp:docPr id="1937210480" name="" title=""/>
@@ -4316,10 +4312,10 @@
                     <pic:cNvPicPr/>
                   </pic:nvPicPr>
                   <pic:blipFill>
-                    <a:blip r:embed="R86a79c7c77b84543">
-                      <a:extLst>
+                    <a:blip r:embed="R20984d73997a40e1">
+                      <a:extLst xmlns:a="http://schemas.openxmlformats.org/drawingml/2006/main">
                         <a:ext xmlns:a="http://schemas.openxmlformats.org/drawingml/2006/main" uri="{28A0092B-C50C-407E-A947-70E740481C1C}">
-                          <a14:useLocalDpi val="0"/>
+                          <a14:useLocalDpi xmlns:a14="http://schemas.microsoft.com/office/drawing/2010/main" val="0"/>
                         </a:ext>
                       </a:extLst>
                     </a:blip>
@@ -4328,7 +4324,7 @@
                     </a:stretch>
                   </pic:blipFill>
                   <pic:spPr>
-                    <a:xfrm>
+                    <a:xfrm rot="0" flipH="0" flipV="0">
                       <a:off x="0" y="0"/>
                       <a:ext cx="5943600" cy="809625"/>
                     </a:xfrm>
@@ -4344,7 +4340,7 @@
       </w:r>
       <w:r>
         <w:drawing>
-          <wp:inline wp14:editId="280FF7C8" wp14:anchorId="1C0E9C67">
+          <wp:inline wp14:editId="6783A361" wp14:anchorId="1C0E9C67">
             <wp:extent cx="5943600" cy="1733550"/>
             <wp:effectExtent l="0" t="0" r="0" b="0"/>
             <wp:docPr id="1559472825" name="" title=""/>
@@ -4359,10 +4355,10 @@
                     <pic:cNvPicPr/>
                   </pic:nvPicPr>
                   <pic:blipFill>
-                    <a:blip r:embed="Reef1903d368941cb">
-                      <a:extLst>
+                    <a:blip r:embed="R8aa7bc18970e430f">
+                      <a:extLst xmlns:a="http://schemas.openxmlformats.org/drawingml/2006/main">
                         <a:ext xmlns:a="http://schemas.openxmlformats.org/drawingml/2006/main" uri="{28A0092B-C50C-407E-A947-70E740481C1C}">
-                          <a14:useLocalDpi val="0"/>
+                          <a14:useLocalDpi xmlns:a14="http://schemas.microsoft.com/office/drawing/2010/main" val="0"/>
                         </a:ext>
                       </a:extLst>
                     </a:blip>
@@ -4371,7 +4367,7 @@
                     </a:stretch>
                   </pic:blipFill>
                   <pic:spPr>
-                    <a:xfrm>
+                    <a:xfrm rot="0" flipH="0" flipV="0">
                       <a:off x="0" y="0"/>
                       <a:ext cx="5943600" cy="1733550"/>
                     </a:xfrm>
@@ -4411,7 +4407,7 @@
       </w:pPr>
       <w:r>
         <w:drawing>
-          <wp:inline wp14:editId="55430D46" wp14:anchorId="52D29204">
+          <wp:inline wp14:editId="55E7BB63" wp14:anchorId="52D29204">
             <wp:extent cx="5048252" cy="1466850"/>
             <wp:effectExtent l="0" t="0" r="0" b="0"/>
             <wp:docPr id="1891817509" name="" title=""/>
@@ -4426,10 +4422,10 @@
                     <pic:cNvPicPr/>
                   </pic:nvPicPr>
                   <pic:blipFill>
-                    <a:blip r:embed="R2e70b9f6de5c44b7">
-                      <a:extLst>
+                    <a:blip r:embed="R90ca5a24bbdc4e22">
+                      <a:extLst xmlns:a="http://schemas.openxmlformats.org/drawingml/2006/main">
                         <a:ext xmlns:a="http://schemas.openxmlformats.org/drawingml/2006/main" uri="{28A0092B-C50C-407E-A947-70E740481C1C}">
-                          <a14:useLocalDpi val="0"/>
+                          <a14:useLocalDpi xmlns:a14="http://schemas.microsoft.com/office/drawing/2010/main" val="0"/>
                         </a:ext>
                       </a:extLst>
                     </a:blip>
@@ -4438,7 +4434,7 @@
                     </a:stretch>
                   </pic:blipFill>
                   <pic:spPr>
-                    <a:xfrm>
+                    <a:xfrm rot="0" flipH="0" flipV="0">
                       <a:off x="0" y="0"/>
                       <a:ext cx="5048252" cy="1466850"/>
                     </a:xfrm>
@@ -4470,7 +4466,7 @@
       </w:pPr>
       <w:r>
         <w:drawing>
-          <wp:inline wp14:editId="5A9D3CE5" wp14:anchorId="781FBEC5">
+          <wp:inline wp14:editId="36528097" wp14:anchorId="781FBEC5">
             <wp:extent cx="5943600" cy="828675"/>
             <wp:effectExtent l="0" t="0" r="0" b="0"/>
             <wp:docPr id="601386241" name="" title=""/>
@@ -4485,10 +4481,10 @@
                     <pic:cNvPicPr/>
                   </pic:nvPicPr>
                   <pic:blipFill>
-                    <a:blip r:embed="Rc8ff707be11d4e3e">
-                      <a:extLst>
+                    <a:blip r:embed="Rbe3169d706f64819">
+                      <a:extLst xmlns:a="http://schemas.openxmlformats.org/drawingml/2006/main">
                         <a:ext xmlns:a="http://schemas.openxmlformats.org/drawingml/2006/main" uri="{28A0092B-C50C-407E-A947-70E740481C1C}">
-                          <a14:useLocalDpi val="0"/>
+                          <a14:useLocalDpi xmlns:a14="http://schemas.microsoft.com/office/drawing/2010/main" val="0"/>
                         </a:ext>
                       </a:extLst>
                     </a:blip>
@@ -4497,7 +4493,7 @@
                     </a:stretch>
                   </pic:blipFill>
                   <pic:spPr>
-                    <a:xfrm>
+                    <a:xfrm rot="0" flipH="0" flipV="0">
                       <a:off x="0" y="0"/>
                       <a:ext cx="5943600" cy="828675"/>
                     </a:xfrm>
@@ -4519,7 +4515,7 @@
       </w:pPr>
       <w:r>
         <w:drawing>
-          <wp:inline wp14:editId="23F3F8B6" wp14:anchorId="2117F9B2">
+          <wp:inline wp14:editId="27FB5534" wp14:anchorId="2117F9B2">
             <wp:extent cx="2590800" cy="1485900"/>
             <wp:effectExtent l="0" t="0" r="0" b="0"/>
             <wp:docPr id="808646264" name="" title=""/>
@@ -4534,10 +4530,10 @@
                     <pic:cNvPicPr/>
                   </pic:nvPicPr>
                   <pic:blipFill>
-                    <a:blip r:embed="R265e240065d54cda">
-                      <a:extLst>
+                    <a:blip r:embed="R6fdda582e57b4bfb">
+                      <a:extLst xmlns:a="http://schemas.openxmlformats.org/drawingml/2006/main">
                         <a:ext xmlns:a="http://schemas.openxmlformats.org/drawingml/2006/main" uri="{28A0092B-C50C-407E-A947-70E740481C1C}">
-                          <a14:useLocalDpi val="0"/>
+                          <a14:useLocalDpi xmlns:a14="http://schemas.microsoft.com/office/drawing/2010/main" val="0"/>
                         </a:ext>
                       </a:extLst>
                     </a:blip>
@@ -4546,7 +4542,7 @@
                     </a:stretch>
                   </pic:blipFill>
                   <pic:spPr>
-                    <a:xfrm>
+                    <a:xfrm rot="0" flipH="0" flipV="0">
                       <a:off x="0" y="0"/>
                       <a:ext cx="2590800" cy="1485900"/>
                     </a:xfrm>
@@ -4578,7 +4574,7 @@
       </w:pPr>
       <w:r>
         <w:drawing>
-          <wp:inline wp14:editId="4FAE5EA9" wp14:anchorId="35486256">
+          <wp:inline wp14:editId="49094990" wp14:anchorId="35486256">
             <wp:extent cx="5219702" cy="1752600"/>
             <wp:effectExtent l="0" t="0" r="0" b="0"/>
             <wp:docPr id="1319833495" name="" title=""/>
@@ -4593,10 +4589,10 @@
                     <pic:cNvPicPr/>
                   </pic:nvPicPr>
                   <pic:blipFill>
-                    <a:blip r:embed="R5d68ad1f6f6a43ac">
-                      <a:extLst>
+                    <a:blip r:embed="R3abb612ceced4ad3">
+                      <a:extLst xmlns:a="http://schemas.openxmlformats.org/drawingml/2006/main">
                         <a:ext xmlns:a="http://schemas.openxmlformats.org/drawingml/2006/main" uri="{28A0092B-C50C-407E-A947-70E740481C1C}">
-                          <a14:useLocalDpi val="0"/>
+                          <a14:useLocalDpi xmlns:a14="http://schemas.microsoft.com/office/drawing/2010/main" val="0"/>
                         </a:ext>
                       </a:extLst>
                     </a:blip>
@@ -4605,7 +4601,7 @@
                     </a:stretch>
                   </pic:blipFill>
                   <pic:spPr>
-                    <a:xfrm>
+                    <a:xfrm rot="0" flipH="0" flipV="0">
                       <a:off x="0" y="0"/>
                       <a:ext cx="5219702" cy="1752600"/>
                     </a:xfrm>
@@ -4644,7 +4640,7 @@
       </w:r>
       <w:r>
         <w:drawing>
-          <wp:inline wp14:editId="7222B571" wp14:anchorId="7236CCAA">
+          <wp:inline wp14:editId="55A19B68" wp14:anchorId="7236CCAA">
             <wp:extent cx="5943600" cy="1695450"/>
             <wp:effectExtent l="0" t="0" r="0" b="0"/>
             <wp:docPr id="966513211" name="" title=""/>
@@ -4659,7 +4655,174 @@
                     <pic:cNvPicPr/>
                   </pic:nvPicPr>
                   <pic:blipFill>
-                    <a:blip r:embed="Rcdd76d6c3df14bc9">
+                    <a:blip r:embed="Rbd9cc17039b54eff">
+                      <a:extLst xmlns:a="http://schemas.openxmlformats.org/drawingml/2006/main">
+                        <a:ext xmlns:a="http://schemas.openxmlformats.org/drawingml/2006/main" uri="{28A0092B-C50C-407E-A947-70E740481C1C}">
+                          <a14:useLocalDpi xmlns:a14="http://schemas.microsoft.com/office/drawing/2010/main" val="0"/>
+                        </a:ext>
+                      </a:extLst>
+                    </a:blip>
+                    <a:stretch>
+                      <a:fillRect/>
+                    </a:stretch>
+                  </pic:blipFill>
+                  <pic:spPr>
+                    <a:xfrm rot="0" flipH="0" flipV="0">
+                      <a:off x="0" y="0"/>
+                      <a:ext cx="5943600" cy="1695450"/>
+                    </a:xfrm>
+                    <a:prstGeom prst="rect">
+                      <a:avLst/>
+                    </a:prstGeom>
+                  </pic:spPr>
+                </pic:pic>
+              </a:graphicData>
+            </a:graphic>
+          </wp:inline>
+        </w:drawing>
+      </w:r>
+    </w:p>
+    <w:p>
+      <w:pPr>
+        <w:pStyle w:val="Normal"/>
+        <w:ind w:firstLine="0"/>
+      </w:pPr>
+      <w:r>
+        <w:rPr/>
+        <w:t xml:space="preserve">If “None” is specified or the </w:t>
+      </w:r>
+      <w:proofErr w:type="spellStart"/>
+      <w:r>
+        <w:rPr>
+          <w:rFonts w:ascii="Consolas" w:hAnsi="Consolas" w:eastAsia="Consolas" w:cs="Consolas"/>
+          <w:noProof w:val="0"/>
+          <w:color w:val="2E75B6"/>
+          <w:sz w:val="19"/>
+          <w:szCs w:val="19"/>
+          <w:lang w:val="en-US"/>
+        </w:rPr>
+        <w:t>EnabledLoggers</w:t>
+      </w:r>
+      <w:proofErr w:type="spellEnd"/>
+      <w:r>
+        <w:rPr/>
+        <w:t xml:space="preserve"> property is empty, then no logging takes place.</w:t>
+      </w:r>
+    </w:p>
+    <w:p>
+      <w:pPr>
+        <w:pStyle w:val="Normal"/>
+        <w:ind w:firstLine="0"/>
+      </w:pPr>
+    </w:p>
+    <w:p>
+      <w:pPr>
+        <w:pStyle w:val="Normal"/>
+        <w:ind w:firstLine="0"/>
+      </w:pPr>
+    </w:p>
+    <w:p>
+      <w:pPr>
+        <w:pStyle w:val="Normal"/>
+        <w:ind w:firstLine="0"/>
+        <w:rPr>
+          <w:b w:val="1"/>
+          <w:bCs w:val="1"/>
+          <w:u w:val="single"/>
+        </w:rPr>
+      </w:pPr>
+    </w:p>
+    <w:p>
+      <w:pPr>
+        <w:pStyle w:val="Normal"/>
+        <w:ind w:firstLine="0"/>
+        <w:rPr>
+          <w:b w:val="1"/>
+          <w:bCs w:val="1"/>
+          <w:u w:val="single"/>
+        </w:rPr>
+      </w:pPr>
+    </w:p>
+    <w:p>
+      <w:pPr>
+        <w:pStyle w:val="Normal"/>
+        <w:ind w:firstLine="0"/>
+        <w:rPr>
+          <w:b w:val="1"/>
+          <w:bCs w:val="1"/>
+          <w:u w:val="single"/>
+        </w:rPr>
+      </w:pPr>
+      <w:r>
+        <w:rPr>
+          <w:b w:val="1"/>
+          <w:bCs w:val="1"/>
+          <w:u w:val="single"/>
+        </w:rPr>
+        <w:t>Authentication</w:t>
+      </w:r>
+    </w:p>
+    <w:p>
+      <w:pPr>
+        <w:pStyle w:val="Normal"/>
+        <w:ind w:firstLine="0"/>
+      </w:pPr>
+      <w:r>
+        <w:rPr/>
+        <w:t xml:space="preserve">One of the things that you might be wondering is how this application gets authenticated so that it can access secrets in </w:t>
+      </w:r>
+      <w:proofErr w:type="spellStart"/>
+      <w:r>
+        <w:rPr/>
+        <w:t>KeyVault</w:t>
+      </w:r>
+      <w:proofErr w:type="spellEnd"/>
+      <w:r>
+        <w:rPr/>
+        <w:t xml:space="preserve">. The only </w:t>
+      </w:r>
+      <w:proofErr w:type="spellStart"/>
+      <w:r>
+        <w:rPr/>
+        <w:t>KeyVault</w:t>
+      </w:r>
+      <w:proofErr w:type="spellEnd"/>
+      <w:r>
+        <w:rPr/>
+        <w:t xml:space="preserve"> settings of any kind are specified in </w:t>
+      </w:r>
+      <w:r>
+        <w:rPr/>
+        <w:t>appsettings</w:t>
+      </w:r>
+      <w:r>
+        <w:rPr/>
+        <w:t>.json. Here we indicate the name of the vault and the name of the key in the vault we want to access.</w:t>
+      </w:r>
+    </w:p>
+    <w:p>
+      <w:pPr>
+        <w:pStyle w:val="Normal"/>
+        <w:ind w:firstLine="0"/>
+      </w:pPr>
+      <w:r>
+        <w:drawing>
+          <wp:inline wp14:editId="542304C1" wp14:anchorId="1D898434">
+            <wp:extent cx="4562475" cy="1590675"/>
+            <wp:effectExtent l="0" t="0" r="0" b="0"/>
+            <wp:docPr id="1508985158" name="" title=""/>
+            <wp:cNvGraphicFramePr>
+              <a:graphicFrameLocks noChangeAspect="1"/>
+            </wp:cNvGraphicFramePr>
+            <a:graphic>
+              <a:graphicData uri="http://schemas.openxmlformats.org/drawingml/2006/picture">
+                <pic:pic>
+                  <pic:nvPicPr>
+                    <pic:cNvPr id="0" name=""/>
+                    <pic:cNvPicPr/>
+                  </pic:nvPicPr>
+                  <pic:blipFill>
+                    <a:blip r:embed="R0a562ec8b6d245ab">
                       <a:extLst>
                         <a:ext xmlns:a="http://schemas.openxmlformats.org/drawingml/2006/main" uri="{28A0092B-C50C-407E-A947-70E740481C1C}">
                           <a14:useLocalDpi val="0"/>
@@ -4673,7 +4836,7 @@
                   <pic:spPr>
                     <a:xfrm>
                       <a:off x="0" y="0"/>
-                      <a:ext cx="5943600" cy="1695450"/>
+                      <a:ext cx="4562475" cy="1590675"/>
                     </a:xfrm>
                     <a:prstGeom prst="rect">
                       <a:avLst/>
@@ -4693,30 +4856,828 @@
       </w:pPr>
       <w:r>
         <w:rPr/>
-        <w:t xml:space="preserve">If “None” is specified or the </w:t>
-      </w:r>
-      <w:proofErr w:type="spellStart"/>
-      <w:r>
+        <w:t xml:space="preserve">With this little information, how is it possible to securely authenticate and access </w:t>
+      </w:r>
+      <w:proofErr w:type="spellStart"/>
+      <w:r>
+        <w:rPr/>
+        <w:t>KeyVault</w:t>
+      </w:r>
+      <w:proofErr w:type="spellEnd"/>
+      <w:r>
+        <w:rPr/>
+        <w:t xml:space="preserve"> secrets?</w:t>
+      </w:r>
+    </w:p>
+    <w:p>
+      <w:pPr>
+        <w:pStyle w:val="Normal"/>
+        <w:ind w:firstLine="0"/>
+        <w:rPr>
+          <w:rFonts w:ascii="Calibri" w:hAnsi="Calibri" w:eastAsia="Calibri" w:cs="Calibri" w:asciiTheme="minorAscii" w:hAnsiTheme="minorAscii" w:eastAsiaTheme="minorAscii" w:cstheme="minorAscii"/>
+          <w:sz w:val="22"/>
+          <w:szCs w:val="22"/>
+        </w:rPr>
+      </w:pPr>
+      <w:r>
+        <w:rPr>
+          <w:rFonts w:ascii="Calibri" w:hAnsi="Calibri" w:eastAsia="Calibri" w:cs="Calibri" w:asciiTheme="minorAscii" w:hAnsiTheme="minorAscii" w:eastAsiaTheme="minorAscii" w:cstheme="minorAscii"/>
+          <w:sz w:val="22"/>
+          <w:szCs w:val="22"/>
+        </w:rPr>
+        <w:t>In a class called “</w:t>
+      </w:r>
+      <w:proofErr w:type="spellStart"/>
+      <w:r>
+        <w:rPr>
+          <w:rFonts w:ascii="Calibri" w:hAnsi="Calibri" w:eastAsia="Calibri" w:cs="Calibri" w:asciiTheme="minorAscii" w:hAnsiTheme="minorAscii" w:eastAsiaTheme="minorAscii" w:cstheme="minorAscii"/>
+          <w:sz w:val="22"/>
+          <w:szCs w:val="22"/>
+        </w:rPr>
+        <w:t>KeVaultHelper</w:t>
+      </w:r>
+      <w:proofErr w:type="spellEnd"/>
+      <w:r>
+        <w:rPr>
+          <w:rFonts w:ascii="Calibri" w:hAnsi="Calibri" w:eastAsia="Calibri" w:cs="Calibri" w:asciiTheme="minorAscii" w:hAnsiTheme="minorAscii" w:eastAsiaTheme="minorAscii" w:cstheme="minorAscii"/>
+          <w:sz w:val="22"/>
+          <w:szCs w:val="22"/>
+        </w:rPr>
+        <w:t xml:space="preserve">”, the extension method </w:t>
+      </w:r>
+      <w:proofErr w:type="spellStart"/>
+      <w:r>
+        <w:rPr>
+          <w:rFonts w:ascii="Calibri" w:hAnsi="Calibri" w:eastAsia="Calibri" w:cs="Calibri" w:asciiTheme="minorAscii" w:hAnsiTheme="minorAscii" w:eastAsiaTheme="minorAscii" w:cstheme="minorAscii"/>
+          <w:noProof w:val="0"/>
+          <w:color w:val="74531F"/>
+          <w:sz w:val="22"/>
+          <w:szCs w:val="22"/>
+          <w:lang w:val="en-US"/>
+        </w:rPr>
+        <w:t>AddAzureKeyVaultClient</w:t>
+      </w:r>
+      <w:proofErr w:type="spellEnd"/>
+      <w:r>
+        <w:rPr>
+          <w:rFonts w:ascii="Calibri" w:hAnsi="Calibri" w:eastAsia="Calibri" w:cs="Calibri" w:asciiTheme="minorAscii" w:hAnsiTheme="minorAscii" w:eastAsiaTheme="minorAscii" w:cstheme="minorAscii"/>
+          <w:noProof w:val="0"/>
+          <w:color w:val="000000" w:themeColor="text1" w:themeTint="FF" w:themeShade="FF"/>
+          <w:sz w:val="22"/>
+          <w:szCs w:val="22"/>
+          <w:lang w:val="en-US"/>
+        </w:rPr>
+        <w:t xml:space="preserve"> provides the “magic” that allows us to authenticate against Azure AD and get access to </w:t>
+      </w:r>
+      <w:proofErr w:type="spellStart"/>
+      <w:r>
+        <w:rPr>
+          <w:rFonts w:ascii="Calibri" w:hAnsi="Calibri" w:eastAsia="Calibri" w:cs="Calibri" w:asciiTheme="minorAscii" w:hAnsiTheme="minorAscii" w:eastAsiaTheme="minorAscii" w:cstheme="minorAscii"/>
+          <w:noProof w:val="0"/>
+          <w:color w:val="000000" w:themeColor="text1" w:themeTint="FF" w:themeShade="FF"/>
+          <w:sz w:val="22"/>
+          <w:szCs w:val="22"/>
+          <w:lang w:val="en-US"/>
+        </w:rPr>
+        <w:t>KeyVault</w:t>
+      </w:r>
+      <w:proofErr w:type="spellEnd"/>
+      <w:r>
+        <w:rPr>
+          <w:rFonts w:ascii="Calibri" w:hAnsi="Calibri" w:eastAsia="Calibri" w:cs="Calibri" w:asciiTheme="minorAscii" w:hAnsiTheme="minorAscii" w:eastAsiaTheme="minorAscii" w:cstheme="minorAscii"/>
+          <w:noProof w:val="0"/>
+          <w:color w:val="000000" w:themeColor="text1" w:themeTint="FF" w:themeShade="FF"/>
+          <w:sz w:val="22"/>
+          <w:szCs w:val="22"/>
+          <w:lang w:val="en-US"/>
+        </w:rPr>
+        <w:t>.</w:t>
+      </w:r>
+      <w:r>
+        <w:rPr>
+          <w:rFonts w:ascii="Calibri" w:hAnsi="Calibri" w:eastAsia="Calibri" w:cs="Calibri" w:asciiTheme="minorAscii" w:hAnsiTheme="minorAscii" w:eastAsiaTheme="minorAscii" w:cstheme="minorAscii"/>
+          <w:sz w:val="22"/>
+          <w:szCs w:val="22"/>
+        </w:rPr>
+        <w:t xml:space="preserve">  The key is the class “</w:t>
+      </w:r>
+      <w:r>
+        <w:rPr>
+          <w:rFonts w:ascii="Calibri" w:hAnsi="Calibri" w:eastAsia="Calibri" w:cs="Calibri" w:asciiTheme="minorAscii" w:hAnsiTheme="minorAscii" w:eastAsiaTheme="minorAscii" w:cstheme="minorAscii"/>
+          <w:sz w:val="22"/>
+          <w:szCs w:val="22"/>
+        </w:rPr>
+        <w:t>AzureServiceTokenProvider</w:t>
+      </w:r>
+      <w:r>
+        <w:rPr>
+          <w:rFonts w:ascii="Calibri" w:hAnsi="Calibri" w:eastAsia="Calibri" w:cs="Calibri" w:asciiTheme="minorAscii" w:hAnsiTheme="minorAscii" w:eastAsiaTheme="minorAscii" w:cstheme="minorAscii"/>
+          <w:sz w:val="22"/>
+          <w:szCs w:val="22"/>
+        </w:rPr>
+        <w:t>”. The constructor can take a “connection string” parameter which provides details about the “Service Principle” that will be used for authentication. The format of the connection string is:</w:t>
+      </w:r>
+    </w:p>
+    <w:p>
+      <w:pPr>
+        <w:pStyle w:val="Normal"/>
+        <w:ind w:firstLine="0"/>
+        <w:rPr>
+          <w:rFonts w:ascii="Calibri" w:hAnsi="Calibri" w:eastAsia="Calibri" w:cs="Calibri"/>
+          <w:b w:val="1"/>
+          <w:bCs w:val="1"/>
+          <w:i w:val="0"/>
+          <w:iCs w:val="0"/>
+          <w:noProof w:val="0"/>
+          <w:color w:val="0000FF"/>
+          <w:sz w:val="24"/>
+          <w:szCs w:val="24"/>
+          <w:lang w:val="en-US"/>
+        </w:rPr>
+      </w:pPr>
+      <w:r>
+        <w:rPr>
+          <w:rFonts w:ascii="Calibri" w:hAnsi="Calibri" w:eastAsia="Calibri" w:cs="Calibri"/>
+          <w:b w:val="1"/>
+          <w:bCs w:val="1"/>
+          <w:i w:val="0"/>
+          <w:iCs w:val="0"/>
+          <w:noProof w:val="0"/>
+          <w:color w:val="0000FF"/>
+          <w:sz w:val="24"/>
+          <w:szCs w:val="24"/>
+          <w:lang w:val="en-US"/>
+        </w:rPr>
+        <w:t>“RunAs=</w:t>
+      </w:r>
+      <w:proofErr w:type="spellStart"/>
+      <w:r>
+        <w:rPr>
+          <w:rFonts w:ascii="Calibri" w:hAnsi="Calibri" w:eastAsia="Calibri" w:cs="Calibri"/>
+          <w:b w:val="1"/>
+          <w:bCs w:val="1"/>
+          <w:i w:val="0"/>
+          <w:iCs w:val="0"/>
+          <w:noProof w:val="0"/>
+          <w:color w:val="0000FF"/>
+          <w:sz w:val="24"/>
+          <w:szCs w:val="24"/>
+          <w:lang w:val="en-US"/>
+        </w:rPr>
+        <w:t>App;AppId</w:t>
+      </w:r>
+      <w:proofErr w:type="spellEnd"/>
+      <w:r>
+        <w:rPr>
+          <w:rFonts w:ascii="Calibri" w:hAnsi="Calibri" w:eastAsia="Calibri" w:cs="Calibri"/>
+          <w:b w:val="1"/>
+          <w:bCs w:val="1"/>
+          <w:i w:val="0"/>
+          <w:iCs w:val="0"/>
+          <w:noProof w:val="0"/>
+          <w:color w:val="0000FF"/>
+          <w:sz w:val="24"/>
+          <w:szCs w:val="24"/>
+          <w:lang w:val="en-US"/>
+        </w:rPr>
+        <w:t>=&lt;Application ID&gt;;</w:t>
+      </w:r>
+      <w:proofErr w:type="spellStart"/>
+      <w:r>
+        <w:rPr>
+          <w:rFonts w:ascii="Calibri" w:hAnsi="Calibri" w:eastAsia="Calibri" w:cs="Calibri"/>
+          <w:b w:val="1"/>
+          <w:bCs w:val="1"/>
+          <w:i w:val="0"/>
+          <w:iCs w:val="0"/>
+          <w:noProof w:val="0"/>
+          <w:color w:val="0000FF"/>
+          <w:sz w:val="24"/>
+          <w:szCs w:val="24"/>
+          <w:lang w:val="en-US"/>
+        </w:rPr>
+        <w:t>TenantId</w:t>
+      </w:r>
+      <w:proofErr w:type="spellEnd"/>
+      <w:r>
+        <w:rPr>
+          <w:rFonts w:ascii="Calibri" w:hAnsi="Calibri" w:eastAsia="Calibri" w:cs="Calibri"/>
+          <w:b w:val="1"/>
+          <w:bCs w:val="1"/>
+          <w:i w:val="0"/>
+          <w:iCs w:val="0"/>
+          <w:noProof w:val="0"/>
+          <w:color w:val="0000FF"/>
+          <w:sz w:val="24"/>
+          <w:szCs w:val="24"/>
+          <w:lang w:val="en-US"/>
+        </w:rPr>
+        <w:t>=&lt;Tenant Name&gt;.</w:t>
+      </w:r>
+      <w:proofErr w:type="spellStart"/>
+      <w:r>
+        <w:rPr>
+          <w:rFonts w:ascii="Calibri" w:hAnsi="Calibri" w:eastAsia="Calibri" w:cs="Calibri"/>
+          <w:b w:val="1"/>
+          <w:bCs w:val="1"/>
+          <w:i w:val="0"/>
+          <w:iCs w:val="0"/>
+          <w:noProof w:val="0"/>
+          <w:color w:val="0000FF"/>
+          <w:sz w:val="24"/>
+          <w:szCs w:val="24"/>
+          <w:lang w:val="en-US"/>
+        </w:rPr>
+        <w:t>onmicrosoft.com;AppKey</w:t>
+      </w:r>
+      <w:proofErr w:type="spellEnd"/>
+      <w:r>
+        <w:rPr>
+          <w:rFonts w:ascii="Calibri" w:hAnsi="Calibri" w:eastAsia="Calibri" w:cs="Calibri"/>
+          <w:b w:val="1"/>
+          <w:bCs w:val="1"/>
+          <w:i w:val="0"/>
+          <w:iCs w:val="0"/>
+          <w:noProof w:val="0"/>
+          <w:color w:val="0000FF"/>
+          <w:sz w:val="24"/>
+          <w:szCs w:val="24"/>
+          <w:lang w:val="en-US"/>
+        </w:rPr>
+        <w:t>=&lt;App Secret&gt;”</w:t>
+      </w:r>
+    </w:p>
+    <w:p>
+      <w:pPr>
+        <w:pStyle w:val="Normal"/>
+        <w:ind w:firstLine="0"/>
+        <w:rPr>
+          <w:rFonts w:ascii="Calibri" w:hAnsi="Calibri" w:eastAsia="Calibri" w:cs="Calibri"/>
+          <w:b w:val="0"/>
+          <w:bCs w:val="0"/>
+          <w:i w:val="0"/>
+          <w:iCs w:val="0"/>
+          <w:noProof w:val="0"/>
+          <w:color w:val="auto"/>
+          <w:sz w:val="22"/>
+          <w:szCs w:val="22"/>
+          <w:lang w:val="en-US"/>
+        </w:rPr>
+      </w:pPr>
+      <w:r>
+        <w:rPr>
+          <w:rFonts w:ascii="Calibri" w:hAnsi="Calibri" w:eastAsia="Calibri" w:cs="Calibri"/>
+          <w:b w:val="0"/>
+          <w:bCs w:val="0"/>
+          <w:i w:val="0"/>
+          <w:iCs w:val="0"/>
+          <w:noProof w:val="0"/>
+          <w:color w:val="auto"/>
+          <w:sz w:val="22"/>
+          <w:szCs w:val="22"/>
+          <w:lang w:val="en-US"/>
+        </w:rPr>
+        <w:t>This connection string provides details about a service principal that we want to use for authentication. But, as you can see in the code sample below, we don’t use this connection string as a constructor parameter. Read further to know why.</w:t>
+      </w:r>
+    </w:p>
+    <w:p>
+      <w:pPr>
+        <w:pStyle w:val="Normal"/>
+        <w:ind w:firstLine="0"/>
+      </w:pPr>
+      <w:r>
+        <w:drawing>
+          <wp:inline wp14:editId="0C2C7691" wp14:anchorId="66C76114">
+            <wp:extent cx="5943600" cy="600075"/>
+            <wp:effectExtent l="0" t="0" r="0" b="0"/>
+            <wp:docPr id="1223539581" name="" title=""/>
+            <wp:cNvGraphicFramePr>
+              <a:graphicFrameLocks noChangeAspect="1"/>
+            </wp:cNvGraphicFramePr>
+            <a:graphic>
+              <a:graphicData uri="http://schemas.openxmlformats.org/drawingml/2006/picture">
+                <pic:pic>
+                  <pic:nvPicPr>
+                    <pic:cNvPr id="0" name=""/>
+                    <pic:cNvPicPr/>
+                  </pic:nvPicPr>
+                  <pic:blipFill>
+                    <a:blip r:embed="R9bab484b40084c9f">
+                      <a:extLst>
+                        <a:ext xmlns:a="http://schemas.openxmlformats.org/drawingml/2006/main" uri="{28A0092B-C50C-407E-A947-70E740481C1C}">
+                          <a14:useLocalDpi val="0"/>
+                        </a:ext>
+                      </a:extLst>
+                    </a:blip>
+                    <a:stretch>
+                      <a:fillRect/>
+                    </a:stretch>
+                  </pic:blipFill>
+                  <pic:spPr>
+                    <a:xfrm>
+                      <a:off x="0" y="0"/>
+                      <a:ext cx="5943600" cy="600075"/>
+                    </a:xfrm>
+                    <a:prstGeom prst="rect">
+                      <a:avLst/>
+                    </a:prstGeom>
+                  </pic:spPr>
+                </pic:pic>
+              </a:graphicData>
+            </a:graphic>
+          </wp:inline>
+        </w:drawing>
+      </w:r>
+    </w:p>
+    <w:p>
+      <w:pPr>
+        <w:pStyle w:val="Normal"/>
+        <w:ind w:firstLine="0"/>
+      </w:pPr>
+      <w:r>
+        <w:rPr/>
+        <w:t xml:space="preserve">The idea here is that you register an application (service principal) in Azure AD, and create a secret for it. Then you go into </w:t>
+      </w:r>
+      <w:proofErr w:type="spellStart"/>
+      <w:r>
+        <w:rPr/>
+        <w:t>KeyVault</w:t>
+      </w:r>
+      <w:proofErr w:type="spellEnd"/>
+      <w:r>
+        <w:rPr/>
+        <w:t xml:space="preserve"> and add an access policy to allow this service principal to have get/list access to </w:t>
+      </w:r>
+      <w:r>
+        <w:rPr/>
+        <w:t>KeyVault</w:t>
+      </w:r>
+      <w:r>
+        <w:rPr/>
+        <w:t xml:space="preserve"> keys and secrets. In the following example, I’ve registered an app called “</w:t>
+      </w:r>
+      <w:proofErr w:type="spellStart"/>
+      <w:r>
+        <w:rPr/>
+        <w:t>JwtClient</w:t>
+      </w:r>
+      <w:proofErr w:type="spellEnd"/>
+      <w:r>
+        <w:rPr/>
+        <w:t xml:space="preserve">” and set </w:t>
+      </w:r>
+      <w:proofErr w:type="spellStart"/>
+      <w:r>
+        <w:rPr/>
+        <w:t>KeyVault</w:t>
+      </w:r>
+      <w:proofErr w:type="spellEnd"/>
+      <w:r>
+        <w:rPr/>
+        <w:t xml:space="preserve"> access policies to allow this application (Service Principal) access.</w:t>
+      </w:r>
+    </w:p>
+    <w:p>
+      <w:pPr>
+        <w:pStyle w:val="Normal"/>
+        <w:ind w:firstLine="0"/>
+      </w:pPr>
+      <w:r>
+        <w:drawing>
+          <wp:inline wp14:editId="41DF10CB" wp14:anchorId="2EC2C421">
+            <wp:extent cx="5943600" cy="3486150"/>
+            <wp:effectExtent l="0" t="0" r="0" b="0"/>
+            <wp:docPr id="1529167056" name="" title=""/>
+            <wp:cNvGraphicFramePr>
+              <a:graphicFrameLocks noChangeAspect="1"/>
+            </wp:cNvGraphicFramePr>
+            <a:graphic>
+              <a:graphicData uri="http://schemas.openxmlformats.org/drawingml/2006/picture">
+                <pic:pic>
+                  <pic:nvPicPr>
+                    <pic:cNvPr id="0" name=""/>
+                    <pic:cNvPicPr/>
+                  </pic:nvPicPr>
+                  <pic:blipFill>
+                    <a:blip r:embed="R00dee24cbc364fa5">
+                      <a:extLst>
+                        <a:ext xmlns:a="http://schemas.openxmlformats.org/drawingml/2006/main" uri="{28A0092B-C50C-407E-A947-70E740481C1C}">
+                          <a14:useLocalDpi val="0"/>
+                        </a:ext>
+                      </a:extLst>
+                    </a:blip>
+                    <a:stretch>
+                      <a:fillRect/>
+                    </a:stretch>
+                  </pic:blipFill>
+                  <pic:spPr>
+                    <a:xfrm>
+                      <a:off x="0" y="0"/>
+                      <a:ext cx="5943600" cy="3486150"/>
+                    </a:xfrm>
+                    <a:prstGeom prst="rect">
+                      <a:avLst/>
+                    </a:prstGeom>
+                  </pic:spPr>
+                </pic:pic>
+              </a:graphicData>
+            </a:graphic>
+          </wp:inline>
+        </w:drawing>
+      </w:r>
+    </w:p>
+    <w:p>
+      <w:pPr>
+        <w:pStyle w:val="Normal"/>
+        <w:ind w:firstLine="0"/>
+        <w:rPr>
+          <w:rFonts w:ascii="Calibri" w:hAnsi="Calibri" w:eastAsia="Calibri" w:cs="Calibri" w:asciiTheme="minorAscii" w:hAnsiTheme="minorAscii" w:eastAsiaTheme="minorAscii" w:cstheme="minorAscii"/>
+          <w:sz w:val="22"/>
+          <w:szCs w:val="22"/>
+        </w:rPr>
+      </w:pPr>
+      <w:r>
+        <w:rPr/>
+        <w:t xml:space="preserve">If you call the </w:t>
+      </w:r>
+      <w:proofErr w:type="spellStart"/>
+      <w:r>
+        <w:rPr>
+          <w:rFonts w:ascii="Calibri" w:hAnsi="Calibri" w:eastAsia="Calibri" w:cs="Calibri" w:asciiTheme="minorAscii" w:hAnsiTheme="minorAscii" w:eastAsiaTheme="minorAscii" w:cstheme="minorAscii"/>
+          <w:sz w:val="22"/>
+          <w:szCs w:val="22"/>
+        </w:rPr>
+        <w:t>AzureServiceTokenProvider</w:t>
+      </w:r>
+      <w:proofErr w:type="spellEnd"/>
+      <w:r>
+        <w:rPr>
+          <w:rFonts w:ascii="Calibri" w:hAnsi="Calibri" w:eastAsia="Calibri" w:cs="Calibri" w:asciiTheme="minorAscii" w:hAnsiTheme="minorAscii" w:eastAsiaTheme="minorAscii" w:cstheme="minorAscii"/>
+          <w:sz w:val="22"/>
+          <w:szCs w:val="22"/>
+        </w:rPr>
+        <w:t xml:space="preserve"> constructor with the connection string providing the details of this service principal, then you’ll get the access token you need to connect to KeyVault.</w:t>
+      </w:r>
+    </w:p>
+    <w:p>
+      <w:pPr>
+        <w:pStyle w:val="Normal"/>
+        <w:ind w:firstLine="0"/>
+      </w:pPr>
+      <w:r>
+        <w:rPr/>
+        <w:t xml:space="preserve">The following two sites provide a thorough explanation on how authentication works with </w:t>
+      </w:r>
+      <w:r>
+        <w:rPr/>
+        <w:t>KeyVault</w:t>
+      </w:r>
+      <w:r>
+        <w:rPr/>
+        <w:t>, but I’ll give you the short answer to save you some time.</w:t>
+      </w:r>
+    </w:p>
+    <w:p>
+      <w:pPr>
+        <w:pStyle w:val="Normal"/>
+        <w:ind w:firstLine="0"/>
         <w:rPr>
           <w:rFonts w:ascii="Consolas" w:hAnsi="Consolas" w:eastAsia="Consolas" w:cs="Consolas"/>
           <w:noProof w:val="0"/>
-          <w:color w:val="2E75B6"/>
+          <w:color w:val="008000"/>
           <w:sz w:val="19"/>
           <w:szCs w:val="19"/>
           <w:lang w:val="en-US"/>
         </w:rPr>
-        <w:t>EnabledLoggers</w:t>
-      </w:r>
-      <w:proofErr w:type="spellEnd"/>
-      <w:r>
-        <w:rPr/>
-        <w:t xml:space="preserve"> property is empty, then no logging takes place.</w:t>
-      </w:r>
+      </w:pPr>
+      <w:hyperlink r:id="Rbe91da035b9a4506">
+        <w:r>
+          <w:rPr>
+            <w:rStyle w:val="Hyperlink"/>
+            <w:rFonts w:ascii="Consolas" w:hAnsi="Consolas" w:eastAsia="Consolas" w:cs="Consolas"/>
+            <w:noProof w:val="0"/>
+            <w:sz w:val="19"/>
+            <w:szCs w:val="19"/>
+            <w:lang w:val="en-US"/>
+          </w:rPr>
+          <w:t>https://blogs.aaddevsup.xyz/2020/01/exploring-azureservicetokenprovider-class-with-azure-key-vault/</w:t>
+        </w:r>
+      </w:hyperlink>
     </w:p>
     <w:p>
       <w:pPr>
         <w:pStyle w:val="Normal"/>
         <w:ind w:firstLine="0"/>
+        <w:rPr>
+          <w:rFonts w:ascii="Consolas" w:hAnsi="Consolas" w:eastAsia="Consolas" w:cs="Consolas"/>
+          <w:noProof w:val="0"/>
+          <w:color w:val="008000"/>
+          <w:sz w:val="19"/>
+          <w:szCs w:val="19"/>
+          <w:lang w:val="en-US"/>
+        </w:rPr>
+      </w:pPr>
+      <w:hyperlink r:id="Rb105c03ebcc043fd">
+        <w:r>
+          <w:rPr>
+            <w:rStyle w:val="Hyperlink"/>
+            <w:rFonts w:ascii="Consolas" w:hAnsi="Consolas" w:eastAsia="Consolas" w:cs="Consolas"/>
+            <w:noProof w:val="0"/>
+            <w:sz w:val="19"/>
+            <w:szCs w:val="19"/>
+            <w:lang w:val="en-US"/>
+          </w:rPr>
+          <w:t>https://docs.microsoft.com/en-us/dotnet/api/overview/azure/service-to-service-authentication</w:t>
+        </w:r>
+      </w:hyperlink>
+    </w:p>
+    <w:p>
+      <w:pPr>
+        <w:pStyle w:val="Normal"/>
+        <w:spacing w:after="160" w:line="259" w:lineRule="auto"/>
+        <w:ind/>
+        <w:rPr>
+          <w:rFonts w:ascii="Calibri" w:hAnsi="Calibri" w:eastAsia="Calibri" w:cs="Calibri" w:asciiTheme="minorAscii" w:hAnsiTheme="minorAscii" w:eastAsiaTheme="minorAscii" w:cstheme="minorAscii"/>
+          <w:b w:val="0"/>
+          <w:bCs w:val="0"/>
+          <w:i w:val="0"/>
+          <w:iCs w:val="0"/>
+          <w:noProof w:val="0"/>
+          <w:color w:val="000000" w:themeColor="text1" w:themeTint="FF" w:themeShade="FF"/>
+          <w:sz w:val="22"/>
+          <w:szCs w:val="22"/>
+          <w:lang w:val="en-US"/>
+        </w:rPr>
+      </w:pPr>
+      <w:r>
+        <w:rPr>
+          <w:rFonts w:ascii="Calibri" w:hAnsi="Calibri" w:eastAsia="Calibri" w:cs="Calibri" w:asciiTheme="minorAscii" w:hAnsiTheme="minorAscii" w:eastAsiaTheme="minorAscii" w:cstheme="minorAscii"/>
+          <w:b w:val="0"/>
+          <w:bCs w:val="0"/>
+          <w:i w:val="0"/>
+          <w:iCs w:val="0"/>
+          <w:noProof w:val="0"/>
+          <w:color w:val="000000" w:themeColor="text1" w:themeTint="FF" w:themeShade="FF"/>
+          <w:sz w:val="22"/>
+          <w:szCs w:val="22"/>
+          <w:lang w:val="en-US"/>
+        </w:rPr>
+        <w:t xml:space="preserve">The correct way to use this code is NOT to pass in a connection string in the constructor, but rather use the no parameter constructor. That way, the </w:t>
+      </w:r>
+      <w:proofErr w:type="spellStart"/>
+      <w:r>
+        <w:rPr>
+          <w:rFonts w:ascii="Calibri" w:hAnsi="Calibri" w:eastAsia="Calibri" w:cs="Calibri" w:asciiTheme="minorAscii" w:hAnsiTheme="minorAscii" w:eastAsiaTheme="minorAscii" w:cstheme="minorAscii"/>
+          <w:sz w:val="22"/>
+          <w:szCs w:val="22"/>
+        </w:rPr>
+        <w:t>AzureServiceTokenProvider</w:t>
+      </w:r>
+      <w:proofErr w:type="spellEnd"/>
+      <w:r>
+        <w:rPr>
+          <w:rFonts w:ascii="Calibri" w:hAnsi="Calibri" w:eastAsia="Calibri" w:cs="Calibri" w:asciiTheme="minorAscii" w:hAnsiTheme="minorAscii" w:eastAsiaTheme="minorAscii" w:cstheme="minorAscii"/>
+          <w:sz w:val="22"/>
+          <w:szCs w:val="22"/>
+        </w:rPr>
+        <w:t xml:space="preserve"> </w:t>
+      </w:r>
+      <w:r>
+        <w:rPr>
+          <w:rFonts w:ascii="Calibri" w:hAnsi="Calibri" w:eastAsia="Calibri" w:cs="Calibri" w:asciiTheme="minorAscii" w:hAnsiTheme="minorAscii" w:eastAsiaTheme="minorAscii" w:cstheme="minorAscii"/>
+          <w:b w:val="0"/>
+          <w:bCs w:val="0"/>
+          <w:i w:val="0"/>
+          <w:iCs w:val="0"/>
+          <w:noProof w:val="0"/>
+          <w:color w:val="000000" w:themeColor="text1" w:themeTint="FF" w:themeShade="FF"/>
+          <w:sz w:val="22"/>
+          <w:szCs w:val="22"/>
+          <w:lang w:val="en-US"/>
+        </w:rPr>
+        <w:t>will use the environment variable “</w:t>
+      </w:r>
+      <w:proofErr w:type="spellStart"/>
+      <w:r>
+        <w:rPr>
+          <w:rFonts w:ascii="Calibri" w:hAnsi="Calibri" w:eastAsia="Calibri" w:cs="Calibri"/>
+          <w:b w:val="1"/>
+          <w:bCs w:val="1"/>
+          <w:i w:val="0"/>
+          <w:iCs w:val="0"/>
+          <w:strike w:val="0"/>
+          <w:dstrike w:val="0"/>
+          <w:noProof w:val="0"/>
+          <w:color w:val="2D2D2D"/>
+          <w:sz w:val="24"/>
+          <w:szCs w:val="24"/>
+          <w:u w:val="none"/>
+          <w:lang w:val="en-US"/>
+        </w:rPr>
+        <w:t>AzureServicesAuthConnectionString</w:t>
+      </w:r>
+      <w:proofErr w:type="spellEnd"/>
+      <w:r>
+        <w:rPr>
+          <w:rFonts w:ascii="Calibri" w:hAnsi="Calibri" w:eastAsia="Calibri" w:cs="Calibri" w:asciiTheme="minorAscii" w:hAnsiTheme="minorAscii" w:eastAsiaTheme="minorAscii" w:cstheme="minorAscii"/>
+          <w:b w:val="0"/>
+          <w:bCs w:val="0"/>
+          <w:i w:val="0"/>
+          <w:iCs w:val="0"/>
+          <w:noProof w:val="0"/>
+          <w:color w:val="000000" w:themeColor="text1" w:themeTint="FF" w:themeShade="FF"/>
+          <w:sz w:val="22"/>
+          <w:szCs w:val="22"/>
+          <w:lang w:val="en-US"/>
+        </w:rPr>
+        <w:t xml:space="preserve">” to authenticate with, but only if it exists. If not found, it will try Visual Studio developer credentials and Azure CLI to authenticate. </w:t>
+      </w:r>
+      <w:proofErr w:type="gramStart"/>
+      <w:r>
+        <w:rPr>
+          <w:rFonts w:ascii="Calibri" w:hAnsi="Calibri" w:eastAsia="Calibri" w:cs="Calibri" w:asciiTheme="minorAscii" w:hAnsiTheme="minorAscii" w:eastAsiaTheme="minorAscii" w:cstheme="minorAscii"/>
+          <w:b w:val="0"/>
+          <w:bCs w:val="0"/>
+          <w:i w:val="0"/>
+          <w:iCs w:val="0"/>
+          <w:noProof w:val="0"/>
+          <w:color w:val="000000" w:themeColor="text1" w:themeTint="FF" w:themeShade="FF"/>
+          <w:sz w:val="22"/>
+          <w:szCs w:val="22"/>
+          <w:lang w:val="en-US"/>
+        </w:rPr>
+        <w:t>So</w:t>
+      </w:r>
+      <w:proofErr w:type="gramEnd"/>
+      <w:r>
+        <w:rPr>
+          <w:rFonts w:ascii="Calibri" w:hAnsi="Calibri" w:eastAsia="Calibri" w:cs="Calibri" w:asciiTheme="minorAscii" w:hAnsiTheme="minorAscii" w:eastAsiaTheme="minorAscii" w:cstheme="minorAscii"/>
+          <w:b w:val="0"/>
+          <w:bCs w:val="0"/>
+          <w:i w:val="0"/>
+          <w:iCs w:val="0"/>
+          <w:noProof w:val="0"/>
+          <w:color w:val="000000" w:themeColor="text1" w:themeTint="FF" w:themeShade="FF"/>
+          <w:sz w:val="22"/>
+          <w:szCs w:val="22"/>
+          <w:lang w:val="en-US"/>
+        </w:rPr>
+        <w:t xml:space="preserve"> this is just fine for development environments.</w:t>
+      </w:r>
+    </w:p>
+    <w:p>
+      <w:pPr>
+        <w:pStyle w:val="Normal"/>
+        <w:spacing w:after="160" w:line="259" w:lineRule="auto"/>
+        <w:ind/>
+        <w:rPr>
+          <w:rFonts w:ascii="Calibri" w:hAnsi="Calibri" w:eastAsia="Calibri" w:cs="Calibri" w:asciiTheme="minorAscii" w:hAnsiTheme="minorAscii" w:eastAsiaTheme="minorAscii" w:cstheme="minorAscii"/>
+          <w:b w:val="0"/>
+          <w:bCs w:val="0"/>
+          <w:i w:val="0"/>
+          <w:iCs w:val="0"/>
+          <w:noProof w:val="0"/>
+          <w:color w:val="000000" w:themeColor="text1" w:themeTint="FF" w:themeShade="FF"/>
+          <w:sz w:val="22"/>
+          <w:szCs w:val="22"/>
+          <w:lang w:val="en-US"/>
+        </w:rPr>
+      </w:pPr>
+      <w:r>
+        <w:rPr>
+          <w:rFonts w:ascii="Calibri" w:hAnsi="Calibri" w:eastAsia="Calibri" w:cs="Calibri" w:asciiTheme="minorAscii" w:hAnsiTheme="minorAscii" w:eastAsiaTheme="minorAscii" w:cstheme="minorAscii"/>
+          <w:b w:val="0"/>
+          <w:bCs w:val="0"/>
+          <w:i w:val="0"/>
+          <w:iCs w:val="0"/>
+          <w:noProof w:val="0"/>
+          <w:color w:val="000000" w:themeColor="text1" w:themeTint="FF" w:themeShade="FF"/>
+          <w:sz w:val="22"/>
+          <w:szCs w:val="22"/>
+          <w:lang w:val="en-US"/>
+        </w:rPr>
+        <w:t xml:space="preserve">I choose to create an environment variable for this purpose as demonstrated below. The configuration below works great! </w:t>
+      </w:r>
+      <w:r>
+        <w:drawing>
+          <wp:inline wp14:editId="06222A46" wp14:anchorId="207139BC">
+            <wp:extent cx="5372100" cy="1028700"/>
+            <wp:effectExtent l="0" t="0" r="0" b="0"/>
+            <wp:docPr id="1814302425" name="" title=""/>
+            <wp:cNvGraphicFramePr>
+              <a:graphicFrameLocks noChangeAspect="1"/>
+            </wp:cNvGraphicFramePr>
+            <a:graphic>
+              <a:graphicData uri="http://schemas.openxmlformats.org/drawingml/2006/picture">
+                <pic:pic>
+                  <pic:nvPicPr>
+                    <pic:cNvPr id="0" name=""/>
+                    <pic:cNvPicPr/>
+                  </pic:nvPicPr>
+                  <pic:blipFill>
+                    <a:blip r:embed="R8ad586dbf6424ca9">
+                      <a:extLst>
+                        <a:ext xmlns:a="http://schemas.openxmlformats.org/drawingml/2006/main" uri="{28A0092B-C50C-407E-A947-70E740481C1C}">
+                          <a14:useLocalDpi val="0"/>
+                        </a:ext>
+                      </a:extLst>
+                    </a:blip>
+                    <a:stretch>
+                      <a:fillRect/>
+                    </a:stretch>
+                  </pic:blipFill>
+                  <pic:spPr>
+                    <a:xfrm>
+                      <a:off x="0" y="0"/>
+                      <a:ext cx="5372100" cy="1028700"/>
+                    </a:xfrm>
+                    <a:prstGeom prst="rect">
+                      <a:avLst/>
+                    </a:prstGeom>
+                  </pic:spPr>
+                </pic:pic>
+              </a:graphicData>
+            </a:graphic>
+          </wp:inline>
+        </w:drawing>
+      </w:r>
+    </w:p>
+    <w:p>
+      <w:pPr>
+        <w:pStyle w:val="Normal"/>
+        <w:spacing w:after="160" w:line="259" w:lineRule="auto"/>
+        <w:ind/>
+        <w:rPr>
+          <w:rFonts w:ascii="Calibri" w:hAnsi="Calibri" w:eastAsia="Calibri" w:cs="Calibri" w:asciiTheme="minorAscii" w:hAnsiTheme="minorAscii" w:eastAsiaTheme="minorAscii" w:cstheme="minorAscii"/>
+          <w:sz w:val="22"/>
+          <w:szCs w:val="22"/>
+        </w:rPr>
+      </w:pPr>
+      <w:r>
+        <w:rPr/>
+        <w:t xml:space="preserve">When your code is deployed to Azure, there will be no </w:t>
+      </w:r>
+      <w:proofErr w:type="spellStart"/>
+      <w:r>
+        <w:rPr>
+          <w:rFonts w:ascii="Calibri" w:hAnsi="Calibri" w:eastAsia="Calibri" w:cs="Calibri"/>
+          <w:b w:val="1"/>
+          <w:bCs w:val="1"/>
+          <w:i w:val="0"/>
+          <w:iCs w:val="0"/>
+          <w:strike w:val="0"/>
+          <w:dstrike w:val="0"/>
+          <w:noProof w:val="0"/>
+          <w:color w:val="2D2D2D"/>
+          <w:sz w:val="24"/>
+          <w:szCs w:val="24"/>
+          <w:u w:val="none"/>
+          <w:lang w:val="en-US"/>
+        </w:rPr>
+        <w:t>AzureServicesAuthConnectionString</w:t>
+      </w:r>
+      <w:proofErr w:type="spellEnd"/>
+      <w:r>
+        <w:rPr/>
+        <w:t xml:space="preserve">  environment variable present. The </w:t>
+      </w:r>
+      <w:proofErr w:type="spellStart"/>
+      <w:r>
+        <w:rPr>
+          <w:rFonts w:ascii="Calibri" w:hAnsi="Calibri" w:eastAsia="Calibri" w:cs="Calibri" w:asciiTheme="minorAscii" w:hAnsiTheme="minorAscii" w:eastAsiaTheme="minorAscii" w:cstheme="minorAscii"/>
+          <w:sz w:val="22"/>
+          <w:szCs w:val="22"/>
+        </w:rPr>
+        <w:t>AzureServiceTokenProvider</w:t>
+      </w:r>
+      <w:proofErr w:type="spellEnd"/>
+      <w:r>
+        <w:rPr>
+          <w:rFonts w:ascii="Calibri" w:hAnsi="Calibri" w:eastAsia="Calibri" w:cs="Calibri" w:asciiTheme="minorAscii" w:hAnsiTheme="minorAscii" w:eastAsiaTheme="minorAscii" w:cstheme="minorAscii"/>
+          <w:sz w:val="22"/>
+          <w:szCs w:val="22"/>
+        </w:rPr>
+        <w:t xml:space="preserve"> code sees that this value is missing, and then uses the Managed Service Identity of the application to authenticate instead. Now there are no access keys, secrets or connection strings to manage at all. Everything is handled for you auto-magically through Azure AD.</w:t>
+      </w:r>
+    </w:p>
+    <w:p>
+      <w:pPr>
+        <w:spacing w:after="160" w:line="259" w:lineRule="auto"/>
+        <w:ind/>
+      </w:pPr>
+    </w:p>
+    <w:p>
+      <w:pPr>
+        <w:pStyle w:val="Normal"/>
+        <w:ind w:firstLine="0"/>
+        <w:rPr>
+          <w:rFonts w:ascii="Consolas" w:hAnsi="Consolas" w:eastAsia="Consolas" w:cs="Consolas"/>
+          <w:noProof w:val="0"/>
+          <w:color w:val="008000"/>
+          <w:sz w:val="19"/>
+          <w:szCs w:val="19"/>
+          <w:lang w:val="en-US"/>
+        </w:rPr>
       </w:pPr>
     </w:p>
     <w:p>

</xml_diff>

<commit_message>
Updated documentation to include redis cache usage
</commit_message>
<xml_diff>
--- a/SecureConfiguration.docx
+++ b/SecureConfiguration.docx
@@ -265,7 +265,7 @@
       </w:pPr>
       <w:r>
         <w:drawing>
-          <wp:inline wp14:editId="22151073" wp14:anchorId="4B773A0F">
+          <wp:inline wp14:editId="5C66C055" wp14:anchorId="4B773A0F">
             <wp:extent cx="3552825" cy="5313212"/>
             <wp:effectExtent l="0" t="0" r="0" b="0"/>
             <wp:docPr id="346779045" name="" title=""/>
@@ -280,7 +280,7 @@
                     <pic:cNvPicPr/>
                   </pic:nvPicPr>
                   <pic:blipFill>
-                    <a:blip r:embed="R04ce807510934e96">
+                    <a:blip r:embed="R52c2f93a23f64e16">
                       <a:extLst xmlns:a="http://schemas.openxmlformats.org/drawingml/2006/main">
                         <a:ext xmlns:a="http://schemas.openxmlformats.org/drawingml/2006/main" uri="{28A0092B-C50C-407E-A947-70E740481C1C}">
                           <a14:useLocalDpi xmlns:a14="http://schemas.microsoft.com/office/drawing/2010/main" val="0"/>
@@ -336,7 +336,7 @@
       </w:pPr>
       <w:r>
         <w:drawing>
-          <wp:inline wp14:editId="43ECD1E7" wp14:anchorId="252B2AF7">
+          <wp:inline wp14:editId="4FB46EBD" wp14:anchorId="252B2AF7">
             <wp:extent cx="2162175" cy="1552575"/>
             <wp:effectExtent l="0" t="0" r="0" b="0"/>
             <wp:docPr id="326780730" name="" title=""/>
@@ -351,7 +351,7 @@
                     <pic:cNvPicPr/>
                   </pic:nvPicPr>
                   <pic:blipFill>
-                    <a:blip r:embed="R452cbcaa5de04591">
+                    <a:blip r:embed="Rb3b172e3c32d4306">
                       <a:extLst xmlns:a="http://schemas.openxmlformats.org/drawingml/2006/main">
                         <a:ext xmlns:a="http://schemas.openxmlformats.org/drawingml/2006/main" uri="{28A0092B-C50C-407E-A947-70E740481C1C}">
                           <a14:useLocalDpi xmlns:a14="http://schemas.microsoft.com/office/drawing/2010/main" val="0"/>
@@ -883,7 +883,7 @@
       </w:pPr>
       <w:r>
         <w:drawing>
-          <wp:inline wp14:editId="771808FA" wp14:anchorId="797008FE">
+          <wp:inline wp14:editId="158F34DC" wp14:anchorId="797008FE">
             <wp:extent cx="5943600" cy="638175"/>
             <wp:effectExtent l="0" t="0" r="0" b="0"/>
             <wp:docPr id="347033452" name="" title=""/>
@@ -898,7 +898,7 @@
                     <pic:cNvPicPr/>
                   </pic:nvPicPr>
                   <pic:blipFill>
-                    <a:blip r:embed="Raaa2c15a87474e2f">
+                    <a:blip r:embed="Rfb1a0e53adf84a1d">
                       <a:extLst xmlns:a="http://schemas.openxmlformats.org/drawingml/2006/main">
                         <a:ext xmlns:a="http://schemas.openxmlformats.org/drawingml/2006/main" uri="{28A0092B-C50C-407E-A947-70E740481C1C}">
                           <a14:useLocalDpi xmlns:a14="http://schemas.microsoft.com/office/drawing/2010/main" val="0"/>
@@ -1042,7 +1042,7 @@
       </w:pPr>
       <w:r>
         <w:drawing>
-          <wp:inline wp14:editId="2AD395A6" wp14:anchorId="5452FE8C">
+          <wp:inline wp14:editId="0BBAFD8C" wp14:anchorId="5452FE8C">
             <wp:extent cx="5257800" cy="942975"/>
             <wp:effectExtent l="0" t="0" r="0" b="0"/>
             <wp:docPr id="1460751688" name="" title=""/>
@@ -1057,7 +1057,7 @@
                     <pic:cNvPicPr/>
                   </pic:nvPicPr>
                   <pic:blipFill>
-                    <a:blip r:embed="Rd2711adeea9e430f">
+                    <a:blip r:embed="R3505e5ec38d64acd">
                       <a:extLst xmlns:a="http://schemas.openxmlformats.org/drawingml/2006/main">
                         <a:ext xmlns:a="http://schemas.openxmlformats.org/drawingml/2006/main" uri="{28A0092B-C50C-407E-A947-70E740481C1C}">
                           <a14:useLocalDpi xmlns:a14="http://schemas.microsoft.com/office/drawing/2010/main" val="0"/>
@@ -1497,7 +1497,7 @@
       </w:pPr>
       <w:r>
         <w:drawing>
-          <wp:inline wp14:editId="5B184A4A" wp14:anchorId="7AFA4675">
+          <wp:inline wp14:editId="4D7E5AB7" wp14:anchorId="7AFA4675">
             <wp:extent cx="1390650" cy="1219200"/>
             <wp:effectExtent l="0" t="0" r="0" b="0"/>
             <wp:docPr id="1086118396" name="" title=""/>
@@ -1512,7 +1512,7 @@
                     <pic:cNvPicPr/>
                   </pic:nvPicPr>
                   <pic:blipFill>
-                    <a:blip r:embed="R5d9be8876629442c">
+                    <a:blip r:embed="R46a68a922d91461f">
                       <a:extLst xmlns:a="http://schemas.openxmlformats.org/drawingml/2006/main">
                         <a:ext xmlns:a="http://schemas.openxmlformats.org/drawingml/2006/main" uri="{28A0092B-C50C-407E-A947-70E740481C1C}">
                           <a14:useLocalDpi xmlns:a14="http://schemas.microsoft.com/office/drawing/2010/main" val="0"/>
@@ -1703,7 +1703,7 @@
       </w:pPr>
       <w:r>
         <w:drawing>
-          <wp:inline wp14:editId="71F2E12A" wp14:anchorId="3DB208DD">
+          <wp:inline wp14:editId="64757EFE" wp14:anchorId="3DB208DD">
             <wp:extent cx="5943600" cy="447675"/>
             <wp:effectExtent l="0" t="0" r="0" b="0"/>
             <wp:docPr id="694275650" name="" title=""/>
@@ -1718,7 +1718,7 @@
                     <pic:cNvPicPr/>
                   </pic:nvPicPr>
                   <pic:blipFill>
-                    <a:blip r:embed="Rb632a11413df4afd">
+                    <a:blip r:embed="Raf4274ad3ef54c16">
                       <a:extLst xmlns:a="http://schemas.openxmlformats.org/drawingml/2006/main">
                         <a:ext xmlns:a="http://schemas.openxmlformats.org/drawingml/2006/main" uri="{28A0092B-C50C-407E-A947-70E740481C1C}">
                           <a14:useLocalDpi xmlns:a14="http://schemas.microsoft.com/office/drawing/2010/main" val="0"/>
@@ -2046,7 +2046,7 @@
       </w:pPr>
       <w:r>
         <w:drawing>
-          <wp:inline wp14:editId="78164436" wp14:anchorId="0D11ACE4">
+          <wp:inline wp14:editId="713DC13B" wp14:anchorId="0D11ACE4">
             <wp:extent cx="1971675" cy="676275"/>
             <wp:effectExtent l="0" t="0" r="0" b="0"/>
             <wp:docPr id="538273042" name="" title=""/>
@@ -2061,7 +2061,7 @@
                     <pic:cNvPicPr/>
                   </pic:nvPicPr>
                   <pic:blipFill>
-                    <a:blip r:embed="Rfa192f9b61434797">
+                    <a:blip r:embed="Rd3f014551914468a">
                       <a:extLst xmlns:a="http://schemas.openxmlformats.org/drawingml/2006/main">
                         <a:ext xmlns:a="http://schemas.openxmlformats.org/drawingml/2006/main" uri="{28A0092B-C50C-407E-A947-70E740481C1C}">
                           <a14:useLocalDpi xmlns:a14="http://schemas.microsoft.com/office/drawing/2010/main" val="0"/>
@@ -2474,7 +2474,7 @@
       </w:pPr>
       <w:r>
         <w:drawing>
-          <wp:inline wp14:editId="242F8367" wp14:anchorId="2E9DC06E">
+          <wp:inline wp14:editId="651F7E1A" wp14:anchorId="2E9DC06E">
             <wp:extent cx="5943600" cy="371475"/>
             <wp:effectExtent l="0" t="0" r="0" b="0"/>
             <wp:docPr id="46493769" name="" title=""/>
@@ -2489,7 +2489,7 @@
                     <pic:cNvPicPr/>
                   </pic:nvPicPr>
                   <pic:blipFill>
-                    <a:blip r:embed="R83216cba22224739">
+                    <a:blip r:embed="Rcca032c9db5a4197">
                       <a:extLst xmlns:a="http://schemas.openxmlformats.org/drawingml/2006/main">
                         <a:ext xmlns:a="http://schemas.openxmlformats.org/drawingml/2006/main" uri="{28A0092B-C50C-407E-A947-70E740481C1C}">
                           <a14:useLocalDpi xmlns:a14="http://schemas.microsoft.com/office/drawing/2010/main" val="0"/>
@@ -2550,6 +2550,11 @@
       </w:r>
     </w:p>
     <w:p>
+      <w:r>
+        <w:br w:type="page"/>
+      </w:r>
+    </w:p>
+    <w:p>
       <w:pPr>
         <w:pStyle w:val="Normal"/>
       </w:pPr>
@@ -2557,7 +2562,7 @@
         <w:rPr/>
         <w:t xml:space="preserve">A reference application </w:t>
       </w:r>
-      <w:hyperlink r:id="R8c19261593b64450">
+      <w:hyperlink r:id="Rb476eec3d5ad4100">
         <w:r>
           <w:rPr>
             <w:rStyle w:val="Hyperlink"/>
@@ -2569,13 +2574,63 @@
         <w:rPr/>
         <w:t xml:space="preserve">  can be downloaded from GitHub. It contains all the code that will show you how to use “User Secrets” as well as “Azure </w:t>
       </w:r>
+      <w:proofErr w:type="spellStart"/>
       <w:r>
         <w:rPr/>
         <w:t>KeyVault</w:t>
       </w:r>
+      <w:proofErr w:type="spellEnd"/>
       <w:r>
         <w:rPr/>
         <w:t>”.</w:t>
+      </w:r>
+    </w:p>
+    <w:p>
+      <w:pPr>
+        <w:pStyle w:val="Normal"/>
+      </w:pPr>
+      <w:r>
+        <w:drawing>
+          <wp:inline wp14:editId="1F5E6979" wp14:anchorId="357D3127">
+            <wp:extent cx="5943600" cy="4810124"/>
+            <wp:effectExtent l="0" t="0" r="0" b="0"/>
+            <wp:docPr id="1622324956" name="" title=""/>
+            <wp:cNvGraphicFramePr>
+              <a:graphicFrameLocks noChangeAspect="1"/>
+            </wp:cNvGraphicFramePr>
+            <a:graphic>
+              <a:graphicData uri="http://schemas.openxmlformats.org/drawingml/2006/picture">
+                <pic:pic>
+                  <pic:nvPicPr>
+                    <pic:cNvPr id="0" name=""/>
+                    <pic:cNvPicPr/>
+                  </pic:nvPicPr>
+                  <pic:blipFill>
+                    <a:blip r:embed="Rba4574325e4641ae">
+                      <a:extLst xmlns:a="http://schemas.openxmlformats.org/drawingml/2006/main">
+                        <a:ext xmlns:a="http://schemas.openxmlformats.org/drawingml/2006/main" uri="{28A0092B-C50C-407E-A947-70E740481C1C}">
+                          <a14:useLocalDpi xmlns:a14="http://schemas.microsoft.com/office/drawing/2010/main" val="0"/>
+                        </a:ext>
+                      </a:extLst>
+                    </a:blip>
+                    <a:stretch>
+                      <a:fillRect/>
+                    </a:stretch>
+                  </pic:blipFill>
+                  <pic:spPr>
+                    <a:xfrm rot="0" flipH="0" flipV="0">
+                      <a:off x="0" y="0"/>
+                      <a:ext cx="5943600" cy="4810124"/>
+                    </a:xfrm>
+                    <a:prstGeom prst="rect">
+                      <a:avLst/>
+                    </a:prstGeom>
+                  </pic:spPr>
+                </pic:pic>
+              </a:graphicData>
+            </a:graphic>
+          </wp:inline>
+        </w:drawing>
       </w:r>
     </w:p>
     <w:p>
@@ -2732,7 +2787,7 @@
       </w:pPr>
       <w:r>
         <w:drawing>
-          <wp:inline wp14:editId="6651AC9B" wp14:anchorId="6A01F507">
+          <wp:inline wp14:editId="6AB3FE47" wp14:anchorId="6A01F507">
             <wp:extent cx="2781300" cy="1238250"/>
             <wp:effectExtent l="0" t="0" r="0" b="0"/>
             <wp:docPr id="2034087081" name="" title=""/>
@@ -2747,7 +2802,7 @@
                     <pic:cNvPicPr/>
                   </pic:nvPicPr>
                   <pic:blipFill>
-                    <a:blip r:embed="R79e3422233b44d3e">
+                    <a:blip r:embed="R5376ccc6a89c41c6">
                       <a:extLst xmlns:a="http://schemas.openxmlformats.org/drawingml/2006/main">
                         <a:ext xmlns:a="http://schemas.openxmlformats.org/drawingml/2006/main" uri="{28A0092B-C50C-407E-A947-70E740481C1C}">
                           <a14:useLocalDpi xmlns:a14="http://schemas.microsoft.com/office/drawing/2010/main" val="0"/>
@@ -2818,7 +2873,7 @@
       </w:pPr>
       <w:r>
         <w:drawing>
-          <wp:inline wp14:editId="381FCFF3" wp14:anchorId="0D0AAF75">
+          <wp:inline wp14:editId="0731CF4F" wp14:anchorId="0D0AAF75">
             <wp:extent cx="5943600" cy="3019425"/>
             <wp:effectExtent l="0" t="0" r="0" b="0"/>
             <wp:docPr id="241038380" name="" title=""/>
@@ -2833,7 +2888,7 @@
                     <pic:cNvPicPr/>
                   </pic:nvPicPr>
                   <pic:blipFill>
-                    <a:blip r:embed="R684098d0c2064145">
+                    <a:blip r:embed="R9c65fd32291243b2">
                       <a:extLst xmlns:a="http://schemas.openxmlformats.org/drawingml/2006/main">
                         <a:ext xmlns:a="http://schemas.openxmlformats.org/drawingml/2006/main" uri="{28A0092B-C50C-407E-A947-70E740481C1C}">
                           <a14:useLocalDpi xmlns:a14="http://schemas.microsoft.com/office/drawing/2010/main" val="0"/>
@@ -3026,7 +3081,7 @@
       </w:pPr>
       <w:r>
         <w:drawing>
-          <wp:inline wp14:editId="7FA11FC3" wp14:anchorId="711779B8">
+          <wp:inline wp14:editId="22E1BA4E" wp14:anchorId="711779B8">
             <wp:extent cx="1914525" cy="428625"/>
             <wp:effectExtent l="0" t="0" r="0" b="0"/>
             <wp:docPr id="993450318" name="" title=""/>
@@ -3041,7 +3096,7 @@
                     <pic:cNvPicPr/>
                   </pic:nvPicPr>
                   <pic:blipFill>
-                    <a:blip r:embed="R6600ed7d77954db2">
+                    <a:blip r:embed="Re7f80df24e714679">
                       <a:extLst xmlns:a="http://schemas.openxmlformats.org/drawingml/2006/main">
                         <a:ext xmlns:a="http://schemas.openxmlformats.org/drawingml/2006/main" uri="{28A0092B-C50C-407E-A947-70E740481C1C}">
                           <a14:useLocalDpi xmlns:a14="http://schemas.microsoft.com/office/drawing/2010/main" val="0"/>
@@ -3107,7 +3162,7 @@
       </w:pPr>
       <w:r>
         <w:drawing>
-          <wp:inline wp14:editId="35721281" wp14:anchorId="165ECC63">
+          <wp:inline wp14:editId="559F90F9" wp14:anchorId="165ECC63">
             <wp:extent cx="5943600" cy="1866900"/>
             <wp:effectExtent l="0" t="0" r="0" b="0"/>
             <wp:docPr id="816582182" name="" title=""/>
@@ -3122,7 +3177,7 @@
                     <pic:cNvPicPr/>
                   </pic:nvPicPr>
                   <pic:blipFill>
-                    <a:blip r:embed="R08271b1f90f146fb">
+                    <a:blip r:embed="R4598ad70d7b94700">
                       <a:extLst xmlns:a="http://schemas.openxmlformats.org/drawingml/2006/main">
                         <a:ext xmlns:a="http://schemas.openxmlformats.org/drawingml/2006/main" uri="{28A0092B-C50C-407E-A947-70E740481C1C}">
                           <a14:useLocalDpi xmlns:a14="http://schemas.microsoft.com/office/drawing/2010/main" val="0"/>
@@ -3265,7 +3320,7 @@
       </w:pPr>
       <w:r>
         <w:drawing>
-          <wp:inline wp14:editId="72B4C71F" wp14:anchorId="08B31E2D">
+          <wp:inline wp14:editId="511381FB" wp14:anchorId="08B31E2D">
             <wp:extent cx="5943600" cy="3314700"/>
             <wp:effectExtent l="0" t="0" r="0" b="0"/>
             <wp:docPr id="1259716547" name="" title=""/>
@@ -3280,7 +3335,7 @@
                     <pic:cNvPicPr/>
                   </pic:nvPicPr>
                   <pic:blipFill>
-                    <a:blip r:embed="R1af2af48d0be4fe8">
+                    <a:blip r:embed="R15f339ca0e6a4633">
                       <a:extLst xmlns:a="http://schemas.openxmlformats.org/drawingml/2006/main">
                         <a:ext xmlns:a="http://schemas.openxmlformats.org/drawingml/2006/main" uri="{28A0092B-C50C-407E-A947-70E740481C1C}">
                           <a14:useLocalDpi xmlns:a14="http://schemas.microsoft.com/office/drawing/2010/main" val="0"/>
@@ -3382,7 +3437,7 @@
       </w:pPr>
       <w:r>
         <w:drawing>
-          <wp:inline wp14:editId="4F152AA4" wp14:anchorId="6D5DA6ED">
+          <wp:inline wp14:editId="2716927F" wp14:anchorId="6D5DA6ED">
             <wp:extent cx="5943600" cy="228600"/>
             <wp:effectExtent l="0" t="0" r="0" b="0"/>
             <wp:docPr id="808661985" name="" title=""/>
@@ -3397,7 +3452,7 @@
                     <pic:cNvPicPr/>
                   </pic:nvPicPr>
                   <pic:blipFill>
-                    <a:blip r:embed="R2d9033f417104240">
+                    <a:blip r:embed="R6ac80c99bb194531">
                       <a:extLst xmlns:a="http://schemas.openxmlformats.org/drawingml/2006/main">
                         <a:ext xmlns:a="http://schemas.openxmlformats.org/drawingml/2006/main" uri="{28A0092B-C50C-407E-A947-70E740481C1C}">
                           <a14:useLocalDpi xmlns:a14="http://schemas.microsoft.com/office/drawing/2010/main" val="0"/>
@@ -3439,7 +3494,7 @@
       </w:pPr>
       <w:r>
         <w:drawing>
-          <wp:inline wp14:editId="3BE54344" wp14:anchorId="31840622">
+          <wp:inline wp14:editId="19278EFE" wp14:anchorId="31840622">
             <wp:extent cx="5943600" cy="295275"/>
             <wp:effectExtent l="0" t="0" r="0" b="0"/>
             <wp:docPr id="394973915" name="" title=""/>
@@ -3454,7 +3509,7 @@
                     <pic:cNvPicPr/>
                   </pic:nvPicPr>
                   <pic:blipFill>
-                    <a:blip r:embed="R0a4c51125d1543b9">
+                    <a:blip r:embed="Rcb03d81a3853484a">
                       <a:extLst xmlns:a="http://schemas.openxmlformats.org/drawingml/2006/main">
                         <a:ext xmlns:a="http://schemas.openxmlformats.org/drawingml/2006/main" uri="{28A0092B-C50C-407E-A947-70E740481C1C}">
                           <a14:useLocalDpi xmlns:a14="http://schemas.microsoft.com/office/drawing/2010/main" val="0"/>
@@ -3558,7 +3613,7 @@
       </w:pPr>
       <w:r>
         <w:drawing>
-          <wp:inline wp14:editId="341A992C" wp14:anchorId="1F35B854">
+          <wp:inline wp14:editId="5D24A21F" wp14:anchorId="1F35B854">
             <wp:extent cx="5943600" cy="723900"/>
             <wp:effectExtent l="0" t="0" r="0" b="0"/>
             <wp:docPr id="2144276874" name="" title=""/>
@@ -3573,7 +3628,7 @@
                     <pic:cNvPicPr/>
                   </pic:nvPicPr>
                   <pic:blipFill>
-                    <a:blip r:embed="R9c7c78e14fe34569">
+                    <a:blip r:embed="R440775a4984248a2">
                       <a:extLst xmlns:a="http://schemas.openxmlformats.org/drawingml/2006/main">
                         <a:ext xmlns:a="http://schemas.openxmlformats.org/drawingml/2006/main" uri="{28A0092B-C50C-407E-A947-70E740481C1C}">
                           <a14:useLocalDpi xmlns:a14="http://schemas.microsoft.com/office/drawing/2010/main" val="0"/>
@@ -3615,7 +3670,7 @@
       </w:pPr>
       <w:r>
         <w:drawing>
-          <wp:inline wp14:editId="645D5FAC" wp14:anchorId="4CDD69A2">
+          <wp:inline wp14:editId="2EA7E1E1" wp14:anchorId="4CDD69A2">
             <wp:extent cx="5943600" cy="504825"/>
             <wp:effectExtent l="0" t="0" r="0" b="0"/>
             <wp:docPr id="1062170261" name="" title=""/>
@@ -3630,7 +3685,7 @@
                     <pic:cNvPicPr/>
                   </pic:nvPicPr>
                   <pic:blipFill>
-                    <a:blip r:embed="R0aa8b9e1dd0144a6">
+                    <a:blip r:embed="R7c62f05c83244919">
                       <a:extLst xmlns:a="http://schemas.openxmlformats.org/drawingml/2006/main">
                         <a:ext xmlns:a="http://schemas.openxmlformats.org/drawingml/2006/main" uri="{28A0092B-C50C-407E-A947-70E740481C1C}">
                           <a14:useLocalDpi xmlns:a14="http://schemas.microsoft.com/office/drawing/2010/main" val="0"/>
@@ -3658,7 +3713,7 @@
       </w:r>
       <w:r>
         <w:drawing>
-          <wp:inline wp14:editId="63CAC408" wp14:anchorId="4BCB51F4">
+          <wp:inline wp14:editId="76B47839" wp14:anchorId="4BCB51F4">
             <wp:extent cx="5943600" cy="3895725"/>
             <wp:effectExtent l="0" t="0" r="0" b="0"/>
             <wp:docPr id="154798077" name="" title=""/>
@@ -3673,10 +3728,10 @@
                     <pic:cNvPicPr/>
                   </pic:nvPicPr>
                   <pic:blipFill>
-                    <a:blip r:embed="R001203e4f4634e77">
-                      <a:extLst>
+                    <a:blip r:embed="Rfb7e6bd830b44dbe">
+                      <a:extLst xmlns:a="http://schemas.openxmlformats.org/drawingml/2006/main">
                         <a:ext xmlns:a="http://schemas.openxmlformats.org/drawingml/2006/main" uri="{28A0092B-C50C-407E-A947-70E740481C1C}">
-                          <a14:useLocalDpi val="0"/>
+                          <a14:useLocalDpi xmlns:a14="http://schemas.microsoft.com/office/drawing/2010/main" val="0"/>
                         </a:ext>
                       </a:extLst>
                     </a:blip>
@@ -3685,7 +3740,7 @@
                     </a:stretch>
                   </pic:blipFill>
                   <pic:spPr>
-                    <a:xfrm>
+                    <a:xfrm rot="0" flipH="0" flipV="0">
                       <a:off x="0" y="0"/>
                       <a:ext cx="5943600" cy="3895725"/>
                     </a:xfrm>
@@ -3812,7 +3867,7 @@
       </w:pPr>
       <w:r>
         <w:drawing>
-          <wp:inline wp14:editId="385781E3" wp14:anchorId="3DF0D6BC">
+          <wp:inline wp14:editId="337EA9AE" wp14:anchorId="3DF0D6BC">
             <wp:extent cx="5943600" cy="676275"/>
             <wp:effectExtent l="0" t="0" r="0" b="0"/>
             <wp:docPr id="83836985" name="" title=""/>
@@ -3827,7 +3882,7 @@
                     <pic:cNvPicPr/>
                   </pic:nvPicPr>
                   <pic:blipFill>
-                    <a:blip r:embed="Re6abc143b0104a8f">
+                    <a:blip r:embed="R18c165b4717f4596">
                       <a:extLst xmlns:a="http://schemas.openxmlformats.org/drawingml/2006/main">
                         <a:ext xmlns:a="http://schemas.openxmlformats.org/drawingml/2006/main" uri="{28A0092B-C50C-407E-A947-70E740481C1C}">
                           <a14:useLocalDpi xmlns:a14="http://schemas.microsoft.com/office/drawing/2010/main" val="0"/>
@@ -3871,7 +3926,7 @@
       </w:pPr>
       <w:r>
         <w:drawing>
-          <wp:inline wp14:editId="78A60963" wp14:anchorId="1DC899B2">
+          <wp:inline wp14:editId="5B9572B5" wp14:anchorId="1DC899B2">
             <wp:extent cx="5943600" cy="1704975"/>
             <wp:effectExtent l="0" t="0" r="0" b="0"/>
             <wp:docPr id="619215329" name="" title=""/>
@@ -3886,7 +3941,7 @@
                     <pic:cNvPicPr/>
                   </pic:nvPicPr>
                   <pic:blipFill>
-                    <a:blip r:embed="R0efc75482bf343ff">
+                    <a:blip r:embed="R441b64fa1ef841f2">
                       <a:extLst xmlns:a="http://schemas.openxmlformats.org/drawingml/2006/main">
                         <a:ext xmlns:a="http://schemas.openxmlformats.org/drawingml/2006/main" uri="{28A0092B-C50C-407E-A947-70E740481C1C}">
                           <a14:useLocalDpi xmlns:a14="http://schemas.microsoft.com/office/drawing/2010/main" val="0"/>
@@ -3932,7 +3987,7 @@
       </w:pPr>
       <w:r>
         <w:drawing>
-          <wp:inline wp14:editId="098B3FC8" wp14:anchorId="7B1D73AA">
+          <wp:inline wp14:editId="10CCB3E5" wp14:anchorId="7B1D73AA">
             <wp:extent cx="5943600" cy="1619250"/>
             <wp:effectExtent l="0" t="0" r="0" b="0"/>
             <wp:docPr id="742131950" name="" title=""/>
@@ -3947,7 +4002,7 @@
                     <pic:cNvPicPr/>
                   </pic:nvPicPr>
                   <pic:blipFill>
-                    <a:blip r:embed="R4713d24b05e5498f">
+                    <a:blip r:embed="R3e7c3df7d05848a3">
                       <a:extLst xmlns:a="http://schemas.openxmlformats.org/drawingml/2006/main">
                         <a:ext xmlns:a="http://schemas.openxmlformats.org/drawingml/2006/main" uri="{28A0092B-C50C-407E-A947-70E740481C1C}">
                           <a14:useLocalDpi xmlns:a14="http://schemas.microsoft.com/office/drawing/2010/main" val="0"/>
@@ -4026,7 +4081,7 @@
       </w:pPr>
       <w:r>
         <w:drawing>
-          <wp:inline wp14:editId="7A1AC9BE" wp14:anchorId="7F9071F0">
+          <wp:inline wp14:editId="435B486D" wp14:anchorId="7F9071F0">
             <wp:extent cx="5943600" cy="3676650"/>
             <wp:effectExtent l="0" t="0" r="0" b="0"/>
             <wp:docPr id="1666513711" name="" title=""/>
@@ -4041,7 +4096,7 @@
                     <pic:cNvPicPr/>
                   </pic:nvPicPr>
                   <pic:blipFill>
-                    <a:blip r:embed="Rbb7ea68ca6774905">
+                    <a:blip r:embed="R05cc0944474a48f1">
                       <a:extLst xmlns:a="http://schemas.openxmlformats.org/drawingml/2006/main">
                         <a:ext xmlns:a="http://schemas.openxmlformats.org/drawingml/2006/main" uri="{28A0092B-C50C-407E-A947-70E740481C1C}">
                           <a14:useLocalDpi xmlns:a14="http://schemas.microsoft.com/office/drawing/2010/main" val="0"/>
@@ -4085,7 +4140,7 @@
       </w:pPr>
       <w:r>
         <w:drawing>
-          <wp:inline wp14:editId="0DCD02CD" wp14:anchorId="1DB701E8">
+          <wp:inline wp14:editId="62C6FD50" wp14:anchorId="1DB701E8">
             <wp:extent cx="5943600" cy="571500"/>
             <wp:effectExtent l="0" t="0" r="0" b="0"/>
             <wp:docPr id="621622636" name="" title=""/>
@@ -4100,7 +4155,7 @@
                     <pic:cNvPicPr/>
                   </pic:nvPicPr>
                   <pic:blipFill>
-                    <a:blip r:embed="Rb95fec43c7ab48ba">
+                    <a:blip r:embed="R7d028986b8314fa7">
                       <a:extLst xmlns:a="http://schemas.openxmlformats.org/drawingml/2006/main">
                         <a:ext xmlns:a="http://schemas.openxmlformats.org/drawingml/2006/main" uri="{28A0092B-C50C-407E-A947-70E740481C1C}">
                           <a14:useLocalDpi xmlns:a14="http://schemas.microsoft.com/office/drawing/2010/main" val="0"/>
@@ -4134,7 +4189,7 @@
       </w:pPr>
       <w:r>
         <w:drawing>
-          <wp:inline wp14:editId="44C589CF" wp14:anchorId="463B636E">
+          <wp:inline wp14:editId="6F8A320B" wp14:anchorId="463B636E">
             <wp:extent cx="5943600" cy="381000"/>
             <wp:effectExtent l="0" t="0" r="0" b="0"/>
             <wp:docPr id="887834368" name="" title=""/>
@@ -4149,7 +4204,7 @@
                     <pic:cNvPicPr/>
                   </pic:nvPicPr>
                   <pic:blipFill>
-                    <a:blip r:embed="Recb6492a359047ac">
+                    <a:blip r:embed="Ra76c5fc5423b4b1f">
                       <a:extLst xmlns:a="http://schemas.openxmlformats.org/drawingml/2006/main">
                         <a:ext xmlns:a="http://schemas.openxmlformats.org/drawingml/2006/main" uri="{28A0092B-C50C-407E-A947-70E740481C1C}">
                           <a14:useLocalDpi xmlns:a14="http://schemas.microsoft.com/office/drawing/2010/main" val="0"/>
@@ -4187,7 +4242,7 @@
       </w:pPr>
       <w:r>
         <w:drawing>
-          <wp:inline wp14:editId="3CAA3456" wp14:anchorId="7D3124AD">
+          <wp:inline wp14:editId="7A520CC9" wp14:anchorId="7D3124AD">
             <wp:extent cx="5943600" cy="542925"/>
             <wp:effectExtent l="0" t="0" r="0" b="0"/>
             <wp:docPr id="51964227" name="" title=""/>
@@ -4202,7 +4257,7 @@
                     <pic:cNvPicPr/>
                   </pic:nvPicPr>
                   <pic:blipFill>
-                    <a:blip r:embed="Rb077cc5877e44131">
+                    <a:blip r:embed="R896a480515394d92">
                       <a:extLst xmlns:a="http://schemas.openxmlformats.org/drawingml/2006/main">
                         <a:ext xmlns:a="http://schemas.openxmlformats.org/drawingml/2006/main" uri="{28A0092B-C50C-407E-A947-70E740481C1C}">
                           <a14:useLocalDpi xmlns:a14="http://schemas.microsoft.com/office/drawing/2010/main" val="0"/>
@@ -4230,7 +4285,7 @@
       </w:r>
       <w:r>
         <w:drawing>
-          <wp:inline wp14:editId="7A00EEE1" wp14:anchorId="704EA4D0">
+          <wp:inline wp14:editId="6D8AE672" wp14:anchorId="704EA4D0">
             <wp:extent cx="5943600" cy="1895475"/>
             <wp:effectExtent l="0" t="0" r="0" b="0"/>
             <wp:docPr id="816478863" name="" title=""/>
@@ -4245,7 +4300,7 @@
                     <pic:cNvPicPr/>
                   </pic:nvPicPr>
                   <pic:blipFill>
-                    <a:blip r:embed="R9c2e860128b54264">
+                    <a:blip r:embed="Rf86eabb2d9834f48">
                       <a:extLst xmlns:a="http://schemas.openxmlformats.org/drawingml/2006/main">
                         <a:ext xmlns:a="http://schemas.openxmlformats.org/drawingml/2006/main" uri="{28A0092B-C50C-407E-A947-70E740481C1C}">
                           <a14:useLocalDpi xmlns:a14="http://schemas.microsoft.com/office/drawing/2010/main" val="0"/>
@@ -4297,7 +4352,7 @@
       </w:pPr>
       <w:r>
         <w:drawing>
-          <wp:inline wp14:editId="6B609B25" wp14:anchorId="5C6EAB40">
+          <wp:inline wp14:editId="31AC1CAF" wp14:anchorId="5C6EAB40">
             <wp:extent cx="5943600" cy="809625"/>
             <wp:effectExtent l="0" t="0" r="0" b="0"/>
             <wp:docPr id="1937210480" name="" title=""/>
@@ -4312,7 +4367,7 @@
                     <pic:cNvPicPr/>
                   </pic:nvPicPr>
                   <pic:blipFill>
-                    <a:blip r:embed="R20984d73997a40e1">
+                    <a:blip r:embed="Rbaeea016a35843bc">
                       <a:extLst xmlns:a="http://schemas.openxmlformats.org/drawingml/2006/main">
                         <a:ext xmlns:a="http://schemas.openxmlformats.org/drawingml/2006/main" uri="{28A0092B-C50C-407E-A947-70E740481C1C}">
                           <a14:useLocalDpi xmlns:a14="http://schemas.microsoft.com/office/drawing/2010/main" val="0"/>
@@ -4340,7 +4395,7 @@
       </w:r>
       <w:r>
         <w:drawing>
-          <wp:inline wp14:editId="6783A361" wp14:anchorId="1C0E9C67">
+          <wp:inline wp14:editId="2F745E54" wp14:anchorId="1C0E9C67">
             <wp:extent cx="5943600" cy="1733550"/>
             <wp:effectExtent l="0" t="0" r="0" b="0"/>
             <wp:docPr id="1559472825" name="" title=""/>
@@ -4355,7 +4410,7 @@
                     <pic:cNvPicPr/>
                   </pic:nvPicPr>
                   <pic:blipFill>
-                    <a:blip r:embed="R8aa7bc18970e430f">
+                    <a:blip r:embed="R2e126e5ceff44d55">
                       <a:extLst xmlns:a="http://schemas.openxmlformats.org/drawingml/2006/main">
                         <a:ext xmlns:a="http://schemas.openxmlformats.org/drawingml/2006/main" uri="{28A0092B-C50C-407E-A947-70E740481C1C}">
                           <a14:useLocalDpi xmlns:a14="http://schemas.microsoft.com/office/drawing/2010/main" val="0"/>
@@ -4407,7 +4462,7 @@
       </w:pPr>
       <w:r>
         <w:drawing>
-          <wp:inline wp14:editId="55E7BB63" wp14:anchorId="52D29204">
+          <wp:inline wp14:editId="74041965" wp14:anchorId="52D29204">
             <wp:extent cx="5048252" cy="1466850"/>
             <wp:effectExtent l="0" t="0" r="0" b="0"/>
             <wp:docPr id="1891817509" name="" title=""/>
@@ -4422,7 +4477,7 @@
                     <pic:cNvPicPr/>
                   </pic:nvPicPr>
                   <pic:blipFill>
-                    <a:blip r:embed="R90ca5a24bbdc4e22">
+                    <a:blip r:embed="Raa43041261a149b1">
                       <a:extLst xmlns:a="http://schemas.openxmlformats.org/drawingml/2006/main">
                         <a:ext xmlns:a="http://schemas.openxmlformats.org/drawingml/2006/main" uri="{28A0092B-C50C-407E-A947-70E740481C1C}">
                           <a14:useLocalDpi xmlns:a14="http://schemas.microsoft.com/office/drawing/2010/main" val="0"/>
@@ -4466,7 +4521,7 @@
       </w:pPr>
       <w:r>
         <w:drawing>
-          <wp:inline wp14:editId="36528097" wp14:anchorId="781FBEC5">
+          <wp:inline wp14:editId="49F3FE71" wp14:anchorId="781FBEC5">
             <wp:extent cx="5943600" cy="828675"/>
             <wp:effectExtent l="0" t="0" r="0" b="0"/>
             <wp:docPr id="601386241" name="" title=""/>
@@ -4481,7 +4536,7 @@
                     <pic:cNvPicPr/>
                   </pic:nvPicPr>
                   <pic:blipFill>
-                    <a:blip r:embed="Rbe3169d706f64819">
+                    <a:blip r:embed="R8cd93de82e2349ce">
                       <a:extLst xmlns:a="http://schemas.openxmlformats.org/drawingml/2006/main">
                         <a:ext xmlns:a="http://schemas.openxmlformats.org/drawingml/2006/main" uri="{28A0092B-C50C-407E-A947-70E740481C1C}">
                           <a14:useLocalDpi xmlns:a14="http://schemas.microsoft.com/office/drawing/2010/main" val="0"/>
@@ -4515,7 +4570,7 @@
       </w:pPr>
       <w:r>
         <w:drawing>
-          <wp:inline wp14:editId="27FB5534" wp14:anchorId="2117F9B2">
+          <wp:inline wp14:editId="6BFCACAD" wp14:anchorId="2117F9B2">
             <wp:extent cx="2590800" cy="1485900"/>
             <wp:effectExtent l="0" t="0" r="0" b="0"/>
             <wp:docPr id="808646264" name="" title=""/>
@@ -4530,7 +4585,7 @@
                     <pic:cNvPicPr/>
                   </pic:nvPicPr>
                   <pic:blipFill>
-                    <a:blip r:embed="R6fdda582e57b4bfb">
+                    <a:blip r:embed="Rf685cf95106f43da">
                       <a:extLst xmlns:a="http://schemas.openxmlformats.org/drawingml/2006/main">
                         <a:ext xmlns:a="http://schemas.openxmlformats.org/drawingml/2006/main" uri="{28A0092B-C50C-407E-A947-70E740481C1C}">
                           <a14:useLocalDpi xmlns:a14="http://schemas.microsoft.com/office/drawing/2010/main" val="0"/>
@@ -4574,7 +4629,7 @@
       </w:pPr>
       <w:r>
         <w:drawing>
-          <wp:inline wp14:editId="49094990" wp14:anchorId="35486256">
+          <wp:inline wp14:editId="4736BD9B" wp14:anchorId="35486256">
             <wp:extent cx="5219702" cy="1752600"/>
             <wp:effectExtent l="0" t="0" r="0" b="0"/>
             <wp:docPr id="1319833495" name="" title=""/>
@@ -4589,7 +4644,7 @@
                     <pic:cNvPicPr/>
                   </pic:nvPicPr>
                   <pic:blipFill>
-                    <a:blip r:embed="R3abb612ceced4ad3">
+                    <a:blip r:embed="Ra5e5bcbae0d54777">
                       <a:extLst xmlns:a="http://schemas.openxmlformats.org/drawingml/2006/main">
                         <a:ext xmlns:a="http://schemas.openxmlformats.org/drawingml/2006/main" uri="{28A0092B-C50C-407E-A947-70E740481C1C}">
                           <a14:useLocalDpi xmlns:a14="http://schemas.microsoft.com/office/drawing/2010/main" val="0"/>
@@ -4640,7 +4695,7 @@
       </w:r>
       <w:r>
         <w:drawing>
-          <wp:inline wp14:editId="55A19B68" wp14:anchorId="7236CCAA">
+          <wp:inline wp14:editId="34780AFE" wp14:anchorId="7236CCAA">
             <wp:extent cx="5943600" cy="1695450"/>
             <wp:effectExtent l="0" t="0" r="0" b="0"/>
             <wp:docPr id="966513211" name="" title=""/>
@@ -4655,7 +4710,7 @@
                     <pic:cNvPicPr/>
                   </pic:nvPicPr>
                   <pic:blipFill>
-                    <a:blip r:embed="Rbd9cc17039b54eff">
+                    <a:blip r:embed="R0d729d6ca4c8434c">
                       <a:extLst xmlns:a="http://schemas.openxmlformats.org/drawingml/2006/main">
                         <a:ext xmlns:a="http://schemas.openxmlformats.org/drawingml/2006/main" uri="{28A0092B-C50C-407E-A947-70E740481C1C}">
                           <a14:useLocalDpi xmlns:a14="http://schemas.microsoft.com/office/drawing/2010/main" val="0"/>
@@ -4713,35 +4768,411 @@
       <w:pPr>
         <w:pStyle w:val="Normal"/>
         <w:ind w:firstLine="0"/>
-      </w:pPr>
-    </w:p>
-    <w:p>
-      <w:pPr>
-        <w:pStyle w:val="Normal"/>
-        <w:ind w:firstLine="0"/>
-      </w:pPr>
-    </w:p>
-    <w:p>
-      <w:pPr>
-        <w:pStyle w:val="Normal"/>
-        <w:ind w:firstLine="0"/>
         <w:rPr>
           <w:b w:val="1"/>
           <w:bCs w:val="1"/>
           <w:u w:val="single"/>
         </w:rPr>
       </w:pPr>
-    </w:p>
-    <w:p>
-      <w:pPr>
-        <w:pStyle w:val="Normal"/>
-        <w:ind w:firstLine="0"/>
+      <w:r>
         <w:rPr>
           <w:b w:val="1"/>
           <w:bCs w:val="1"/>
           <w:u w:val="single"/>
         </w:rPr>
-      </w:pPr>
+        <w:t>Redis Cache</w:t>
+      </w:r>
+    </w:p>
+    <w:p>
+      <w:pPr>
+        <w:pStyle w:val="Normal"/>
+        <w:ind w:firstLine="0"/>
+      </w:pPr>
+      <w:r>
+        <w:rPr/>
+        <w:t>One of the things that we’ll need from time to time is the ability to read values from Redis Cache. We currently have a Function app running in Azure that is constantly renewing a JWT value for LMC. This function reads the current JWT value from the cache key “ONIT_JWT”, uses that value to renew the JWT, then writes the renewed JWT back into the cache. Our</w:t>
+      </w:r>
+    </w:p>
+    <w:p>
+      <w:pPr>
+        <w:pStyle w:val="Normal"/>
+        <w:ind w:firstLine="0"/>
+      </w:pPr>
+      <w:r>
+        <w:rPr/>
+        <w:t xml:space="preserve">As part of application </w:t>
+      </w:r>
+      <w:r>
+        <w:rPr/>
+        <w:t>configuration,</w:t>
+      </w:r>
+      <w:r>
+        <w:rPr/>
+        <w:t xml:space="preserve"> I instantiate a </w:t>
+      </w:r>
+      <w:proofErr w:type="spellStart"/>
+      <w:r>
+        <w:rPr/>
+        <w:t>redis</w:t>
+      </w:r>
+      <w:proofErr w:type="spellEnd"/>
+      <w:r>
+        <w:rPr/>
+        <w:t xml:space="preserve"> cache client that is used to read ANY key from the cache. Here’s the code that is required during configuration:</w:t>
+      </w:r>
+    </w:p>
+    <w:p>
+      <w:pPr>
+        <w:pStyle w:val="Normal"/>
+        <w:ind w:firstLine="0"/>
+      </w:pPr>
+      <w:r>
+        <w:drawing>
+          <wp:inline wp14:editId="13A7C39C" wp14:anchorId="5829D0F7">
+            <wp:extent cx="5943600" cy="2352675"/>
+            <wp:effectExtent l="0" t="0" r="0" b="0"/>
+            <wp:docPr id="106482910" name="" title=""/>
+            <wp:cNvGraphicFramePr>
+              <a:graphicFrameLocks noChangeAspect="1"/>
+            </wp:cNvGraphicFramePr>
+            <a:graphic>
+              <a:graphicData uri="http://schemas.openxmlformats.org/drawingml/2006/picture">
+                <pic:pic>
+                  <pic:nvPicPr>
+                    <pic:cNvPr id="0" name=""/>
+                    <pic:cNvPicPr/>
+                  </pic:nvPicPr>
+                  <pic:blipFill>
+                    <a:blip r:embed="Rf6837d5b601b4cb5">
+                      <a:extLst>
+                        <a:ext xmlns:a="http://schemas.openxmlformats.org/drawingml/2006/main" uri="{28A0092B-C50C-407E-A947-70E740481C1C}">
+                          <a14:useLocalDpi val="0"/>
+                        </a:ext>
+                      </a:extLst>
+                    </a:blip>
+                    <a:stretch>
+                      <a:fillRect/>
+                    </a:stretch>
+                  </pic:blipFill>
+                  <pic:spPr>
+                    <a:xfrm>
+                      <a:off x="0" y="0"/>
+                      <a:ext cx="5943600" cy="2352675"/>
+                    </a:xfrm>
+                    <a:prstGeom prst="rect">
+                      <a:avLst/>
+                    </a:prstGeom>
+                  </pic:spPr>
+                </pic:pic>
+              </a:graphicData>
+            </a:graphic>
+          </wp:inline>
+        </w:drawing>
+      </w:r>
+      <w:r>
+        <w:rPr/>
+        <w:t xml:space="preserve"> </w:t>
+      </w:r>
+    </w:p>
+    <w:p>
+      <w:pPr>
+        <w:pStyle w:val="Normal"/>
+        <w:ind w:firstLine="0"/>
+      </w:pPr>
+      <w:r>
+        <w:rPr/>
+        <w:t>Here’s the part of the configuration that tells allows us to connect to the cache. The “</w:t>
+      </w:r>
+      <w:proofErr w:type="spellStart"/>
+      <w:r>
+        <w:rPr/>
+        <w:t>ApplicationCache</w:t>
+      </w:r>
+      <w:proofErr w:type="spellEnd"/>
+      <w:r>
+        <w:rPr/>
+        <w:t xml:space="preserve">” value specifies the connection string required to connect to </w:t>
+      </w:r>
+      <w:proofErr w:type="spellStart"/>
+      <w:r>
+        <w:rPr/>
+        <w:t>redis</w:t>
+      </w:r>
+      <w:proofErr w:type="spellEnd"/>
+      <w:r>
+        <w:rPr/>
+        <w:t xml:space="preserve"> cache. The “</w:t>
+      </w:r>
+      <w:proofErr w:type="spellStart"/>
+      <w:r>
+        <w:rPr/>
+        <w:t>TimedCacheRefresh</w:t>
+      </w:r>
+      <w:proofErr w:type="spellEnd"/>
+      <w:r>
+        <w:rPr/>
+        <w:t xml:space="preserve">” setting tells our code which values to pull from </w:t>
+      </w:r>
+      <w:proofErr w:type="spellStart"/>
+      <w:r>
+        <w:rPr/>
+        <w:t>redis</w:t>
+      </w:r>
+      <w:proofErr w:type="spellEnd"/>
+      <w:r>
+        <w:rPr/>
+        <w:t xml:space="preserve"> cache and how often to do the pull. The “Value” only specifies one cache key “ONIT_JWT”. If we needed to pull multiple values from the cache, simply create a comma separated list. For </w:t>
+      </w:r>
+      <w:proofErr w:type="gramStart"/>
+      <w:r>
+        <w:rPr/>
+        <w:t>example</w:t>
+      </w:r>
+      <w:proofErr w:type="gramEnd"/>
+      <w:r>
+        <w:rPr/>
+        <w:t xml:space="preserve"> “</w:t>
+      </w:r>
+      <w:r>
+        <w:rPr/>
+        <w:t>ONIT_JWT,MyAge,CertificateNumber</w:t>
+      </w:r>
+      <w:r>
+        <w:rPr/>
+        <w:t>” would read 3 different values from the cache. When these values are read from the cache, they are AUTOMATICALY added into the regular configuration properties.</w:t>
+      </w:r>
+    </w:p>
+    <w:p>
+      <w:pPr>
+        <w:pStyle w:val="Normal"/>
+        <w:ind w:firstLine="0"/>
+      </w:pPr>
+      <w:r>
+        <w:drawing>
+          <wp:inline wp14:editId="28D2A9D3" wp14:anchorId="31AAD012">
+            <wp:extent cx="3305175" cy="2628900"/>
+            <wp:effectExtent l="0" t="0" r="0" b="0"/>
+            <wp:docPr id="1744792262" name="" title=""/>
+            <wp:cNvGraphicFramePr>
+              <a:graphicFrameLocks noChangeAspect="1"/>
+            </wp:cNvGraphicFramePr>
+            <a:graphic>
+              <a:graphicData uri="http://schemas.openxmlformats.org/drawingml/2006/picture">
+                <pic:pic>
+                  <pic:nvPicPr>
+                    <pic:cNvPr id="0" name=""/>
+                    <pic:cNvPicPr/>
+                  </pic:nvPicPr>
+                  <pic:blipFill>
+                    <a:blip r:embed="R8f87032e462a4969">
+                      <a:extLst>
+                        <a:ext xmlns:a="http://schemas.openxmlformats.org/drawingml/2006/main" uri="{28A0092B-C50C-407E-A947-70E740481C1C}">
+                          <a14:useLocalDpi val="0"/>
+                        </a:ext>
+                      </a:extLst>
+                    </a:blip>
+                    <a:stretch>
+                      <a:fillRect/>
+                    </a:stretch>
+                  </pic:blipFill>
+                  <pic:spPr>
+                    <a:xfrm>
+                      <a:off x="0" y="0"/>
+                      <a:ext cx="3305175" cy="2628900"/>
+                    </a:xfrm>
+                    <a:prstGeom prst="rect">
+                      <a:avLst/>
+                    </a:prstGeom>
+                  </pic:spPr>
+                </pic:pic>
+              </a:graphicData>
+            </a:graphic>
+          </wp:inline>
+        </w:drawing>
+      </w:r>
+    </w:p>
+    <w:p>
+      <w:pPr>
+        <w:pStyle w:val="Normal"/>
+        <w:ind w:firstLine="0"/>
+      </w:pPr>
+      <w:r>
+        <w:rPr/>
+        <w:t xml:space="preserve">Here’s how you read the </w:t>
+      </w:r>
+      <w:proofErr w:type="spellStart"/>
+      <w:r>
+        <w:rPr/>
+        <w:t>redis</w:t>
+      </w:r>
+      <w:proofErr w:type="spellEnd"/>
+      <w:r>
+        <w:rPr/>
+        <w:t xml:space="preserve"> cache values in your application. First ensure that you have access to </w:t>
+      </w:r>
+      <w:r>
+        <w:rPr/>
+        <w:t>IConfiguration</w:t>
+      </w:r>
+      <w:r>
+        <w:rPr/>
+        <w:t>. This is the interface you’ll read the cache values from.</w:t>
+      </w:r>
+    </w:p>
+    <w:p>
+      <w:pPr>
+        <w:pStyle w:val="Normal"/>
+        <w:ind w:firstLine="0"/>
+      </w:pPr>
+      <w:r>
+        <w:drawing>
+          <wp:inline wp14:editId="00880007" wp14:anchorId="143D0BE6">
+            <wp:extent cx="5943600" cy="2724150"/>
+            <wp:effectExtent l="0" t="0" r="0" b="0"/>
+            <wp:docPr id="182538949" name="" title=""/>
+            <wp:cNvGraphicFramePr>
+              <a:graphicFrameLocks noChangeAspect="1"/>
+            </wp:cNvGraphicFramePr>
+            <a:graphic>
+              <a:graphicData uri="http://schemas.openxmlformats.org/drawingml/2006/picture">
+                <pic:pic>
+                  <pic:nvPicPr>
+                    <pic:cNvPr id="0" name=""/>
+                    <pic:cNvPicPr/>
+                  </pic:nvPicPr>
+                  <pic:blipFill>
+                    <a:blip r:embed="R1118c4c2bb9e47d7">
+                      <a:extLst>
+                        <a:ext xmlns:a="http://schemas.openxmlformats.org/drawingml/2006/main" uri="{28A0092B-C50C-407E-A947-70E740481C1C}">
+                          <a14:useLocalDpi val="0"/>
+                        </a:ext>
+                      </a:extLst>
+                    </a:blip>
+                    <a:stretch>
+                      <a:fillRect/>
+                    </a:stretch>
+                  </pic:blipFill>
+                  <pic:spPr>
+                    <a:xfrm>
+                      <a:off x="0" y="0"/>
+                      <a:ext cx="5943600" cy="2724150"/>
+                    </a:xfrm>
+                    <a:prstGeom prst="rect">
+                      <a:avLst/>
+                    </a:prstGeom>
+                  </pic:spPr>
+                </pic:pic>
+              </a:graphicData>
+            </a:graphic>
+          </wp:inline>
+        </w:drawing>
+      </w:r>
+      <w:r>
+        <w:rPr/>
+        <w:t>Here’s how simple it is to read the JWT that was in the cache:</w:t>
+      </w:r>
+      <w:r>
+        <w:drawing>
+          <wp:inline wp14:editId="03A5BA0D" wp14:anchorId="092019AF">
+            <wp:extent cx="3950532" cy="1838325"/>
+            <wp:effectExtent l="0" t="0" r="0" b="0"/>
+            <wp:docPr id="878062461" name="" title=""/>
+            <wp:cNvGraphicFramePr>
+              <a:graphicFrameLocks noChangeAspect="1"/>
+            </wp:cNvGraphicFramePr>
+            <a:graphic>
+              <a:graphicData uri="http://schemas.openxmlformats.org/drawingml/2006/picture">
+                <pic:pic>
+                  <pic:nvPicPr>
+                    <pic:cNvPr id="0" name=""/>
+                    <pic:cNvPicPr/>
+                  </pic:nvPicPr>
+                  <pic:blipFill>
+                    <a:blip r:embed="Rf9f64289689c477b">
+                      <a:extLst>
+                        <a:ext xmlns:a="http://schemas.openxmlformats.org/drawingml/2006/main" uri="{28A0092B-C50C-407E-A947-70E740481C1C}">
+                          <a14:useLocalDpi val="0"/>
+                        </a:ext>
+                      </a:extLst>
+                    </a:blip>
+                    <a:stretch>
+                      <a:fillRect/>
+                    </a:stretch>
+                  </pic:blipFill>
+                  <pic:spPr>
+                    <a:xfrm>
+                      <a:off x="0" y="0"/>
+                      <a:ext cx="3950532" cy="1838325"/>
+                    </a:xfrm>
+                    <a:prstGeom prst="rect">
+                      <a:avLst/>
+                    </a:prstGeom>
+                  </pic:spPr>
+                </pic:pic>
+              </a:graphicData>
+            </a:graphic>
+          </wp:inline>
+        </w:drawing>
+      </w:r>
+    </w:p>
+    <w:p>
+      <w:pPr>
+        <w:pStyle w:val="Normal"/>
+        <w:ind w:firstLine="0"/>
+      </w:pPr>
+      <w:r>
+        <w:rPr/>
+        <w:t>Here’s the output I get on my machine:</w:t>
+      </w:r>
+    </w:p>
+    <w:p>
+      <w:pPr>
+        <w:pStyle w:val="Normal"/>
+        <w:ind w:firstLine="0"/>
+      </w:pPr>
+      <w:r>
+        <w:drawing>
+          <wp:inline wp14:editId="7F706DEA" wp14:anchorId="18E0CBCD">
+            <wp:extent cx="5943600" cy="628650"/>
+            <wp:effectExtent l="0" t="0" r="0" b="0"/>
+            <wp:docPr id="120093433" name="" title=""/>
+            <wp:cNvGraphicFramePr>
+              <a:graphicFrameLocks noChangeAspect="1"/>
+            </wp:cNvGraphicFramePr>
+            <a:graphic>
+              <a:graphicData uri="http://schemas.openxmlformats.org/drawingml/2006/picture">
+                <pic:pic>
+                  <pic:nvPicPr>
+                    <pic:cNvPr id="0" name=""/>
+                    <pic:cNvPicPr/>
+                  </pic:nvPicPr>
+                  <pic:blipFill>
+                    <a:blip r:embed="Re65d4f832834436e">
+                      <a:extLst>
+                        <a:ext xmlns:a="http://schemas.openxmlformats.org/drawingml/2006/main" uri="{28A0092B-C50C-407E-A947-70E740481C1C}">
+                          <a14:useLocalDpi val="0"/>
+                        </a:ext>
+                      </a:extLst>
+                    </a:blip>
+                    <a:stretch>
+                      <a:fillRect/>
+                    </a:stretch>
+                  </pic:blipFill>
+                  <pic:spPr>
+                    <a:xfrm>
+                      <a:off x="0" y="0"/>
+                      <a:ext cx="5943600" cy="628650"/>
+                    </a:xfrm>
+                    <a:prstGeom prst="rect">
+                      <a:avLst/>
+                    </a:prstGeom>
+                  </pic:spPr>
+                </pic:pic>
+              </a:graphicData>
+            </a:graphic>
+          </wp:inline>
+        </w:drawing>
+      </w:r>
     </w:p>
     <w:p>
       <w:pPr>
@@ -4753,12 +5184,34 @@
           <w:u w:val="single"/>
         </w:rPr>
       </w:pPr>
-      <w:r>
+    </w:p>
+    <w:p>
+      <w:pPr>
+        <w:pStyle w:val="Normal"/>
+        <w:ind w:firstLine="0"/>
         <w:rPr>
           <w:b w:val="1"/>
           <w:bCs w:val="1"/>
           <w:u w:val="single"/>
         </w:rPr>
+      </w:pPr>
+    </w:p>
+    <w:p>
+      <w:pPr>
+        <w:pStyle w:val="Normal"/>
+        <w:ind w:firstLine="0"/>
+        <w:rPr>
+          <w:b w:val="1"/>
+          <w:bCs w:val="1"/>
+          <w:u w:val="single"/>
+        </w:rPr>
+      </w:pPr>
+      <w:r>
+        <w:rPr>
+          <w:b w:val="1"/>
+          <w:bCs w:val="1"/>
+          <w:u w:val="single"/>
+        </w:rPr>
         <w:t>Authentication</w:t>
       </w:r>
     </w:p>
@@ -4807,7 +5260,7 @@
       </w:pPr>
       <w:r>
         <w:drawing>
-          <wp:inline wp14:editId="542304C1" wp14:anchorId="1D898434">
+          <wp:inline wp14:editId="01490DF7" wp14:anchorId="1D898434">
             <wp:extent cx="4562475" cy="1590675"/>
             <wp:effectExtent l="0" t="0" r="0" b="0"/>
             <wp:docPr id="1508985158" name="" title=""/>
@@ -4822,10 +5275,10 @@
                     <pic:cNvPicPr/>
                   </pic:nvPicPr>
                   <pic:blipFill>
-                    <a:blip r:embed="R0a562ec8b6d245ab">
-                      <a:extLst>
+                    <a:blip r:embed="Rcc4d1cbb40604d0e">
+                      <a:extLst xmlns:a="http://schemas.openxmlformats.org/drawingml/2006/main">
                         <a:ext xmlns:a="http://schemas.openxmlformats.org/drawingml/2006/main" uri="{28A0092B-C50C-407E-A947-70E740481C1C}">
-                          <a14:useLocalDpi val="0"/>
+                          <a14:useLocalDpi xmlns:a14="http://schemas.microsoft.com/office/drawing/2010/main" val="0"/>
                         </a:ext>
                       </a:extLst>
                     </a:blip>
@@ -4834,7 +5287,7 @@
                     </a:stretch>
                   </pic:blipFill>
                   <pic:spPr>
-                    <a:xfrm>
+                    <a:xfrm rot="0" flipH="0" flipV="0">
                       <a:off x="0" y="0"/>
                       <a:ext cx="4562475" cy="1590675"/>
                     </a:xfrm>
@@ -5147,7 +5600,7 @@
       </w:pPr>
       <w:r>
         <w:drawing>
-          <wp:inline wp14:editId="0C2C7691" wp14:anchorId="66C76114">
+          <wp:inline wp14:editId="2BB86897" wp14:anchorId="66C76114">
             <wp:extent cx="5943600" cy="600075"/>
             <wp:effectExtent l="0" t="0" r="0" b="0"/>
             <wp:docPr id="1223539581" name="" title=""/>
@@ -5162,10 +5615,10 @@
                     <pic:cNvPicPr/>
                   </pic:nvPicPr>
                   <pic:blipFill>
-                    <a:blip r:embed="R9bab484b40084c9f">
-                      <a:extLst>
+                    <a:blip r:embed="R3ba5bdd22a3a455f">
+                      <a:extLst xmlns:a="http://schemas.openxmlformats.org/drawingml/2006/main">
                         <a:ext xmlns:a="http://schemas.openxmlformats.org/drawingml/2006/main" uri="{28A0092B-C50C-407E-A947-70E740481C1C}">
-                          <a14:useLocalDpi val="0"/>
+                          <a14:useLocalDpi xmlns:a14="http://schemas.microsoft.com/office/drawing/2010/main" val="0"/>
                         </a:ext>
                       </a:extLst>
                     </a:blip>
@@ -5174,7 +5627,7 @@
                     </a:stretch>
                   </pic:blipFill>
                   <pic:spPr>
-                    <a:xfrm>
+                    <a:xfrm rot="0" flipH="0" flipV="0">
                       <a:off x="0" y="0"/>
                       <a:ext cx="5943600" cy="600075"/>
                     </a:xfrm>
@@ -5244,7 +5697,7 @@
       </w:pPr>
       <w:r>
         <w:drawing>
-          <wp:inline wp14:editId="41DF10CB" wp14:anchorId="2EC2C421">
+          <wp:inline wp14:editId="01E5CBA1" wp14:anchorId="2EC2C421">
             <wp:extent cx="5943600" cy="3486150"/>
             <wp:effectExtent l="0" t="0" r="0" b="0"/>
             <wp:docPr id="1529167056" name="" title=""/>
@@ -5259,10 +5712,10 @@
                     <pic:cNvPicPr/>
                   </pic:nvPicPr>
                   <pic:blipFill>
-                    <a:blip r:embed="R00dee24cbc364fa5">
-                      <a:extLst>
+                    <a:blip r:embed="R05140499227a4151">
+                      <a:extLst xmlns:a="http://schemas.openxmlformats.org/drawingml/2006/main">
                         <a:ext xmlns:a="http://schemas.openxmlformats.org/drawingml/2006/main" uri="{28A0092B-C50C-407E-A947-70E740481C1C}">
-                          <a14:useLocalDpi val="0"/>
+                          <a14:useLocalDpi xmlns:a14="http://schemas.microsoft.com/office/drawing/2010/main" val="0"/>
                         </a:ext>
                       </a:extLst>
                     </a:blip>
@@ -5271,7 +5724,7 @@
                     </a:stretch>
                   </pic:blipFill>
                   <pic:spPr>
-                    <a:xfrm>
+                    <a:xfrm rot="0" flipH="0" flipV="0">
                       <a:off x="0" y="0"/>
                       <a:ext cx="5943600" cy="3486150"/>
                     </a:xfrm>
@@ -5560,7 +6013,7 @@
       </w:r>
       <w:r>
         <w:drawing>
-          <wp:inline wp14:editId="06222A46" wp14:anchorId="207139BC">
+          <wp:inline wp14:editId="5A201FA0" wp14:anchorId="207139BC">
             <wp:extent cx="5372100" cy="1028700"/>
             <wp:effectExtent l="0" t="0" r="0" b="0"/>
             <wp:docPr id="1814302425" name="" title=""/>
@@ -5575,10 +6028,10 @@
                     <pic:cNvPicPr/>
                   </pic:nvPicPr>
                   <pic:blipFill>
-                    <a:blip r:embed="R8ad586dbf6424ca9">
-                      <a:extLst>
+                    <a:blip r:embed="R280dbbc770bf4bf7">
+                      <a:extLst xmlns:a="http://schemas.openxmlformats.org/drawingml/2006/main">
                         <a:ext xmlns:a="http://schemas.openxmlformats.org/drawingml/2006/main" uri="{28A0092B-C50C-407E-A947-70E740481C1C}">
-                          <a14:useLocalDpi val="0"/>
+                          <a14:useLocalDpi xmlns:a14="http://schemas.microsoft.com/office/drawing/2010/main" val="0"/>
                         </a:ext>
                       </a:extLst>
                     </a:blip>
@@ -5587,7 +6040,7 @@
                     </a:stretch>
                   </pic:blipFill>
                   <pic:spPr>
-                    <a:xfrm>
+                    <a:xfrm rot="0" flipH="0" flipV="0">
                       <a:off x="0" y="0"/>
                       <a:ext cx="5372100" cy="1028700"/>
                     </a:xfrm>

</xml_diff>